<commit_message>
Reorganise various versions between Graham & Jaco work into latest
</commit_message>
<xml_diff>
--- a/CatalogueLookup/SalesDecisionSupportV1.docx
+++ b/CatalogueLookup/SalesDecisionSupportV1.docx
@@ -1,6 +1,6 @@
 
 <file path=word/document.xml><?xml version="1.0" encoding="utf-8"?>
-<w:document xmlns:wpc="http://schemas.microsoft.com/office/word/2010/wordprocessingCanvas" xmlns:cx="http://schemas.microsoft.com/office/drawing/2014/chartex" xmlns:cx1="http://schemas.microsoft.com/office/drawing/2015/9/8/chartex" xmlns:cx2="http://schemas.microsoft.com/office/drawing/2015/10/21/chartex" xmlns:cx3="http://schemas.microsoft.com/office/drawing/2016/5/9/chartex" xmlns:cx4="http://schemas.microsoft.com/office/drawing/2016/5/10/chartex" xmlns:cx5="http://schemas.microsoft.com/office/drawing/2016/5/11/chartex" xmlns:cx6="http://schemas.microsoft.com/office/drawing/2016/5/12/chartex" xmlns:cx7="http://schemas.microsoft.com/office/drawing/2016/5/13/chartex" xmlns:cx8="http://schemas.microsoft.com/office/drawing/2016/5/14/chartex" xmlns:mc="http://schemas.openxmlformats.org/markup-compatibility/2006" xmlns:aink="http://schemas.microsoft.com/office/drawing/2016/ink" xmlns:am3d="http://schemas.microsoft.com/office/drawing/2017/model3d" xmlns:o="urn:schemas-microsoft-com:office:office" xmlns:r="http://schemas.openxmlformats.org/officeDocument/2006/relationships" xmlns:m="http://schemas.openxmlformats.org/officeDocument/2006/math" xmlns:v="urn:schemas-microsoft-com:vml" xmlns:wp14="http://schemas.microsoft.com/office/word/2010/wordprocessingDrawing" xmlns:wp="http://schemas.openxmlformats.org/drawingml/2006/wordprocessingDrawing" xmlns:w10="urn:schemas-microsoft-com:office:word" xmlns:w="http://schemas.openxmlformats.org/wordprocessingml/2006/main" xmlns:w14="http://schemas.microsoft.com/office/word/2010/wordml" xmlns:w15="http://schemas.microsoft.com/office/word/2012/wordml" xmlns:w16cid="http://schemas.microsoft.com/office/word/2016/wordml/cid" xmlns:w16se="http://schemas.microsoft.com/office/word/2015/wordml/symex" xmlns:wpg="http://schemas.microsoft.com/office/word/2010/wordprocessingGroup" xmlns:wpi="http://schemas.microsoft.com/office/word/2010/wordprocessingInk" xmlns:wne="http://schemas.microsoft.com/office/word/2006/wordml" xmlns:wps="http://schemas.microsoft.com/office/word/2010/wordprocessingShape" mc:Ignorable="w14 w15 w16se w16cid wp14">
+<w:document xmlns:wpc="http://schemas.microsoft.com/office/word/2010/wordprocessingCanvas" xmlns:mc="http://schemas.openxmlformats.org/markup-compatibility/2006" xmlns:o="urn:schemas-microsoft-com:office:office" xmlns:r="http://schemas.openxmlformats.org/officeDocument/2006/relationships" xmlns:m="http://schemas.openxmlformats.org/officeDocument/2006/math" xmlns:v="urn:schemas-microsoft-com:vml" xmlns:wp14="http://schemas.microsoft.com/office/word/2010/wordprocessingDrawing" xmlns:wp="http://schemas.openxmlformats.org/drawingml/2006/wordprocessingDrawing" xmlns:w10="urn:schemas-microsoft-com:office:word" xmlns:w="http://schemas.openxmlformats.org/wordprocessingml/2006/main" xmlns:w14="http://schemas.microsoft.com/office/word/2010/wordml" xmlns:w15="http://schemas.microsoft.com/office/word/2012/wordml" xmlns:wpg="http://schemas.microsoft.com/office/word/2010/wordprocessingGroup" xmlns:wpi="http://schemas.microsoft.com/office/word/2010/wordprocessingInk" xmlns:wne="http://schemas.microsoft.com/office/word/2006/wordml" xmlns:wps="http://schemas.microsoft.com/office/word/2010/wordprocessingShape" mc:Ignorable="w14 w15 wp14">
   <w:body>
     <w:sdt>
       <w:sdtPr>
@@ -16,12 +16,12 @@
           <w:r>
             <w:rPr>
               <w:noProof/>
-              <w:lang w:eastAsia="en-ZA"/>
+              <w:lang w:val="af-ZA" w:eastAsia="af-ZA"/>
             </w:rPr>
             <mc:AlternateContent>
               <mc:Choice Requires="wpg">
                 <w:drawing>
-                  <wp:anchor distT="0" distB="0" distL="114300" distR="114300" simplePos="0" relativeHeight="251659264" behindDoc="0" locked="0" layoutInCell="1" allowOverlap="1" wp14:anchorId="26A8BC40" wp14:editId="2339E9C2">
+                  <wp:anchor distT="0" distB="0" distL="114300" distR="114300" simplePos="0" relativeHeight="251658240" behindDoc="0" locked="0" layoutInCell="1" allowOverlap="1" wp14:anchorId="26A8BC40" wp14:editId="2339E9C2">
                     <wp:simplePos x="0" y="0"/>
                     <wp:positionH relativeFrom="page">
                       <wp:posOffset>4519295</wp:posOffset>
@@ -331,12 +331,12 @@
               </mc:Choice>
               <mc:Fallback>
                 <w:pict>
-                  <v:group w14:anchorId="26A8BC40" id="Group 453" o:spid="_x0000_s1026" style="position:absolute;margin-left:355.85pt;margin-top:6.2pt;width:245.15pt;height:11in;z-index:251659264;mso-width-percent:400;mso-height-percent:1000;mso-position-horizontal-relative:page;mso-position-vertical-relative:page;mso-width-percent:400;mso-height-percent:1000" coordsize="31136,100584" o:gfxdata="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">
-                    <v:rect id="Rectangle 459" o:spid="_x0000_s1027" alt="Light vertical" style="position:absolute;width:1385;height:100584;visibility:visible;mso-wrap-style:square;v-text-anchor:middle" o:gfxdata="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" filled="f" stroked="f" strokecolor="white" strokeweight="1pt">
+                  <v:group w14:anchorId="26A8BC40" id="Group 453" o:spid="_x0000_s1026" style="position:absolute;margin-left:355.85pt;margin-top:6.2pt;width:245.15pt;height:11in;z-index:251658240;mso-width-percent:400;mso-height-percent:1000;mso-position-horizontal-relative:page;mso-position-vertical-relative:page;mso-width-percent:400;mso-height-percent:1000" coordsize="31136,100584" o:gfxdata="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">
+                    <v:rect id="Rectangle 459" o:spid="_x0000_s1027" alt="Light vertical" style="position:absolute;width:1385;height:100584;visibility:visible;mso-wrap-style:square;v-text-anchor:middle" o:gfxdata="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" filled="f" stroked="f" strokecolor="white" strokeweight="1pt">
                       <v:shadow color="#d8d8d8" offset="3pt,3pt"/>
                     </v:rect>
-                    <v:rect id="Rectangle 460" o:spid="_x0000_s1028" style="position:absolute;left:1246;width:29718;height:100584;visibility:visible;mso-wrap-style:square;v-text-anchor:top" o:gfxdata="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" filled="f" stroked="f" strokecolor="#d8d8d8"/>
-                    <v:rect id="Rectangle 461" o:spid="_x0000_s1029" style="position:absolute;left:138;width:30998;height:23774;visibility:visible;mso-wrap-style:square;v-text-anchor:bottom" o:gfxdata="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" filled="f" stroked="f" strokecolor="white" strokeweight="1pt">
+                    <v:rect id="Rectangle 460" o:spid="_x0000_s1028" style="position:absolute;left:1246;width:29718;height:100584;visibility:visible;mso-wrap-style:square;v-text-anchor:top" o:gfxdata="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" filled="f" stroked="f" strokecolor="#d8d8d8"/>
+                    <v:rect id="Rectangle 461" o:spid="_x0000_s1029" style="position:absolute;left:138;width:30998;height:23774;visibility:visible;mso-wrap-style:square;v-text-anchor:bottom" o:gfxdata="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" filled="f" stroked="f" strokecolor="white" strokeweight="1pt">
                       <v:shadow color="#d8d8d8" offset="3pt,3pt"/>
                       <v:textbox inset="28.8pt,14.4pt,14.4pt,14.4pt">
                         <w:txbxContent>
@@ -383,7 +383,7 @@
                         </w:txbxContent>
                       </v:textbox>
                     </v:rect>
-                    <v:rect id="Rectangle 9" o:spid="_x0000_s1030" style="position:absolute;top:67610;width:30895;height:28333;visibility:visible;mso-wrap-style:square;v-text-anchor:bottom" o:gfxdata="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" filled="f" stroked="f" strokecolor="white" strokeweight="1pt">
+                    <v:rect id="Rectangle 9" o:spid="_x0000_s1030" style="position:absolute;top:67610;width:30895;height:28333;visibility:visible;mso-wrap-style:square;v-text-anchor:bottom" o:gfxdata="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" filled="f" stroked="f" strokecolor="white" strokeweight="1pt">
                       <v:shadow color="#d8d8d8" offset="3pt,3pt"/>
                       <v:textbox inset="28.8pt,14.4pt,14.4pt,14.4pt">
                         <w:txbxContent>
@@ -468,6 +468,7 @@
           <w:r>
             <w:rPr>
               <w:noProof/>
+              <w:lang w:val="af-ZA" w:eastAsia="af-ZA"/>
             </w:rPr>
             <w:drawing>
               <wp:inline distT="0" distB="0" distL="0" distR="0" wp14:anchorId="032429DB" wp14:editId="3B3DAA96">
@@ -523,12 +524,12 @@
           <w:r>
             <w:rPr>
               <w:noProof/>
-              <w:lang w:eastAsia="en-ZA"/>
+              <w:lang w:val="af-ZA" w:eastAsia="af-ZA"/>
             </w:rPr>
             <mc:AlternateContent>
               <mc:Choice Requires="wps">
                 <w:drawing>
-                  <wp:anchor distT="0" distB="0" distL="114300" distR="114300" simplePos="0" relativeHeight="251664384" behindDoc="0" locked="0" layoutInCell="1" allowOverlap="1" wp14:anchorId="738503BB" wp14:editId="50ED072E">
+                  <wp:anchor distT="0" distB="0" distL="114300" distR="114300" simplePos="0" relativeHeight="251663360" behindDoc="0" locked="0" layoutInCell="1" allowOverlap="1" wp14:anchorId="738503BB" wp14:editId="50ED072E">
                     <wp:simplePos x="0" y="0"/>
                     <wp:positionH relativeFrom="page">
                       <wp:posOffset>447675</wp:posOffset>
@@ -711,7 +712,7 @@
                     <v:stroke joinstyle="miter"/>
                     <v:path gradientshapeok="t" o:connecttype="rect"/>
                   </v:shapetype>
-                  <v:shape id="Text Box 153" o:spid="_x0000_s1031" type="#_x0000_t202" style="position:absolute;margin-left:35.25pt;margin-top:546.75pt;width:300pt;height:149.25pt;z-index:251664384;visibility:visible;mso-wrap-style:square;mso-width-percent:0;mso-height-percent:0;mso-wrap-distance-left:9pt;mso-wrap-distance-top:0;mso-wrap-distance-right:9pt;mso-wrap-distance-bottom:0;mso-position-horizontal:absolute;mso-position-horizontal-relative:page;mso-position-vertical:absolute;mso-position-vertical-relative:page;mso-width-percent:0;mso-height-percent:0;mso-width-relative:page;mso-height-relative:page;v-text-anchor:top" o:gfxdata="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" filled="f" stroked="f" strokeweight=".5pt">
+                  <v:shape id="Text Box 153" o:spid="_x0000_s1031" type="#_x0000_t202" style="position:absolute;margin-left:35.25pt;margin-top:546.75pt;width:300pt;height:149.25pt;z-index:251663360;visibility:visible;mso-wrap-style:square;mso-width-percent:0;mso-height-percent:0;mso-wrap-distance-left:9pt;mso-wrap-distance-top:0;mso-wrap-distance-right:9pt;mso-wrap-distance-bottom:0;mso-position-horizontal:absolute;mso-position-horizontal-relative:page;mso-position-vertical:absolute;mso-position-vertical-relative:page;mso-width-percent:0;mso-height-percent:0;mso-width-relative:page;mso-height-relative:page;v-text-anchor:top" o:gfxdata="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" filled="f" stroked="f" strokeweight=".5pt">
                     <v:textbox inset="10mm,0,10mm,0">
                       <w:txbxContent>
                         <w:p>
@@ -835,12 +836,12 @@
           <w:r>
             <w:rPr>
               <w:noProof/>
-              <w:lang w:eastAsia="en-ZA"/>
+              <w:lang w:val="af-ZA" w:eastAsia="af-ZA"/>
             </w:rPr>
             <mc:AlternateContent>
               <mc:Choice Requires="wps">
                 <w:drawing>
-                  <wp:anchor distT="0" distB="0" distL="114300" distR="114300" simplePos="0" relativeHeight="251661312" behindDoc="0" locked="0" layoutInCell="0" allowOverlap="1" wp14:anchorId="30395F6E" wp14:editId="240ED222">
+                  <wp:anchor distT="0" distB="0" distL="114300" distR="114300" simplePos="0" relativeHeight="251660288" behindDoc="0" locked="0" layoutInCell="0" allowOverlap="1" wp14:anchorId="30395F6E" wp14:editId="240ED222">
                     <wp:simplePos x="0" y="0"/>
                     <wp:positionH relativeFrom="page">
                       <wp:align>left</wp:align>
@@ -955,7 +956,7 @@
               </mc:Choice>
               <mc:Fallback>
                 <w:pict>
-                  <v:rect w14:anchorId="30395F6E" id="Rectangle 16" o:spid="_x0000_s1032" style="position:absolute;margin-left:0;margin-top:0;width:589.5pt;height:50.4pt;z-index:251661312;visibility:visible;mso-wrap-style:square;mso-width-percent:0;mso-height-percent:73;mso-top-percent:250;mso-wrap-distance-left:9pt;mso-wrap-distance-top:0;mso-wrap-distance-right:9pt;mso-wrap-distance-bottom:0;mso-position-horizontal:left;mso-position-horizontal-relative:page;mso-position-vertical-relative:page;mso-width-percent:0;mso-height-percent:73;mso-top-percent:250;mso-width-relative:page;mso-height-relative:page;v-text-anchor:middle" o:gfxdata="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" o:allowincell="f" fillcolor="black [3213]" strokecolor="black [3213]" strokeweight="1.5pt">
+                  <v:rect w14:anchorId="30395F6E" id="Rectangle 16" o:spid="_x0000_s1032" style="position:absolute;margin-left:0;margin-top:0;width:589.5pt;height:50.4pt;z-index:251660288;visibility:visible;mso-wrap-style:square;mso-width-percent:0;mso-height-percent:73;mso-top-percent:250;mso-wrap-distance-left:9pt;mso-wrap-distance-top:0;mso-wrap-distance-right:9pt;mso-wrap-distance-bottom:0;mso-position-horizontal:left;mso-position-horizontal-relative:page;mso-position-vertical-relative:page;mso-width-percent:0;mso-height-percent:73;mso-top-percent:250;mso-width-relative:page;mso-height-relative:page;v-text-anchor:middle" o:gfxdata="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" o:allowincell="f" fillcolor="black [3213]" strokecolor="black [3213]" strokeweight="1.5pt">
                     <v:textbox style="mso-fit-shape-to-text:t" inset="14.4pt,,14.4pt">
                       <w:txbxContent>
                         <w:p>
@@ -1045,7 +1046,7 @@
         <w:rPr>
           <w:rFonts w:eastAsiaTheme="minorEastAsia"/>
           <w:noProof/>
-          <w:lang w:eastAsia="en-ZA"/>
+          <w:lang w:val="af-ZA" w:eastAsia="af-ZA"/>
         </w:rPr>
       </w:pPr>
       <w:r>
@@ -1079,7 +1080,7 @@
         <w:rPr>
           <w:noProof/>
         </w:rPr>
-        <w:instrText xml:space="preserve"> PAGEREF _Toc524948409 \h </w:instrText>
+        <w:instrText xml:space="preserve"> PAGEREF _Toc525035759 \h </w:instrText>
       </w:r>
       <w:r>
         <w:rPr>
@@ -1115,7 +1116,7 @@
         <w:rPr>
           <w:rFonts w:eastAsiaTheme="minorEastAsia"/>
           <w:noProof/>
-          <w:lang w:eastAsia="en-ZA"/>
+          <w:lang w:val="af-ZA" w:eastAsia="af-ZA"/>
         </w:rPr>
       </w:pPr>
       <w:r>
@@ -1128,7 +1129,7 @@
         <w:rPr>
           <w:rFonts w:eastAsiaTheme="minorEastAsia"/>
           <w:noProof/>
-          <w:lang w:eastAsia="en-ZA"/>
+          <w:lang w:val="af-ZA" w:eastAsia="af-ZA"/>
         </w:rPr>
         <w:tab/>
       </w:r>
@@ -1154,7 +1155,7 @@
         <w:rPr>
           <w:noProof/>
         </w:rPr>
-        <w:instrText xml:space="preserve"> PAGEREF _Toc524948410 \h </w:instrText>
+        <w:instrText xml:space="preserve"> PAGEREF _Toc525035760 \h </w:instrText>
       </w:r>
       <w:r>
         <w:rPr>
@@ -1190,7 +1191,7 @@
         <w:rPr>
           <w:rFonts w:eastAsiaTheme="minorEastAsia"/>
           <w:noProof/>
-          <w:lang w:eastAsia="en-ZA"/>
+          <w:lang w:val="af-ZA" w:eastAsia="af-ZA"/>
         </w:rPr>
       </w:pPr>
       <w:r>
@@ -1203,7 +1204,7 @@
         <w:rPr>
           <w:rFonts w:eastAsiaTheme="minorEastAsia"/>
           <w:noProof/>
-          <w:lang w:eastAsia="en-ZA"/>
+          <w:lang w:val="af-ZA" w:eastAsia="af-ZA"/>
         </w:rPr>
         <w:tab/>
       </w:r>
@@ -1229,7 +1230,7 @@
         <w:rPr>
           <w:noProof/>
         </w:rPr>
-        <w:instrText xml:space="preserve"> PAGEREF _Toc524948411 \h </w:instrText>
+        <w:instrText xml:space="preserve"> PAGEREF _Toc525035761 \h </w:instrText>
       </w:r>
       <w:r>
         <w:rPr>
@@ -1265,7 +1266,7 @@
         <w:rPr>
           <w:rFonts w:eastAsiaTheme="minorEastAsia"/>
           <w:noProof/>
-          <w:lang w:eastAsia="en-ZA"/>
+          <w:lang w:val="af-ZA" w:eastAsia="af-ZA"/>
         </w:rPr>
       </w:pPr>
       <w:r>
@@ -1278,7 +1279,7 @@
         <w:rPr>
           <w:rFonts w:eastAsiaTheme="minorEastAsia"/>
           <w:noProof/>
-          <w:lang w:eastAsia="en-ZA"/>
+          <w:lang w:val="af-ZA" w:eastAsia="af-ZA"/>
         </w:rPr>
         <w:tab/>
       </w:r>
@@ -1304,7 +1305,7 @@
         <w:rPr>
           <w:noProof/>
         </w:rPr>
-        <w:instrText xml:space="preserve"> PAGEREF _Toc524948412 \h </w:instrText>
+        <w:instrText xml:space="preserve"> PAGEREF _Toc525035762 \h </w:instrText>
       </w:r>
       <w:r>
         <w:rPr>
@@ -1340,7 +1341,7 @@
         <w:rPr>
           <w:rFonts w:eastAsiaTheme="minorEastAsia"/>
           <w:noProof/>
-          <w:lang w:eastAsia="en-ZA"/>
+          <w:lang w:val="af-ZA" w:eastAsia="af-ZA"/>
         </w:rPr>
       </w:pPr>
       <w:r>
@@ -1353,7 +1354,7 @@
         <w:rPr>
           <w:rFonts w:eastAsiaTheme="minorEastAsia"/>
           <w:noProof/>
-          <w:lang w:eastAsia="en-ZA"/>
+          <w:lang w:val="af-ZA" w:eastAsia="af-ZA"/>
         </w:rPr>
         <w:tab/>
       </w:r>
@@ -1361,7 +1362,7 @@
         <w:rPr>
           <w:noProof/>
         </w:rPr>
-        <w:t>Dependencies</w:t>
+        <w:t>Business Flow</w:t>
       </w:r>
       <w:r>
         <w:rPr>
@@ -1379,7 +1380,7 @@
         <w:rPr>
           <w:noProof/>
         </w:rPr>
-        <w:instrText xml:space="preserve"> PAGEREF _Toc524948413 \h </w:instrText>
+        <w:instrText xml:space="preserve"> PAGEREF _Toc525035763 \h </w:instrText>
       </w:r>
       <w:r>
         <w:rPr>
@@ -1415,7 +1416,7 @@
         <w:rPr>
           <w:rFonts w:eastAsiaTheme="minorEastAsia"/>
           <w:noProof/>
-          <w:lang w:eastAsia="en-ZA"/>
+          <w:lang w:val="af-ZA" w:eastAsia="af-ZA"/>
         </w:rPr>
       </w:pPr>
       <w:r>
@@ -1428,7 +1429,7 @@
         <w:rPr>
           <w:rFonts w:eastAsiaTheme="minorEastAsia"/>
           <w:noProof/>
-          <w:lang w:eastAsia="en-ZA"/>
+          <w:lang w:val="af-ZA" w:eastAsia="af-ZA"/>
         </w:rPr>
         <w:tab/>
       </w:r>
@@ -1436,7 +1437,7 @@
         <w:rPr>
           <w:noProof/>
         </w:rPr>
-        <w:t>Risks and mitigation</w:t>
+        <w:t>Detail description of functionality</w:t>
       </w:r>
       <w:r>
         <w:rPr>
@@ -1454,7 +1455,7 @@
         <w:rPr>
           <w:noProof/>
         </w:rPr>
-        <w:instrText xml:space="preserve"> PAGEREF _Toc524948414 \h </w:instrText>
+        <w:instrText xml:space="preserve"> PAGEREF _Toc525035764 \h </w:instrText>
       </w:r>
       <w:r>
         <w:rPr>
@@ -1490,7 +1491,7 @@
         <w:rPr>
           <w:rFonts w:eastAsiaTheme="minorEastAsia"/>
           <w:noProof/>
-          <w:lang w:eastAsia="en-ZA"/>
+          <w:lang w:val="af-ZA" w:eastAsia="af-ZA"/>
         </w:rPr>
       </w:pPr>
       <w:r>
@@ -1503,7 +1504,7 @@
         <w:rPr>
           <w:rFonts w:eastAsiaTheme="minorEastAsia"/>
           <w:noProof/>
-          <w:lang w:eastAsia="en-ZA"/>
+          <w:lang w:val="af-ZA" w:eastAsia="af-ZA"/>
         </w:rPr>
         <w:tab/>
       </w:r>
@@ -1511,7 +1512,7 @@
         <w:rPr>
           <w:noProof/>
         </w:rPr>
-        <w:t>Requirements overview</w:t>
+        <w:t>Dependencies</w:t>
       </w:r>
       <w:r>
         <w:rPr>
@@ -1529,7 +1530,7 @@
         <w:rPr>
           <w:noProof/>
         </w:rPr>
-        <w:instrText xml:space="preserve"> PAGEREF _Toc524948415 \h </w:instrText>
+        <w:instrText xml:space="preserve"> PAGEREF _Toc525035765 \h </w:instrText>
       </w:r>
       <w:r>
         <w:rPr>
@@ -1546,7 +1547,7 @@
         <w:rPr>
           <w:noProof/>
         </w:rPr>
-        <w:t>4</w:t>
+        <w:t>5</w:t>
       </w:r>
       <w:r>
         <w:rPr>
@@ -1565,7 +1566,7 @@
         <w:rPr>
           <w:rFonts w:eastAsiaTheme="minorEastAsia"/>
           <w:noProof/>
-          <w:lang w:eastAsia="en-ZA"/>
+          <w:lang w:val="af-ZA" w:eastAsia="af-ZA"/>
         </w:rPr>
       </w:pPr>
       <w:r>
@@ -1578,7 +1579,7 @@
         <w:rPr>
           <w:rFonts w:eastAsiaTheme="minorEastAsia"/>
           <w:noProof/>
-          <w:lang w:eastAsia="en-ZA"/>
+          <w:lang w:val="af-ZA" w:eastAsia="af-ZA"/>
         </w:rPr>
         <w:tab/>
       </w:r>
@@ -1586,6 +1587,606 @@
         <w:rPr>
           <w:noProof/>
         </w:rPr>
+        <w:t>Design philosophy</w:t>
+      </w:r>
+      <w:r>
+        <w:rPr>
+          <w:noProof/>
+        </w:rPr>
+        <w:tab/>
+      </w:r>
+      <w:r>
+        <w:rPr>
+          <w:noProof/>
+        </w:rPr>
+        <w:fldChar w:fldCharType="begin"/>
+      </w:r>
+      <w:r>
+        <w:rPr>
+          <w:noProof/>
+        </w:rPr>
+        <w:instrText xml:space="preserve"> PAGEREF _Toc525035766 \h </w:instrText>
+      </w:r>
+      <w:r>
+        <w:rPr>
+          <w:noProof/>
+        </w:rPr>
+      </w:r>
+      <w:r>
+        <w:rPr>
+          <w:noProof/>
+        </w:rPr>
+        <w:fldChar w:fldCharType="separate"/>
+      </w:r>
+      <w:r>
+        <w:rPr>
+          <w:noProof/>
+        </w:rPr>
+        <w:t>5</w:t>
+      </w:r>
+      <w:r>
+        <w:rPr>
+          <w:noProof/>
+        </w:rPr>
+        <w:fldChar w:fldCharType="end"/>
+      </w:r>
+    </w:p>
+    <w:p>
+      <w:pPr>
+        <w:pStyle w:val="TOC1"/>
+        <w:tabs>
+          <w:tab w:val="left" w:pos="440"/>
+          <w:tab w:val="right" w:leader="dot" w:pos="9016"/>
+        </w:tabs>
+        <w:rPr>
+          <w:rFonts w:eastAsiaTheme="minorEastAsia"/>
+          <w:noProof/>
+          <w:lang w:val="af-ZA" w:eastAsia="af-ZA"/>
+        </w:rPr>
+      </w:pPr>
+      <w:r>
+        <w:rPr>
+          <w:noProof/>
+        </w:rPr>
+        <w:t>8.</w:t>
+      </w:r>
+      <w:r>
+        <w:rPr>
+          <w:rFonts w:eastAsiaTheme="minorEastAsia"/>
+          <w:noProof/>
+          <w:lang w:val="af-ZA" w:eastAsia="af-ZA"/>
+        </w:rPr>
+        <w:tab/>
+      </w:r>
+      <w:r>
+        <w:rPr>
+          <w:noProof/>
+        </w:rPr>
+        <w:t>Database design approach</w:t>
+      </w:r>
+      <w:r>
+        <w:rPr>
+          <w:noProof/>
+        </w:rPr>
+        <w:tab/>
+      </w:r>
+      <w:r>
+        <w:rPr>
+          <w:noProof/>
+        </w:rPr>
+        <w:fldChar w:fldCharType="begin"/>
+      </w:r>
+      <w:r>
+        <w:rPr>
+          <w:noProof/>
+        </w:rPr>
+        <w:instrText xml:space="preserve"> PAGEREF _Toc525035767 \h </w:instrText>
+      </w:r>
+      <w:r>
+        <w:rPr>
+          <w:noProof/>
+        </w:rPr>
+      </w:r>
+      <w:r>
+        <w:rPr>
+          <w:noProof/>
+        </w:rPr>
+        <w:fldChar w:fldCharType="separate"/>
+      </w:r>
+      <w:r>
+        <w:rPr>
+          <w:noProof/>
+        </w:rPr>
+        <w:t>6</w:t>
+      </w:r>
+      <w:r>
+        <w:rPr>
+          <w:noProof/>
+        </w:rPr>
+        <w:fldChar w:fldCharType="end"/>
+      </w:r>
+    </w:p>
+    <w:p>
+      <w:pPr>
+        <w:pStyle w:val="TOC1"/>
+        <w:tabs>
+          <w:tab w:val="left" w:pos="440"/>
+          <w:tab w:val="right" w:leader="dot" w:pos="9016"/>
+        </w:tabs>
+        <w:rPr>
+          <w:rFonts w:eastAsiaTheme="minorEastAsia"/>
+          <w:noProof/>
+          <w:lang w:val="af-ZA" w:eastAsia="af-ZA"/>
+        </w:rPr>
+      </w:pPr>
+      <w:r>
+        <w:rPr>
+          <w:noProof/>
+        </w:rPr>
+        <w:t>9.</w:t>
+      </w:r>
+      <w:r>
+        <w:rPr>
+          <w:rFonts w:eastAsiaTheme="minorEastAsia"/>
+          <w:noProof/>
+          <w:lang w:val="af-ZA" w:eastAsia="af-ZA"/>
+        </w:rPr>
+        <w:tab/>
+      </w:r>
+      <w:r>
+        <w:rPr>
+          <w:noProof/>
+        </w:rPr>
+        <w:t>The advanced searching approaches</w:t>
+      </w:r>
+      <w:r>
+        <w:rPr>
+          <w:noProof/>
+        </w:rPr>
+        <w:tab/>
+      </w:r>
+      <w:r>
+        <w:rPr>
+          <w:noProof/>
+        </w:rPr>
+        <w:fldChar w:fldCharType="begin"/>
+      </w:r>
+      <w:r>
+        <w:rPr>
+          <w:noProof/>
+        </w:rPr>
+        <w:instrText xml:space="preserve"> PAGEREF _Toc525035768 \h </w:instrText>
+      </w:r>
+      <w:r>
+        <w:rPr>
+          <w:noProof/>
+        </w:rPr>
+      </w:r>
+      <w:r>
+        <w:rPr>
+          <w:noProof/>
+        </w:rPr>
+        <w:fldChar w:fldCharType="separate"/>
+      </w:r>
+      <w:r>
+        <w:rPr>
+          <w:noProof/>
+        </w:rPr>
+        <w:t>8</w:t>
+      </w:r>
+      <w:r>
+        <w:rPr>
+          <w:noProof/>
+        </w:rPr>
+        <w:fldChar w:fldCharType="end"/>
+      </w:r>
+    </w:p>
+    <w:p>
+      <w:pPr>
+        <w:pStyle w:val="TOC1"/>
+        <w:tabs>
+          <w:tab w:val="left" w:pos="660"/>
+          <w:tab w:val="right" w:leader="dot" w:pos="9016"/>
+        </w:tabs>
+        <w:rPr>
+          <w:rFonts w:eastAsiaTheme="minorEastAsia"/>
+          <w:noProof/>
+          <w:lang w:val="af-ZA" w:eastAsia="af-ZA"/>
+        </w:rPr>
+      </w:pPr>
+      <w:r>
+        <w:rPr>
+          <w:noProof/>
+        </w:rPr>
+        <w:t>10.</w:t>
+      </w:r>
+      <w:r>
+        <w:rPr>
+          <w:rFonts w:eastAsiaTheme="minorEastAsia"/>
+          <w:noProof/>
+          <w:lang w:val="af-ZA" w:eastAsia="af-ZA"/>
+        </w:rPr>
+        <w:tab/>
+      </w:r>
+      <w:r>
+        <w:rPr>
+          <w:noProof/>
+        </w:rPr>
+        <w:t>Catalogue lookup to sales-order</w:t>
+      </w:r>
+      <w:r>
+        <w:rPr>
+          <w:noProof/>
+        </w:rPr>
+        <w:tab/>
+      </w:r>
+      <w:r>
+        <w:rPr>
+          <w:noProof/>
+        </w:rPr>
+        <w:fldChar w:fldCharType="begin"/>
+      </w:r>
+      <w:r>
+        <w:rPr>
+          <w:noProof/>
+        </w:rPr>
+        <w:instrText xml:space="preserve"> PAGEREF _Toc525035769 \h </w:instrText>
+      </w:r>
+      <w:r>
+        <w:rPr>
+          <w:noProof/>
+        </w:rPr>
+      </w:r>
+      <w:r>
+        <w:rPr>
+          <w:noProof/>
+        </w:rPr>
+        <w:fldChar w:fldCharType="separate"/>
+      </w:r>
+      <w:r>
+        <w:rPr>
+          <w:noProof/>
+        </w:rPr>
+        <w:t>9</w:t>
+      </w:r>
+      <w:r>
+        <w:rPr>
+          <w:noProof/>
+        </w:rPr>
+        <w:fldChar w:fldCharType="end"/>
+      </w:r>
+    </w:p>
+    <w:p>
+      <w:pPr>
+        <w:pStyle w:val="TOC1"/>
+        <w:tabs>
+          <w:tab w:val="left" w:pos="660"/>
+          <w:tab w:val="right" w:leader="dot" w:pos="9016"/>
+        </w:tabs>
+        <w:rPr>
+          <w:rFonts w:eastAsiaTheme="minorEastAsia"/>
+          <w:noProof/>
+          <w:lang w:val="af-ZA" w:eastAsia="af-ZA"/>
+        </w:rPr>
+      </w:pPr>
+      <w:r>
+        <w:rPr>
+          <w:noProof/>
+        </w:rPr>
+        <w:t>11.</w:t>
+      </w:r>
+      <w:r>
+        <w:rPr>
+          <w:rFonts w:eastAsiaTheme="minorEastAsia"/>
+          <w:noProof/>
+          <w:lang w:val="af-ZA" w:eastAsia="af-ZA"/>
+        </w:rPr>
+        <w:tab/>
+      </w:r>
+      <w:r>
+        <w:rPr>
+          <w:noProof/>
+        </w:rPr>
+        <w:t>Database entities and relationships</w:t>
+      </w:r>
+      <w:r>
+        <w:rPr>
+          <w:noProof/>
+        </w:rPr>
+        <w:tab/>
+      </w:r>
+      <w:r>
+        <w:rPr>
+          <w:noProof/>
+        </w:rPr>
+        <w:fldChar w:fldCharType="begin"/>
+      </w:r>
+      <w:r>
+        <w:rPr>
+          <w:noProof/>
+        </w:rPr>
+        <w:instrText xml:space="preserve"> PAGEREF _Toc525035770 \h </w:instrText>
+      </w:r>
+      <w:r>
+        <w:rPr>
+          <w:noProof/>
+        </w:rPr>
+      </w:r>
+      <w:r>
+        <w:rPr>
+          <w:noProof/>
+        </w:rPr>
+        <w:fldChar w:fldCharType="separate"/>
+      </w:r>
+      <w:r>
+        <w:rPr>
+          <w:noProof/>
+        </w:rPr>
+        <w:t>11</w:t>
+      </w:r>
+      <w:r>
+        <w:rPr>
+          <w:noProof/>
+        </w:rPr>
+        <w:fldChar w:fldCharType="end"/>
+      </w:r>
+    </w:p>
+    <w:p>
+      <w:pPr>
+        <w:pStyle w:val="TOC1"/>
+        <w:tabs>
+          <w:tab w:val="left" w:pos="660"/>
+          <w:tab w:val="right" w:leader="dot" w:pos="9016"/>
+        </w:tabs>
+        <w:rPr>
+          <w:rFonts w:eastAsiaTheme="minorEastAsia"/>
+          <w:noProof/>
+          <w:lang w:val="af-ZA" w:eastAsia="af-ZA"/>
+        </w:rPr>
+      </w:pPr>
+      <w:r>
+        <w:rPr>
+          <w:noProof/>
+        </w:rPr>
+        <w:t>12.</w:t>
+      </w:r>
+      <w:r>
+        <w:rPr>
+          <w:rFonts w:eastAsiaTheme="minorEastAsia"/>
+          <w:noProof/>
+          <w:lang w:val="af-ZA" w:eastAsia="af-ZA"/>
+        </w:rPr>
+        <w:tab/>
+      </w:r>
+      <w:r>
+        <w:rPr>
+          <w:noProof/>
+        </w:rPr>
+        <w:t>Programs</w:t>
+      </w:r>
+      <w:r>
+        <w:rPr>
+          <w:noProof/>
+        </w:rPr>
+        <w:tab/>
+      </w:r>
+      <w:r>
+        <w:rPr>
+          <w:noProof/>
+        </w:rPr>
+        <w:fldChar w:fldCharType="begin"/>
+      </w:r>
+      <w:r>
+        <w:rPr>
+          <w:noProof/>
+        </w:rPr>
+        <w:instrText xml:space="preserve"> PAGEREF _Toc525035771 \h </w:instrText>
+      </w:r>
+      <w:r>
+        <w:rPr>
+          <w:noProof/>
+        </w:rPr>
+      </w:r>
+      <w:r>
+        <w:rPr>
+          <w:noProof/>
+        </w:rPr>
+        <w:fldChar w:fldCharType="separate"/>
+      </w:r>
+      <w:r>
+        <w:rPr>
+          <w:noProof/>
+        </w:rPr>
+        <w:t>13</w:t>
+      </w:r>
+      <w:r>
+        <w:rPr>
+          <w:noProof/>
+        </w:rPr>
+        <w:fldChar w:fldCharType="end"/>
+      </w:r>
+    </w:p>
+    <w:p>
+      <w:pPr>
+        <w:pStyle w:val="TOC1"/>
+        <w:tabs>
+          <w:tab w:val="left" w:pos="660"/>
+          <w:tab w:val="right" w:leader="dot" w:pos="9016"/>
+        </w:tabs>
+        <w:rPr>
+          <w:rFonts w:eastAsiaTheme="minorEastAsia"/>
+          <w:noProof/>
+          <w:lang w:val="af-ZA" w:eastAsia="af-ZA"/>
+        </w:rPr>
+      </w:pPr>
+      <w:r>
+        <w:rPr>
+          <w:noProof/>
+        </w:rPr>
+        <w:t>12.1</w:t>
+      </w:r>
+      <w:r>
+        <w:rPr>
+          <w:rFonts w:eastAsiaTheme="minorEastAsia"/>
+          <w:noProof/>
+          <w:lang w:val="af-ZA" w:eastAsia="af-ZA"/>
+        </w:rPr>
+        <w:tab/>
+      </w:r>
+      <w:r>
+        <w:rPr>
+          <w:noProof/>
+        </w:rPr>
+        <w:t>MS Windows Executables</w:t>
+      </w:r>
+      <w:r>
+        <w:rPr>
+          <w:noProof/>
+        </w:rPr>
+        <w:tab/>
+      </w:r>
+      <w:r>
+        <w:rPr>
+          <w:noProof/>
+        </w:rPr>
+        <w:fldChar w:fldCharType="begin"/>
+      </w:r>
+      <w:r>
+        <w:rPr>
+          <w:noProof/>
+        </w:rPr>
+        <w:instrText xml:space="preserve"> PAGEREF _Toc525035772 \h </w:instrText>
+      </w:r>
+      <w:r>
+        <w:rPr>
+          <w:noProof/>
+        </w:rPr>
+      </w:r>
+      <w:r>
+        <w:rPr>
+          <w:noProof/>
+        </w:rPr>
+        <w:fldChar w:fldCharType="separate"/>
+      </w:r>
+      <w:r>
+        <w:rPr>
+          <w:noProof/>
+        </w:rPr>
+        <w:t>13</w:t>
+      </w:r>
+      <w:r>
+        <w:rPr>
+          <w:noProof/>
+        </w:rPr>
+        <w:fldChar w:fldCharType="end"/>
+      </w:r>
+    </w:p>
+    <w:p>
+      <w:pPr>
+        <w:pStyle w:val="TOC1"/>
+        <w:tabs>
+          <w:tab w:val="left" w:pos="660"/>
+          <w:tab w:val="right" w:leader="dot" w:pos="9016"/>
+        </w:tabs>
+        <w:rPr>
+          <w:rFonts w:eastAsiaTheme="minorEastAsia"/>
+          <w:noProof/>
+          <w:lang w:val="af-ZA" w:eastAsia="af-ZA"/>
+        </w:rPr>
+      </w:pPr>
+      <w:r>
+        <w:rPr>
+          <w:noProof/>
+        </w:rPr>
+        <w:t>12.2</w:t>
+      </w:r>
+      <w:r>
+        <w:rPr>
+          <w:rFonts w:eastAsiaTheme="minorEastAsia"/>
+          <w:noProof/>
+          <w:lang w:val="af-ZA" w:eastAsia="af-ZA"/>
+        </w:rPr>
+        <w:tab/>
+      </w:r>
+      <w:r>
+        <w:rPr>
+          <w:noProof/>
+        </w:rPr>
+        <w:t>SQL Stored Procedures</w:t>
+      </w:r>
+      <w:r>
+        <w:rPr>
+          <w:noProof/>
+        </w:rPr>
+        <w:tab/>
+      </w:r>
+      <w:r>
+        <w:rPr>
+          <w:noProof/>
+        </w:rPr>
+        <w:fldChar w:fldCharType="begin"/>
+      </w:r>
+      <w:r>
+        <w:rPr>
+          <w:noProof/>
+        </w:rPr>
+        <w:instrText xml:space="preserve"> PAGEREF _Toc525035773 \h </w:instrText>
+      </w:r>
+      <w:r>
+        <w:rPr>
+          <w:noProof/>
+        </w:rPr>
+      </w:r>
+      <w:r>
+        <w:rPr>
+          <w:noProof/>
+        </w:rPr>
+        <w:fldChar w:fldCharType="separate"/>
+      </w:r>
+      <w:r>
+        <w:rPr>
+          <w:noProof/>
+        </w:rPr>
+        <w:t>13</w:t>
+      </w:r>
+      <w:r>
+        <w:rPr>
+          <w:noProof/>
+        </w:rPr>
+        <w:fldChar w:fldCharType="end"/>
+      </w:r>
+    </w:p>
+    <w:p>
+      <w:pPr>
+        <w:pStyle w:val="TOC1"/>
+        <w:tabs>
+          <w:tab w:val="left" w:pos="660"/>
+          <w:tab w:val="right" w:leader="dot" w:pos="9016"/>
+        </w:tabs>
+        <w:rPr>
+          <w:rFonts w:eastAsiaTheme="minorEastAsia"/>
+          <w:noProof/>
+          <w:lang w:val="af-ZA" w:eastAsia="af-ZA"/>
+        </w:rPr>
+      </w:pPr>
+      <w:r>
+        <w:rPr>
+          <w:noProof/>
+        </w:rPr>
+        <w:t>13.</w:t>
+      </w:r>
+      <w:r>
+        <w:rPr>
+          <w:rFonts w:eastAsiaTheme="minorEastAsia"/>
+          <w:noProof/>
+          <w:lang w:val="af-ZA" w:eastAsia="af-ZA"/>
+        </w:rPr>
+        <w:tab/>
+      </w:r>
+      <w:r>
+        <w:rPr>
+          <w:noProof/>
+        </w:rPr>
         <w:t>Acceptance</w:t>
       </w:r>
       <w:r>
@@ -1604,7 +2205,7 @@
         <w:rPr>
           <w:noProof/>
         </w:rPr>
-        <w:instrText xml:space="preserve"> PAGEREF _Toc524948416 \h </w:instrText>
+        <w:instrText xml:space="preserve"> PAGEREF _Toc525035774 \h </w:instrText>
       </w:r>
       <w:r>
         <w:rPr>
@@ -1621,7 +2222,7 @@
         <w:rPr>
           <w:noProof/>
         </w:rPr>
-        <w:t>6</w:t>
+        <w:t>14</w:t>
       </w:r>
       <w:r>
         <w:rPr>
@@ -1652,7 +2253,7 @@
       <w:pPr>
         <w:pStyle w:val="Heading1"/>
       </w:pPr>
-      <w:bookmarkStart w:id="0" w:name="_Toc524948409"/>
+      <w:bookmarkStart w:id="0" w:name="_Toc525035759"/>
       <w:r>
         <w:lastRenderedPageBreak/>
         <w:t>Document approval and distribution list</w:t>
@@ -2085,7 +2686,7 @@
           <w:numId w:val="16"/>
         </w:numPr>
       </w:pPr>
-      <w:bookmarkStart w:id="1" w:name="_Toc524948410"/>
+      <w:bookmarkStart w:id="1" w:name="_Toc525035760"/>
       <w:r>
         <w:lastRenderedPageBreak/>
         <w:t>Introduction</w:t>
@@ -2115,7 +2716,7 @@
           <w:numId w:val="16"/>
         </w:numPr>
       </w:pPr>
-      <w:bookmarkStart w:id="2" w:name="_Toc524948411"/>
+      <w:bookmarkStart w:id="2" w:name="_Toc525035761"/>
       <w:r>
         <w:t>Audience</w:t>
       </w:r>
@@ -2159,7 +2760,7 @@
           <w:numId w:val="16"/>
         </w:numPr>
       </w:pPr>
-      <w:bookmarkStart w:id="3" w:name="_Toc524948412"/>
+      <w:bookmarkStart w:id="3" w:name="_Toc525035762"/>
       <w:r>
         <w:lastRenderedPageBreak/>
         <w:t>Objectives</w:t>
@@ -2180,15 +2781,7 @@
         <w:jc w:val="both"/>
       </w:pPr>
       <w:r>
-        <w:t xml:space="preserve">Experienced users </w:t>
-      </w:r>
-      <w:proofErr w:type="gramStart"/>
-      <w:r>
-        <w:t>are able to</w:t>
-      </w:r>
-      <w:proofErr w:type="gramEnd"/>
-      <w:r>
-        <w:t xml:space="preserve"> provide key search terms that expose directly the information being looked for</w:t>
+        <w:t>Experienced users are able to provide key search terms that expose directly the information being looked for</w:t>
       </w:r>
     </w:p>
     <w:p>
@@ -2225,15 +2818,7 @@
         <w:t xml:space="preserve">The catalogue lookup </w:t>
       </w:r>
       <w:r>
-        <w:t xml:space="preserve">application was designed for deployment across public networks such that qualified customers </w:t>
-      </w:r>
-      <w:proofErr w:type="gramStart"/>
-      <w:r>
-        <w:t>are able to</w:t>
-      </w:r>
-      <w:proofErr w:type="gramEnd"/>
-      <w:r>
-        <w:t xml:space="preserve"> order product from Engineparts directly and from multiple warehouse locations </w:t>
+        <w:t xml:space="preserve">application was designed for deployment across public networks such that qualified customers are able to order product from Engineparts directly and from multiple warehouse locations </w:t>
       </w:r>
     </w:p>
     <w:p>
@@ -2244,10 +2829,11 @@
           <w:numId w:val="16"/>
         </w:numPr>
       </w:pPr>
-      <w:bookmarkStart w:id="4" w:name="_Toc524948413"/>
+      <w:bookmarkStart w:id="4" w:name="_Toc525035763"/>
       <w:r>
         <w:t>Business Flow</w:t>
       </w:r>
+      <w:bookmarkEnd w:id="4"/>
     </w:p>
     <w:p/>
     <w:p>
@@ -2276,9 +2862,10 @@
       <w:r>
         <w:rPr>
           <w:noProof/>
+          <w:lang w:val="af-ZA" w:eastAsia="af-ZA"/>
         </w:rPr>
         <w:drawing>
-          <wp:anchor distT="0" distB="0" distL="114300" distR="114300" simplePos="0" relativeHeight="251665408" behindDoc="0" locked="0" layoutInCell="1" allowOverlap="1" wp14:anchorId="4B5324FB" wp14:editId="5E17D235">
+          <wp:anchor distT="0" distB="0" distL="114300" distR="114300" simplePos="0" relativeHeight="251664384" behindDoc="0" locked="0" layoutInCell="1" allowOverlap="1" wp14:anchorId="4B5324FB" wp14:editId="5E17D235">
             <wp:simplePos x="0" y="0"/>
             <wp:positionH relativeFrom="column">
               <wp:posOffset>473710</wp:posOffset>
@@ -2341,9 +2928,11 @@
           <w:numId w:val="16"/>
         </w:numPr>
       </w:pPr>
+      <w:bookmarkStart w:id="5" w:name="_Toc525035764"/>
       <w:r>
         <w:t>Detail description of functionality</w:t>
       </w:r>
+      <w:bookmarkEnd w:id="5"/>
     </w:p>
     <w:p/>
     <w:p>
@@ -2434,23 +3023,13 @@
       <w:r>
         <w:t xml:space="preserve">The process with Sage (X3) </w:t>
       </w:r>
-      <w:proofErr w:type="gramStart"/>
       <w:r>
         <w:rPr>
           <w:b/>
           <w:i/>
           <w:u w:val="single"/>
         </w:rPr>
-        <w:t>describe</w:t>
-      </w:r>
-      <w:proofErr w:type="gramEnd"/>
-      <w:r>
-        <w:rPr>
-          <w:b/>
-          <w:i/>
-          <w:u w:val="single"/>
-        </w:rPr>
-        <w:t xml:space="preserve"> the X3 processes such that a technical person can interpret </w:t>
+        <w:t xml:space="preserve">describe the X3 processes such that a technical person can interpret </w:t>
       </w:r>
     </w:p>
     <w:p>
@@ -2608,10 +3187,11 @@
           <w:numId w:val="16"/>
         </w:numPr>
       </w:pPr>
+      <w:bookmarkStart w:id="6" w:name="_Toc525035765"/>
       <w:r>
         <w:t>Dependencies</w:t>
       </w:r>
-      <w:bookmarkEnd w:id="4"/>
+      <w:bookmarkEnd w:id="6"/>
     </w:p>
     <w:p/>
     <w:tbl>
@@ -2877,10 +3457,11 @@
           <w:numId w:val="16"/>
         </w:numPr>
       </w:pPr>
-      <w:bookmarkStart w:id="5" w:name="_Toc524948414"/>
+      <w:bookmarkStart w:id="7" w:name="_Toc525035766"/>
       <w:r>
         <w:t>Design philosophy</w:t>
       </w:r>
+      <w:bookmarkEnd w:id="7"/>
     </w:p>
     <w:p/>
     <w:p>
@@ -2888,15 +3469,7 @@
         <w:ind w:left="720"/>
       </w:pPr>
       <w:r>
-        <w:t xml:space="preserve">The design philosophy closely adheres to the </w:t>
-      </w:r>
-      <w:proofErr w:type="gramStart"/>
-      <w:r>
-        <w:t>manner in which</w:t>
-      </w:r>
-      <w:proofErr w:type="gramEnd"/>
-      <w:r>
-        <w:t xml:space="preserve"> the ePart was incarnated by splitting the entire application into 3 basic components:</w:t>
+        <w:t>The design philosophy closely adheres to the manner in which the ePart was incarnated by splitting the entire application into 3 basic components:</w:t>
       </w:r>
     </w:p>
     <w:p>
@@ -2979,39 +3552,37 @@
           <w:numId w:val="16"/>
         </w:numPr>
       </w:pPr>
-      <w:r>
-        <w:t>Database design approach</w:t>
-      </w:r>
-    </w:p>
-    <w:p/>
+      <w:bookmarkStart w:id="8" w:name="_Toc525030621"/>
+      <w:r>
+        <w:t xml:space="preserve">Database design </w:t>
+      </w:r>
+      <w:bookmarkEnd w:id="8"/>
+      <w:r>
+        <w:t>philosophy</w:t>
+      </w:r>
+    </w:p>
     <w:p>
       <w:pPr>
         <w:ind w:left="720"/>
       </w:pPr>
       <w:r>
-        <w:t xml:space="preserve">Essentially the industry that </w:t>
+        <w:t>In the after-market automotive industry the concepts of assemblies, sub-assemblies and finite parts are strongly represented.</w:t>
+      </w:r>
+    </w:p>
+    <w:p>
+      <w:pPr>
+        <w:ind w:left="720"/>
+      </w:pPr>
+      <w:r>
+        <w:t xml:space="preserve">Consequently, the </w:t>
       </w:r>
       <w:proofErr w:type="spellStart"/>
       <w:r>
-        <w:t>Engnieparts</w:t>
+        <w:t>ePART</w:t>
       </w:r>
       <w:proofErr w:type="spellEnd"/>
       <w:r>
-        <w:t xml:space="preserve"> participates in has a very strong engineering participation where assembly, sub-assembly and finite parts are strongly represented.</w:t>
-      </w:r>
-    </w:p>
-    <w:p>
-      <w:pPr>
-        <w:ind w:left="720"/>
-      </w:pPr>
-      <w:r>
-        <w:t>Consequently, ePart catalogue follows this discipline in its relationship design structure.</w:t>
-      </w:r>
-      <w:r>
-        <w:t>as a “inverted tree” construct</w:t>
-      </w:r>
-      <w:r>
-        <w:t xml:space="preserve">. </w:t>
+        <w:t xml:space="preserve"> catalogue contains all parts in relation to a tree of assemblies, called the bill of materials, or BoM.</w:t>
       </w:r>
     </w:p>
     <w:p>
@@ -3048,9 +3619,10 @@
       <w:r>
         <w:rPr>
           <w:noProof/>
+          <w:lang w:val="af-ZA" w:eastAsia="af-ZA"/>
         </w:rPr>
         <w:drawing>
-          <wp:anchor distT="0" distB="0" distL="114300" distR="114300" simplePos="0" relativeHeight="251666432" behindDoc="0" locked="0" layoutInCell="1" allowOverlap="1" wp14:anchorId="7E931E96" wp14:editId="5E82DF88">
+          <wp:anchor distT="0" distB="0" distL="114300" distR="114300" simplePos="0" relativeHeight="251665408" behindDoc="0" locked="0" layoutInCell="1" allowOverlap="1" wp14:anchorId="7E931E96" wp14:editId="5E82DF88">
             <wp:simplePos x="0" y="0"/>
             <wp:positionH relativeFrom="column">
               <wp:posOffset>484576</wp:posOffset>
@@ -3198,10 +3770,11 @@
         <w:rPr>
           <w:b/>
           <w:noProof/>
+          <w:lang w:val="af-ZA" w:eastAsia="af-ZA"/>
         </w:rPr>
         <w:lastRenderedPageBreak/>
         <w:drawing>
-          <wp:anchor distT="0" distB="0" distL="114300" distR="114300" simplePos="0" relativeHeight="251667456" behindDoc="0" locked="0" layoutInCell="1" allowOverlap="1" wp14:anchorId="1DF2C9B4" wp14:editId="0D8C0455">
+          <wp:anchor distT="0" distB="0" distL="114300" distR="114300" simplePos="0" relativeHeight="251666432" behindDoc="0" locked="0" layoutInCell="1" allowOverlap="1" wp14:anchorId="1DF2C9B4" wp14:editId="0D8C0455">
             <wp:simplePos x="0" y="0"/>
             <wp:positionH relativeFrom="column">
               <wp:posOffset>-339090</wp:posOffset>
@@ -3354,10 +3927,12 @@
           <w:numId w:val="16"/>
         </w:numPr>
       </w:pPr>
+      <w:bookmarkStart w:id="9" w:name="_Toc525035768"/>
       <w:r>
         <w:lastRenderedPageBreak/>
         <w:t>The advanced searching approaches</w:t>
       </w:r>
+      <w:bookmarkEnd w:id="9"/>
     </w:p>
     <w:p/>
     <w:p>
@@ -3387,26 +3962,316 @@
         <w:rPr>
           <w:b/>
         </w:rPr>
-        <w:t>Diagram 9.1 provides a high-level view of advanced search capabilities:</w:t>
+        <w:t>Diagram 9.1</w:t>
+      </w:r>
+      <w:r>
+        <w:rPr>
+          <w:b/>
+        </w:rPr>
+        <w:t>:</w:t>
+      </w:r>
+      <w:r>
+        <w:rPr>
+          <w:b/>
+        </w:rPr>
+        <w:t xml:space="preserve"> </w:t>
+      </w:r>
+      <w:r>
+        <w:rPr>
+          <w:b/>
+        </w:rPr>
+        <w:t>A</w:t>
+      </w:r>
+      <w:r>
+        <w:rPr>
+          <w:b/>
+        </w:rPr>
+        <w:t xml:space="preserve"> high-level view of advanced search capabilities:</w:t>
       </w:r>
     </w:p>
     <w:p>
       <w:pPr>
         <w:ind w:left="720"/>
       </w:pPr>
+      <w:r>
+        <w:rPr>
+          <w:noProof/>
+          <w:lang w:val="af-ZA" w:eastAsia="af-ZA"/>
+        </w:rPr>
+        <mc:AlternateContent>
+          <mc:Choice Requires="wps">
+            <w:drawing>
+              <wp:anchor distT="0" distB="0" distL="114300" distR="114300" simplePos="0" relativeHeight="251669504" behindDoc="0" locked="0" layoutInCell="1" allowOverlap="1" wp14:anchorId="09A19C33" wp14:editId="17F20834">
+                <wp:simplePos x="0" y="0"/>
+                <wp:positionH relativeFrom="column">
+                  <wp:posOffset>1904999</wp:posOffset>
+                </wp:positionH>
+                <wp:positionV relativeFrom="paragraph">
+                  <wp:posOffset>691515</wp:posOffset>
+                </wp:positionV>
+                <wp:extent cx="2105025" cy="3457575"/>
+                <wp:effectExtent l="0" t="57150" r="47625" b="85725"/>
+                <wp:wrapNone/>
+                <wp:docPr id="10" name="Curved Connector 10"/>
+                <wp:cNvGraphicFramePr/>
+                <a:graphic xmlns:a="http://schemas.openxmlformats.org/drawingml/2006/main">
+                  <a:graphicData uri="http://schemas.microsoft.com/office/word/2010/wordprocessingShape">
+                    <wps:wsp>
+                      <wps:cNvCnPr/>
+                      <wps:spPr>
+                        <a:xfrm>
+                          <a:off x="0" y="0"/>
+                          <a:ext cx="2105025" cy="3457575"/>
+                        </a:xfrm>
+                        <a:prstGeom prst="curvedConnector3">
+                          <a:avLst/>
+                        </a:prstGeom>
+                        <a:ln w="25400">
+                          <a:solidFill>
+                            <a:srgbClr val="FF0000"/>
+                          </a:solidFill>
+                          <a:headEnd type="triangle"/>
+                          <a:tailEnd type="triangle"/>
+                        </a:ln>
+                      </wps:spPr>
+                      <wps:style>
+                        <a:lnRef idx="3">
+                          <a:schemeClr val="accent2"/>
+                        </a:lnRef>
+                        <a:fillRef idx="0">
+                          <a:schemeClr val="accent2"/>
+                        </a:fillRef>
+                        <a:effectRef idx="2">
+                          <a:schemeClr val="accent2"/>
+                        </a:effectRef>
+                        <a:fontRef idx="minor">
+                          <a:schemeClr val="tx1"/>
+                        </a:fontRef>
+                      </wps:style>
+                      <wps:bodyPr/>
+                    </wps:wsp>
+                  </a:graphicData>
+                </a:graphic>
+                <wp14:sizeRelH relativeFrom="margin">
+                  <wp14:pctWidth>0</wp14:pctWidth>
+                </wp14:sizeRelH>
+                <wp14:sizeRelV relativeFrom="margin">
+                  <wp14:pctHeight>0</wp14:pctHeight>
+                </wp14:sizeRelV>
+              </wp:anchor>
+            </w:drawing>
+          </mc:Choice>
+          <mc:Fallback>
+            <w:pict>
+              <v:shapetype w14:anchorId="082F039A" id="_x0000_t38" coordsize="21600,21600" o:spt="38" o:oned="t" path="m,c@0,0@1,5400@1,10800@1,16200@2,21600,21600,21600e" filled="f">
+                <v:formulas>
+                  <v:f eqn="mid #0 0"/>
+                  <v:f eqn="val #0"/>
+                  <v:f eqn="mid #0 21600"/>
+                </v:formulas>
+                <v:path arrowok="t" fillok="f" o:connecttype="none"/>
+                <v:handles>
+                  <v:h position="#0,center"/>
+                </v:handles>
+                <o:lock v:ext="edit" shapetype="t"/>
+              </v:shapetype>
+              <v:shape id="Curved Connector 10" o:spid="_x0000_s1026" type="#_x0000_t38" style="position:absolute;margin-left:150pt;margin-top:54.45pt;width:165.75pt;height:272.25pt;z-index:251669504;visibility:visible;mso-wrap-style:square;mso-width-percent:0;mso-height-percent:0;mso-wrap-distance-left:9pt;mso-wrap-distance-top:0;mso-wrap-distance-right:9pt;mso-wrap-distance-bottom:0;mso-position-horizontal:absolute;mso-position-horizontal-relative:text;mso-position-vertical:absolute;mso-position-vertical-relative:text;mso-width-percent:0;mso-height-percent:0;mso-width-relative:margin;mso-height-relative:margin" o:gfxdata="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" adj="10800" strokecolor="red" strokeweight="2pt">
+                <v:stroke startarrow="block" endarrow="block" joinstyle="miter"/>
+              </v:shape>
+            </w:pict>
+          </mc:Fallback>
+        </mc:AlternateContent>
+      </w:r>
+      <w:r>
+        <w:rPr>
+          <w:noProof/>
+          <w:lang w:val="af-ZA" w:eastAsia="af-ZA"/>
+        </w:rPr>
+        <mc:AlternateContent>
+          <mc:Choice Requires="wps">
+            <w:drawing>
+              <wp:anchor distT="0" distB="0" distL="114300" distR="114300" simplePos="0" relativeHeight="251667456" behindDoc="0" locked="0" layoutInCell="1" allowOverlap="1">
+                <wp:simplePos x="0" y="0"/>
+                <wp:positionH relativeFrom="column">
+                  <wp:posOffset>1171575</wp:posOffset>
+                </wp:positionH>
+                <wp:positionV relativeFrom="paragraph">
+                  <wp:posOffset>739140</wp:posOffset>
+                </wp:positionV>
+                <wp:extent cx="152400" cy="4371975"/>
+                <wp:effectExtent l="38100" t="38100" r="57150" b="47625"/>
+                <wp:wrapNone/>
+                <wp:docPr id="9" name="Curved Connector 9"/>
+                <wp:cNvGraphicFramePr/>
+                <a:graphic xmlns:a="http://schemas.openxmlformats.org/drawingml/2006/main">
+                  <a:graphicData uri="http://schemas.microsoft.com/office/word/2010/wordprocessingShape">
+                    <wps:wsp>
+                      <wps:cNvCnPr/>
+                      <wps:spPr>
+                        <a:xfrm>
+                          <a:off x="0" y="0"/>
+                          <a:ext cx="152400" cy="4371975"/>
+                        </a:xfrm>
+                        <a:prstGeom prst="curvedConnector3">
+                          <a:avLst/>
+                        </a:prstGeom>
+                        <a:ln w="25400">
+                          <a:solidFill>
+                            <a:srgbClr val="FF0000"/>
+                          </a:solidFill>
+                          <a:headEnd type="triangle"/>
+                          <a:tailEnd type="triangle"/>
+                        </a:ln>
+                      </wps:spPr>
+                      <wps:style>
+                        <a:lnRef idx="3">
+                          <a:schemeClr val="accent2"/>
+                        </a:lnRef>
+                        <a:fillRef idx="0">
+                          <a:schemeClr val="accent2"/>
+                        </a:fillRef>
+                        <a:effectRef idx="2">
+                          <a:schemeClr val="accent2"/>
+                        </a:effectRef>
+                        <a:fontRef idx="minor">
+                          <a:schemeClr val="tx1"/>
+                        </a:fontRef>
+                      </wps:style>
+                      <wps:bodyPr/>
+                    </wps:wsp>
+                  </a:graphicData>
+                </a:graphic>
+                <wp14:sizeRelH relativeFrom="margin">
+                  <wp14:pctWidth>0</wp14:pctWidth>
+                </wp14:sizeRelH>
+                <wp14:sizeRelV relativeFrom="margin">
+                  <wp14:pctHeight>0</wp14:pctHeight>
+                </wp14:sizeRelV>
+              </wp:anchor>
+            </w:drawing>
+          </mc:Choice>
+          <mc:Fallback>
+            <w:pict>
+              <v:shape w14:anchorId="42DE39AE" id="Curved Connector 9" o:spid="_x0000_s1026" type="#_x0000_t38" style="position:absolute;margin-left:92.25pt;margin-top:58.2pt;width:12pt;height:344.25pt;z-index:251667456;visibility:visible;mso-wrap-style:square;mso-width-percent:0;mso-height-percent:0;mso-wrap-distance-left:9pt;mso-wrap-distance-top:0;mso-wrap-distance-right:9pt;mso-wrap-distance-bottom:0;mso-position-horizontal:absolute;mso-position-horizontal-relative:text;mso-position-vertical:absolute;mso-position-vertical-relative:text;mso-width-percent:0;mso-height-percent:0;mso-width-relative:margin;mso-height-relative:margin" o:gfxdata="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" adj="10800" strokecolor="red" strokeweight="2pt">
+                <v:stroke startarrow="block" endarrow="block" joinstyle="miter"/>
+              </v:shape>
+            </w:pict>
+          </mc:Fallback>
+        </mc:AlternateContent>
+      </w:r>
+      <w:r>
+        <w:rPr>
+          <w:noProof/>
+          <w:lang w:val="af-ZA" w:eastAsia="af-ZA"/>
+        </w:rPr>
+        <w:drawing>
+          <wp:inline distT="0" distB="0" distL="0" distR="0" wp14:anchorId="7AEFAC2B" wp14:editId="1D493F8C">
+            <wp:extent cx="5238750" cy="2657101"/>
+            <wp:effectExtent l="0" t="0" r="0" b="0"/>
+            <wp:docPr id="7" name="Picture 7"/>
+            <wp:cNvGraphicFramePr>
+              <a:graphicFrameLocks xmlns:a="http://schemas.openxmlformats.org/drawingml/2006/main" noChangeAspect="1"/>
+            </wp:cNvGraphicFramePr>
+            <a:graphic xmlns:a="http://schemas.openxmlformats.org/drawingml/2006/main">
+              <a:graphicData uri="http://schemas.openxmlformats.org/drawingml/2006/picture">
+                <pic:pic xmlns:pic="http://schemas.openxmlformats.org/drawingml/2006/picture">
+                  <pic:nvPicPr>
+                    <pic:cNvPr id="1" name=""/>
+                    <pic:cNvPicPr/>
+                  </pic:nvPicPr>
+                  <pic:blipFill>
+                    <a:blip r:embed="rId13"/>
+                    <a:stretch>
+                      <a:fillRect/>
+                    </a:stretch>
+                  </pic:blipFill>
+                  <pic:spPr>
+                    <a:xfrm>
+                      <a:off x="0" y="0"/>
+                      <a:ext cx="5248299" cy="2661944"/>
+                    </a:xfrm>
+                    <a:prstGeom prst="rect">
+                      <a:avLst/>
+                    </a:prstGeom>
+                  </pic:spPr>
+                </pic:pic>
+              </a:graphicData>
+            </a:graphic>
+          </wp:inline>
+        </w:drawing>
+      </w:r>
     </w:p>
     <w:p>
       <w:pPr>
         <w:ind w:left="720"/>
       </w:pPr>
       <w:r>
-        <w:t>DUIAGRAM</w:t>
-      </w:r>
-    </w:p>
-    <w:p>
-      <w:pPr>
-        <w:ind w:left="720"/>
-      </w:pPr>
+        <w:rPr>
+          <w:b/>
+        </w:rPr>
+        <w:t>Diagram 9.2</w:t>
+      </w:r>
+      <w:r>
+        <w:rPr>
+          <w:b/>
+        </w:rPr>
+        <w:t>:</w:t>
+      </w:r>
+      <w:r>
+        <w:rPr>
+          <w:b/>
+        </w:rPr>
+        <w:t xml:space="preserve"> The search results</w:t>
+      </w:r>
+      <w:r>
+        <w:rPr>
+          <w:b/>
+          <w:noProof/>
+          <w:lang w:val="af-ZA" w:eastAsia="af-ZA"/>
+        </w:rPr>
+        <w:t>:</w:t>
+      </w:r>
+      <w:r>
+        <w:rPr>
+          <w:noProof/>
+          <w:lang w:val="af-ZA" w:eastAsia="af-ZA"/>
+        </w:rPr>
+        <w:drawing>
+          <wp:inline distT="0" distB="0" distL="0" distR="0" wp14:anchorId="4B3E4515" wp14:editId="562078E0">
+            <wp:extent cx="5257800" cy="3811992"/>
+            <wp:effectExtent l="0" t="0" r="0" b="0"/>
+            <wp:docPr id="6" name="Picture 6"/>
+            <wp:cNvGraphicFramePr>
+              <a:graphicFrameLocks xmlns:a="http://schemas.openxmlformats.org/drawingml/2006/main" noChangeAspect="1"/>
+            </wp:cNvGraphicFramePr>
+            <a:graphic xmlns:a="http://schemas.openxmlformats.org/drawingml/2006/main">
+              <a:graphicData uri="http://schemas.openxmlformats.org/drawingml/2006/picture">
+                <pic:pic xmlns:pic="http://schemas.openxmlformats.org/drawingml/2006/picture">
+                  <pic:nvPicPr>
+                    <pic:cNvPr id="1" name=""/>
+                    <pic:cNvPicPr/>
+                  </pic:nvPicPr>
+                  <pic:blipFill>
+                    <a:blip r:embed="rId14"/>
+                    <a:stretch>
+                      <a:fillRect/>
+                    </a:stretch>
+                  </pic:blipFill>
+                  <pic:spPr>
+                    <a:xfrm>
+                      <a:off x="0" y="0"/>
+                      <a:ext cx="5259662" cy="3813342"/>
+                    </a:xfrm>
+                    <a:prstGeom prst="rect">
+                      <a:avLst/>
+                    </a:prstGeom>
+                  </pic:spPr>
+                </pic:pic>
+              </a:graphicData>
+            </a:graphic>
+          </wp:inline>
+        </w:drawing>
+      </w:r>
     </w:p>
     <w:p>
       <w:pPr>
@@ -3414,6 +4279,7 @@
         <w:jc w:val="both"/>
       </w:pPr>
       <w:r>
+        <w:lastRenderedPageBreak/>
         <w:t xml:space="preserve">Some of the search criteria can expose the concept of </w:t>
       </w:r>
       <w:r>
@@ -3444,8 +4310,6 @@
       <w:r>
         <w:t>To enhance customer experience, the system allows for supersessions, alternates and discontinuations.</w:t>
       </w:r>
-      <w:bookmarkStart w:id="6" w:name="_GoBack"/>
-      <w:bookmarkEnd w:id="6"/>
     </w:p>
     <w:p>
       <w:pPr>
@@ -3455,9 +4319,11 @@
           <w:numId w:val="16"/>
         </w:numPr>
       </w:pPr>
+      <w:bookmarkStart w:id="10" w:name="_Toc525035769"/>
       <w:r>
         <w:t>Catalogue lookup to sales-order</w:t>
       </w:r>
+      <w:bookmarkEnd w:id="10"/>
     </w:p>
     <w:p/>
     <w:p>
@@ -3470,73 +4336,489 @@
       </w:r>
     </w:p>
     <w:p>
-      <w:pPr>
-        <w:ind w:left="720"/>
-        <w:jc w:val="both"/>
-      </w:pPr>
-      <w:r>
-        <w:t>Diagram 10.2 diagram provides a view of how the lookup interacts with the sales order</w:t>
-      </w:r>
-    </w:p>
-    <w:p>
-      <w:pPr>
-        <w:ind w:left="720"/>
-        <w:jc w:val="both"/>
-      </w:pPr>
-    </w:p>
-    <w:p>
-      <w:pPr>
-        <w:ind w:left="720"/>
-        <w:jc w:val="both"/>
-      </w:pPr>
-    </w:p>
-    <w:p>
-      <w:pPr>
-        <w:ind w:left="720"/>
-        <w:jc w:val="both"/>
-      </w:pPr>
-    </w:p>
-    <w:p>
-      <w:pPr>
-        <w:ind w:left="720"/>
-        <w:jc w:val="both"/>
-      </w:pPr>
-      <w:r>
-        <w:t xml:space="preserve">The effective optimisation is that from the search and filter results set, a choice is made of the stocking unit to sell and by using the </w:t>
-      </w:r>
-      <w:r>
+      <w:r>
+        <w:br w:type="page"/>
+      </w:r>
+    </w:p>
+    <w:p>
+      <w:pPr>
+        <w:jc w:val="center"/>
         <w:rPr>
           <w:b/>
-          <w:i/>
-        </w:rPr>
-        <w:t>ENTER KEY</w:t>
-      </w:r>
-      <w:r>
-        <w:t xml:space="preserve"> the entry is automatically transferred to the sales order</w:t>
-      </w:r>
-      <w:r>
-        <w:t>.</w:t>
-      </w:r>
-    </w:p>
-    <w:p>
-      <w:pPr>
-        <w:ind w:left="720"/>
-        <w:jc w:val="both"/>
-      </w:pPr>
+        </w:rPr>
+      </w:pPr>
+      <w:r>
+        <w:rPr>
+          <w:b/>
+          <w:noProof/>
+          <w:lang w:val="af-ZA" w:eastAsia="af-ZA"/>
+        </w:rPr>
+        <w:lastRenderedPageBreak/>
+        <mc:AlternateContent>
+          <mc:Choice Requires="wpg">
+            <w:drawing>
+              <wp:anchor distT="0" distB="0" distL="114300" distR="114300" simplePos="0" relativeHeight="251684864" behindDoc="0" locked="0" layoutInCell="1" allowOverlap="1">
+                <wp:simplePos x="0" y="0"/>
+                <wp:positionH relativeFrom="column">
+                  <wp:posOffset>209550</wp:posOffset>
+                </wp:positionH>
+                <wp:positionV relativeFrom="paragraph">
+                  <wp:posOffset>295275</wp:posOffset>
+                </wp:positionV>
+                <wp:extent cx="5295265" cy="7915910"/>
+                <wp:effectExtent l="0" t="0" r="19685" b="8890"/>
+                <wp:wrapTopAndBottom/>
+                <wp:docPr id="3" name="Group 3"/>
+                <wp:cNvGraphicFramePr/>
+                <a:graphic xmlns:a="http://schemas.openxmlformats.org/drawingml/2006/main">
+                  <a:graphicData uri="http://schemas.microsoft.com/office/word/2010/wordprocessingGroup">
+                    <wpg:wgp>
+                      <wpg:cNvGrpSpPr/>
+                      <wpg:grpSpPr>
+                        <a:xfrm>
+                          <a:off x="0" y="0"/>
+                          <a:ext cx="5295265" cy="7915910"/>
+                          <a:chOff x="0" y="0"/>
+                          <a:chExt cx="5295900" cy="7914640"/>
+                        </a:xfrm>
+                      </wpg:grpSpPr>
+                      <pic:pic xmlns:pic="http://schemas.openxmlformats.org/drawingml/2006/picture">
+                        <pic:nvPicPr>
+                          <pic:cNvPr id="15" name="Picture 15"/>
+                          <pic:cNvPicPr>
+                            <a:picLocks noChangeAspect="1"/>
+                          </pic:cNvPicPr>
+                        </pic:nvPicPr>
+                        <pic:blipFill>
+                          <a:blip r:embed="rId15">
+                            <a:extLst>
+                              <a:ext uri="{28A0092B-C50C-407E-A947-70E740481C1C}">
+                                <a14:useLocalDpi xmlns:a14="http://schemas.microsoft.com/office/drawing/2010/main" val="0"/>
+                              </a:ext>
+                            </a:extLst>
+                          </a:blip>
+                          <a:stretch>
+                            <a:fillRect/>
+                          </a:stretch>
+                        </pic:blipFill>
+                        <pic:spPr>
+                          <a:xfrm>
+                            <a:off x="0" y="4476750"/>
+                            <a:ext cx="4582795" cy="3437890"/>
+                          </a:xfrm>
+                          <a:prstGeom prst="rect">
+                            <a:avLst/>
+                          </a:prstGeom>
+                        </pic:spPr>
+                      </pic:pic>
+                      <pic:pic xmlns:pic="http://schemas.openxmlformats.org/drawingml/2006/picture">
+                        <pic:nvPicPr>
+                          <pic:cNvPr id="13" name="Picture 13"/>
+                          <pic:cNvPicPr>
+                            <a:picLocks noChangeAspect="1"/>
+                          </pic:cNvPicPr>
+                        </pic:nvPicPr>
+                        <pic:blipFill>
+                          <a:blip r:embed="rId16">
+                            <a:extLst>
+                              <a:ext uri="{28A0092B-C50C-407E-A947-70E740481C1C}">
+                                <a14:useLocalDpi xmlns:a14="http://schemas.microsoft.com/office/drawing/2010/main" val="0"/>
+                              </a:ext>
+                            </a:extLst>
+                          </a:blip>
+                          <a:stretch>
+                            <a:fillRect/>
+                          </a:stretch>
+                        </pic:blipFill>
+                        <pic:spPr>
+                          <a:xfrm>
+                            <a:off x="0" y="0"/>
+                            <a:ext cx="4582795" cy="3322320"/>
+                          </a:xfrm>
+                          <a:prstGeom prst="rect">
+                            <a:avLst/>
+                          </a:prstGeom>
+                        </pic:spPr>
+                      </pic:pic>
+                      <pic:pic xmlns:pic="http://schemas.openxmlformats.org/drawingml/2006/picture">
+                        <pic:nvPicPr>
+                          <pic:cNvPr id="14" name="Picture 14"/>
+                          <pic:cNvPicPr>
+                            <a:picLocks noChangeAspect="1"/>
+                          </pic:cNvPicPr>
+                        </pic:nvPicPr>
+                        <pic:blipFill>
+                          <a:blip r:embed="rId17">
+                            <a:extLst>
+                              <a:ext uri="{28A0092B-C50C-407E-A947-70E740481C1C}">
+                                <a14:useLocalDpi xmlns:a14="http://schemas.microsoft.com/office/drawing/2010/main" val="0"/>
+                              </a:ext>
+                            </a:extLst>
+                          </a:blip>
+                          <a:stretch>
+                            <a:fillRect/>
+                          </a:stretch>
+                        </pic:blipFill>
+                        <pic:spPr>
+                          <a:xfrm>
+                            <a:off x="1809750" y="2514600"/>
+                            <a:ext cx="2569845" cy="2606040"/>
+                          </a:xfrm>
+                          <a:prstGeom prst="rect">
+                            <a:avLst/>
+                          </a:prstGeom>
+                        </pic:spPr>
+                      </pic:pic>
+                      <wps:wsp>
+                        <wps:cNvPr id="5" name="Rectangular Callout 5"/>
+                        <wps:cNvSpPr/>
+                        <wps:spPr>
+                          <a:xfrm>
+                            <a:off x="1876425" y="285750"/>
+                            <a:ext cx="3419475" cy="800100"/>
+                          </a:xfrm>
+                          <a:prstGeom prst="wedgeRectCallout">
+                            <a:avLst>
+                              <a:gd name="adj1" fmla="val -72643"/>
+                              <a:gd name="adj2" fmla="val -33287"/>
+                            </a:avLst>
+                          </a:prstGeom>
+                        </wps:spPr>
+                        <wps:style>
+                          <a:lnRef idx="2">
+                            <a:schemeClr val="accent1">
+                              <a:shade val="50000"/>
+                            </a:schemeClr>
+                          </a:lnRef>
+                          <a:fillRef idx="1">
+                            <a:schemeClr val="accent1"/>
+                          </a:fillRef>
+                          <a:effectRef idx="0">
+                            <a:schemeClr val="accent1"/>
+                          </a:effectRef>
+                          <a:fontRef idx="minor">
+                            <a:schemeClr val="lt1"/>
+                          </a:fontRef>
+                        </wps:style>
+                        <wps:txbx>
+                          <w:txbxContent>
+                            <w:p>
+                              <w:pPr>
+                                <w:jc w:val="both"/>
+                              </w:pPr>
+                              <w:r>
+                                <w:t xml:space="preserve">The effective optimisation is that from the search and filter results set, a choice is made of the stocking unit to sell and by using the </w:t>
+                              </w:r>
+                              <w:r>
+                                <w:rPr>
+                                  <w:b/>
+                                  <w:i/>
+                                </w:rPr>
+                                <w:t>F9</w:t>
+                              </w:r>
+                              <w:r>
+                                <w:t xml:space="preserve"> the entry is automatically transferred to the sales order.</w:t>
+                              </w:r>
+                            </w:p>
+                            <w:p>
+                              <w:pPr>
+                                <w:jc w:val="center"/>
+                              </w:pPr>
+                            </w:p>
+                            <w:p>
+                              <w:pPr>
+                                <w:jc w:val="center"/>
+                              </w:pPr>
+                            </w:p>
+                          </w:txbxContent>
+                        </wps:txbx>
+                        <wps:bodyPr rot="0" spcFirstLastPara="0" vertOverflow="overflow" horzOverflow="overflow" vert="horz" wrap="square" lIns="91440" tIns="45720" rIns="91440" bIns="45720" numCol="1" spcCol="0" rtlCol="0" fromWordArt="0" anchor="ctr" anchorCtr="0" forceAA="0" compatLnSpc="1">
+                          <a:prstTxWarp prst="textNoShape">
+                            <a:avLst/>
+                          </a:prstTxWarp>
+                          <a:noAutofit/>
+                        </wps:bodyPr>
+                      </wps:wsp>
+                      <wps:wsp>
+                        <wps:cNvPr id="11" name="Curved Connector 11"/>
+                        <wps:cNvCnPr/>
+                        <wps:spPr>
+                          <a:xfrm flipH="1">
+                            <a:off x="695325" y="3429000"/>
+                            <a:ext cx="2143125" cy="3152775"/>
+                          </a:xfrm>
+                          <a:prstGeom prst="curvedConnector3">
+                            <a:avLst/>
+                          </a:prstGeom>
+                          <a:ln w="25400">
+                            <a:solidFill>
+                              <a:srgbClr val="FF0000"/>
+                            </a:solidFill>
+                            <a:headEnd type="triangle"/>
+                            <a:tailEnd type="triangle"/>
+                          </a:ln>
+                        </wps:spPr>
+                        <wps:style>
+                          <a:lnRef idx="3">
+                            <a:schemeClr val="accent2"/>
+                          </a:lnRef>
+                          <a:fillRef idx="0">
+                            <a:schemeClr val="accent2"/>
+                          </a:fillRef>
+                          <a:effectRef idx="2">
+                            <a:schemeClr val="accent2"/>
+                          </a:effectRef>
+                          <a:fontRef idx="minor">
+                            <a:schemeClr val="tx1"/>
+                          </a:fontRef>
+                        </wps:style>
+                        <wps:bodyPr/>
+                      </wps:wsp>
+                      <wps:wsp>
+                        <wps:cNvPr id="12" name="Curved Connector 12"/>
+                        <wps:cNvCnPr/>
+                        <wps:spPr>
+                          <a:xfrm flipH="1">
+                            <a:off x="276225" y="1914525"/>
+                            <a:ext cx="409575" cy="4657725"/>
+                          </a:xfrm>
+                          <a:prstGeom prst="curvedConnector3">
+                            <a:avLst/>
+                          </a:prstGeom>
+                          <a:ln w="25400">
+                            <a:solidFill>
+                              <a:srgbClr val="FF0000"/>
+                            </a:solidFill>
+                            <a:headEnd type="triangle"/>
+                            <a:tailEnd type="triangle"/>
+                          </a:ln>
+                        </wps:spPr>
+                        <wps:style>
+                          <a:lnRef idx="3">
+                            <a:schemeClr val="accent2"/>
+                          </a:lnRef>
+                          <a:fillRef idx="0">
+                            <a:schemeClr val="accent2"/>
+                          </a:fillRef>
+                          <a:effectRef idx="2">
+                            <a:schemeClr val="accent2"/>
+                          </a:effectRef>
+                          <a:fontRef idx="minor">
+                            <a:schemeClr val="tx1"/>
+                          </a:fontRef>
+                        </wps:style>
+                        <wps:bodyPr/>
+                      </wps:wsp>
+                      <wps:wsp>
+                        <wps:cNvPr id="16" name="Curved Connector 16"/>
+                        <wps:cNvCnPr/>
+                        <wps:spPr>
+                          <a:xfrm>
+                            <a:off x="1076325" y="457200"/>
+                            <a:ext cx="914400" cy="2190750"/>
+                          </a:xfrm>
+                          <a:prstGeom prst="curvedConnector3">
+                            <a:avLst/>
+                          </a:prstGeom>
+                          <a:ln w="25400">
+                            <a:solidFill>
+                              <a:srgbClr val="FF0000"/>
+                            </a:solidFill>
+                            <a:headEnd type="triangle"/>
+                            <a:tailEnd type="triangle"/>
+                          </a:ln>
+                        </wps:spPr>
+                        <wps:style>
+                          <a:lnRef idx="3">
+                            <a:schemeClr val="accent2"/>
+                          </a:lnRef>
+                          <a:fillRef idx="0">
+                            <a:schemeClr val="accent2"/>
+                          </a:fillRef>
+                          <a:effectRef idx="2">
+                            <a:schemeClr val="accent2"/>
+                          </a:effectRef>
+                          <a:fontRef idx="minor">
+                            <a:schemeClr val="tx1"/>
+                          </a:fontRef>
+                        </wps:style>
+                        <wps:bodyPr/>
+                      </wps:wsp>
+                    </wpg:wgp>
+                  </a:graphicData>
+                </a:graphic>
+                <wp14:sizeRelH relativeFrom="margin">
+                  <wp14:pctWidth>0</wp14:pctWidth>
+                </wp14:sizeRelH>
+                <wp14:sizeRelV relativeFrom="margin">
+                  <wp14:pctHeight>0</wp14:pctHeight>
+                </wp14:sizeRelV>
+              </wp:anchor>
+            </w:drawing>
+          </mc:Choice>
+          <mc:Fallback>
+            <w:pict>
+              <v:group id="Group 3" o:spid="_x0000_s1033" style="position:absolute;left:0;text-align:left;margin-left:16.5pt;margin-top:23.25pt;width:416.95pt;height:623.3pt;z-index:251684864;mso-width-relative:margin;mso-height-relative:margin" coordsize="52959,79146" o:gfxdata="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">
+                <v:shapetype id="_x0000_t75" coordsize="21600,21600" o:spt="75" o:preferrelative="t" path="m@4@5l@4@11@9@11@9@5xe" filled="f" stroked="f">
+                  <v:stroke joinstyle="miter"/>
+                  <v:formulas>
+                    <v:f eqn="if lineDrawn pixelLineWidth 0"/>
+                    <v:f eqn="sum @0 1 0"/>
+                    <v:f eqn="sum 0 0 @1"/>
+                    <v:f eqn="prod @2 1 2"/>
+                    <v:f eqn="prod @3 21600 pixelWidth"/>
+                    <v:f eqn="prod @3 21600 pixelHeight"/>
+                    <v:f eqn="sum @0 0 1"/>
+                    <v:f eqn="prod @6 1 2"/>
+                    <v:f eqn="prod @7 21600 pixelWidth"/>
+                    <v:f eqn="sum @8 21600 0"/>
+                    <v:f eqn="prod @7 21600 pixelHeight"/>
+                    <v:f eqn="sum @10 21600 0"/>
+                  </v:formulas>
+                  <v:path o:extrusionok="f" gradientshapeok="t" o:connecttype="rect"/>
+                  <o:lock v:ext="edit" aspectratio="t"/>
+                </v:shapetype>
+                <v:shape id="Picture 15" o:spid="_x0000_s1034" type="#_x0000_t75" style="position:absolute;top:44767;width:45827;height:34379;visibility:visible;mso-wrap-style:square" o:gfxdata="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">
+                  <v:imagedata r:id="rId18" o:title=""/>
+                  <v:path arrowok="t"/>
+                </v:shape>
+                <v:shape id="Picture 13" o:spid="_x0000_s1035" type="#_x0000_t75" style="position:absolute;width:45827;height:33223;visibility:visible;mso-wrap-style:square" o:gfxdata="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">
+                  <v:imagedata r:id="rId19" o:title=""/>
+                  <v:path arrowok="t"/>
+                </v:shape>
+                <v:shape id="Picture 14" o:spid="_x0000_s1036" type="#_x0000_t75" style="position:absolute;left:18097;top:25146;width:25698;height:26060;visibility:visible;mso-wrap-style:square" o:gfxdata="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">
+                  <v:imagedata r:id="rId20" o:title=""/>
+                  <v:path arrowok="t"/>
+                </v:shape>
+                <v:shapetype id="_x0000_t61" coordsize="21600,21600" o:spt="61" adj="1350,25920" path="m,l0@8@12@24,0@9,,21600@6,21600@15@27@7,21600,21600,21600,21600@9@18@30,21600@8,21600,0@7,0@21@33@6,xe">
+                  <v:stroke joinstyle="miter"/>
+                  <v:formulas>
+                    <v:f eqn="sum 10800 0 #0"/>
+                    <v:f eqn="sum 10800 0 #1"/>
+                    <v:f eqn="sum #0 0 #1"/>
+                    <v:f eqn="sum @0 @1 0"/>
+                    <v:f eqn="sum 21600 0 #0"/>
+                    <v:f eqn="sum 21600 0 #1"/>
+                    <v:f eqn="if @0 3600 12600"/>
+                    <v:f eqn="if @0 9000 18000"/>
+                    <v:f eqn="if @1 3600 12600"/>
+                    <v:f eqn="if @1 9000 18000"/>
+                    <v:f eqn="if @2 0 #0"/>
+                    <v:f eqn="if @3 @10 0"/>
+                    <v:f eqn="if #0 0 @11"/>
+                    <v:f eqn="if @2 @6 #0"/>
+                    <v:f eqn="if @3 @6 @13"/>
+                    <v:f eqn="if @5 @6 @14"/>
+                    <v:f eqn="if @2 #0 21600"/>
+                    <v:f eqn="if @3 21600 @16"/>
+                    <v:f eqn="if @4 21600 @17"/>
+                    <v:f eqn="if @2 #0 @6"/>
+                    <v:f eqn="if @3 @19 @6"/>
+                    <v:f eqn="if #1 @6 @20"/>
+                    <v:f eqn="if @2 @8 #1"/>
+                    <v:f eqn="if @3 @22 @8"/>
+                    <v:f eqn="if #0 @8 @23"/>
+                    <v:f eqn="if @2 21600 #1"/>
+                    <v:f eqn="if @3 21600 @25"/>
+                    <v:f eqn="if @5 21600 @26"/>
+                    <v:f eqn="if @2 #1 @8"/>
+                    <v:f eqn="if @3 @8 @28"/>
+                    <v:f eqn="if @4 @8 @29"/>
+                    <v:f eqn="if @2 #1 0"/>
+                    <v:f eqn="if @3 @31 0"/>
+                    <v:f eqn="if #1 0 @32"/>
+                    <v:f eqn="val #0"/>
+                    <v:f eqn="val #1"/>
+                  </v:formulas>
+                  <v:path o:connecttype="custom" o:connectlocs="10800,0;0,10800;10800,21600;21600,10800;@34,@35"/>
+                  <v:handles>
+                    <v:h position="#0,#1"/>
+                  </v:handles>
+                </v:shapetype>
+                <v:shape id="Rectangular Callout 5" o:spid="_x0000_s1037" type="#_x0000_t61" style="position:absolute;left:18764;top:2857;width:34195;height:8001;visibility:visible;mso-wrap-style:square;v-text-anchor:middle" o:gfxdata="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" adj="-4891,3610" fillcolor="#4472c4 [3204]" strokecolor="#1f3763 [1604]" strokeweight="1pt">
+                  <v:textbox>
+                    <w:txbxContent>
+                      <w:p>
+                        <w:pPr>
+                          <w:jc w:val="both"/>
+                        </w:pPr>
+                        <w:r>
+                          <w:t xml:space="preserve">The effective optimisation is that from the search and filter results set, a choice is made of the stocking unit to sell and by using the </w:t>
+                        </w:r>
+                        <w:r>
+                          <w:rPr>
+                            <w:b/>
+                            <w:i/>
+                          </w:rPr>
+                          <w:t>F9</w:t>
+                        </w:r>
+                        <w:r>
+                          <w:t xml:space="preserve"> the entry is automatically transferred to the sales order.</w:t>
+                        </w:r>
+                      </w:p>
+                      <w:p>
+                        <w:pPr>
+                          <w:jc w:val="center"/>
+                        </w:pPr>
+                      </w:p>
+                      <w:p>
+                        <w:pPr>
+                          <w:jc w:val="center"/>
+                        </w:pPr>
+                      </w:p>
+                    </w:txbxContent>
+                  </v:textbox>
+                </v:shape>
+                <v:shape id="Curved Connector 11" o:spid="_x0000_s1038" type="#_x0000_t38" style="position:absolute;left:6953;top:34290;width:21431;height:31527;flip:x;visibility:visible;mso-wrap-style:square" o:connectortype="curved" o:gfxdata="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" adj="10800" strokecolor="red" strokeweight="2pt">
+                  <v:stroke startarrow="block" endarrow="block" joinstyle="miter"/>
+                </v:shape>
+                <v:shape id="Curved Connector 12" o:spid="_x0000_s1039" type="#_x0000_t38" style="position:absolute;left:2762;top:19145;width:4096;height:46577;flip:x;visibility:visible;mso-wrap-style:square" o:connectortype="curved" o:gfxdata="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" adj="10800" strokecolor="red" strokeweight="2pt">
+                  <v:stroke startarrow="block" endarrow="block" joinstyle="miter"/>
+                </v:shape>
+                <v:shape id="Curved Connector 16" o:spid="_x0000_s1040" type="#_x0000_t38" style="position:absolute;left:10763;top:4572;width:9144;height:21907;visibility:visible;mso-wrap-style:square" o:connectortype="curved" o:gfxdata="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" adj="10800" strokecolor="red" strokeweight="2pt">
+                  <v:stroke startarrow="block" endarrow="block" joinstyle="miter"/>
+                </v:shape>
+                <w10:wrap type="topAndBottom"/>
+              </v:group>
+            </w:pict>
+          </mc:Fallback>
+        </mc:AlternateContent>
+      </w:r>
+      <w:r>
+        <w:rPr>
+          <w:b/>
+        </w:rPr>
+        <w:t>Diagram 10.2</w:t>
+      </w:r>
+      <w:r>
+        <w:rPr>
+          <w:b/>
+        </w:rPr>
+        <w:t>:</w:t>
+      </w:r>
+      <w:r>
+        <w:rPr>
+          <w:b/>
+        </w:rPr>
+        <w:t xml:space="preserve"> </w:t>
+      </w:r>
+      <w:r>
+        <w:rPr>
+          <w:b/>
+        </w:rPr>
+        <w:t>A</w:t>
+      </w:r>
+      <w:r>
+        <w:rPr>
+          <w:b/>
+        </w:rPr>
+        <w:t xml:space="preserve"> view of how the lookup interacts with the sales order</w:t>
+      </w:r>
+      <w:bookmarkStart w:id="11" w:name="_GoBack"/>
+      <w:bookmarkEnd w:id="11"/>
     </w:p>
     <w:p/>
-    <w:p/>
-    <w:p>
-      <w:pPr>
-        <w:rPr>
-          <w:rFonts w:asciiTheme="majorHAnsi" w:eastAsiaTheme="majorEastAsia" w:hAnsiTheme="majorHAnsi" w:cstheme="majorBidi"/>
-          <w:color w:val="2F5496" w:themeColor="accent1" w:themeShade="BF"/>
-          <w:sz w:val="32"/>
-          <w:szCs w:val="32"/>
-        </w:rPr>
-      </w:pPr>
-      <w:bookmarkStart w:id="7" w:name="_Toc524948415"/>
-      <w:bookmarkEnd w:id="5"/>
+    <w:p>
       <w:r>
         <w:br w:type="page"/>
       </w:r>
@@ -3549,10 +4831,12 @@
           <w:numId w:val="16"/>
         </w:numPr>
       </w:pPr>
+      <w:bookmarkStart w:id="12" w:name="_Toc525035770"/>
       <w:r>
         <w:lastRenderedPageBreak/>
         <w:t>Database entities and relationships</w:t>
       </w:r>
+      <w:bookmarkEnd w:id="12"/>
     </w:p>
     <w:p>
       <w:pPr>
@@ -3572,6 +4856,74 @@
         <w:jc w:val="both"/>
       </w:pPr>
       <w:r>
+        <w:rPr>
+          <w:noProof/>
+          <w:lang w:val="af-ZA" w:eastAsia="af-ZA"/>
+        </w:rPr>
+        <w:drawing>
+          <wp:anchor distT="0" distB="0" distL="114300" distR="114300" simplePos="0" relativeHeight="251685888" behindDoc="0" locked="0" layoutInCell="1" allowOverlap="1">
+            <wp:simplePos x="0" y="0"/>
+            <wp:positionH relativeFrom="page">
+              <wp:align>center</wp:align>
+            </wp:positionH>
+            <wp:positionV relativeFrom="paragraph">
+              <wp:posOffset>180340</wp:posOffset>
+            </wp:positionV>
+            <wp:extent cx="3340800" cy="7560000"/>
+            <wp:effectExtent l="0" t="0" r="0" b="3175"/>
+            <wp:wrapTopAndBottom/>
+            <wp:docPr id="20" name="Picture 20"/>
+            <wp:cNvGraphicFramePr>
+              <a:graphicFrameLocks xmlns:a="http://schemas.openxmlformats.org/drawingml/2006/main" noChangeAspect="1"/>
+            </wp:cNvGraphicFramePr>
+            <a:graphic xmlns:a="http://schemas.openxmlformats.org/drawingml/2006/main">
+              <a:graphicData uri="http://schemas.openxmlformats.org/drawingml/2006/picture">
+                <pic:pic xmlns:pic="http://schemas.openxmlformats.org/drawingml/2006/picture">
+                  <pic:nvPicPr>
+                    <pic:cNvPr id="0" name="Picture 2"/>
+                    <pic:cNvPicPr>
+                      <a:picLocks noChangeAspect="1" noChangeArrowheads="1"/>
+                    </pic:cNvPicPr>
+                  </pic:nvPicPr>
+                  <pic:blipFill>
+                    <a:blip r:embed="rId21">
+                      <a:extLst>
+                        <a:ext uri="{28A0092B-C50C-407E-A947-70E740481C1C}">
+                          <a14:useLocalDpi xmlns:a14="http://schemas.microsoft.com/office/drawing/2010/main" val="0"/>
+                        </a:ext>
+                      </a:extLst>
+                    </a:blip>
+                    <a:srcRect/>
+                    <a:stretch>
+                      <a:fillRect/>
+                    </a:stretch>
+                  </pic:blipFill>
+                  <pic:spPr bwMode="auto">
+                    <a:xfrm>
+                      <a:off x="0" y="0"/>
+                      <a:ext cx="3340800" cy="7560000"/>
+                    </a:xfrm>
+                    <a:prstGeom prst="rect">
+                      <a:avLst/>
+                    </a:prstGeom>
+                    <a:noFill/>
+                    <a:ln>
+                      <a:noFill/>
+                    </a:ln>
+                  </pic:spPr>
+                </pic:pic>
+              </a:graphicData>
+            </a:graphic>
+            <wp14:sizeRelH relativeFrom="margin">
+              <wp14:pctWidth>0</wp14:pctWidth>
+            </wp14:sizeRelH>
+            <wp14:sizeRelV relativeFrom="margin">
+              <wp14:pctHeight>0</wp14:pctHeight>
+            </wp14:sizeRelV>
+          </wp:anchor>
+        </w:drawing>
+      </w:r>
+      <w:r>
         <w:t>Many of the additional tables are there for control and optimisation purposes.</w:t>
       </w:r>
     </w:p>
@@ -3580,6 +4932,7 @@
         <w:jc w:val="both"/>
       </w:pPr>
       <w:r>
+        <w:lastRenderedPageBreak/>
         <w:t xml:space="preserve">A specific reference is made to the </w:t>
       </w:r>
       <w:r>
@@ -3602,7 +4955,13 @@
         <w:jc w:val="both"/>
       </w:pPr>
       <w:r>
-        <w:t xml:space="preserve"> “bridging table”</w:t>
+        <w:t>“</w:t>
+      </w:r>
+      <w:r>
+        <w:t>B</w:t>
+      </w:r>
+      <w:r>
+        <w:t>ridging table”</w:t>
       </w:r>
       <w:r>
         <w:t xml:space="preserve"> – this is often used in data mining structures where the volume of data requires a specialised table of this kind</w:t>
@@ -3742,58 +5101,76 @@
           <w:numId w:val="16"/>
         </w:numPr>
       </w:pPr>
+      <w:bookmarkStart w:id="13" w:name="_Toc525035771"/>
       <w:r>
         <w:lastRenderedPageBreak/>
-        <w:t xml:space="preserve">Requirements </w:t>
-      </w:r>
-      <w:r>
-        <w:t>overview</w:t>
-      </w:r>
-      <w:bookmarkEnd w:id="7"/>
-    </w:p>
-    <w:p/>
+        <w:t>Programs</w:t>
+      </w:r>
+      <w:bookmarkEnd w:id="13"/>
+    </w:p>
+    <w:p>
+      <w:pPr>
+        <w:pStyle w:val="Heading1"/>
+        <w:numPr>
+          <w:ilvl w:val="1"/>
+          <w:numId w:val="16"/>
+        </w:numPr>
+      </w:pPr>
+      <w:bookmarkStart w:id="14" w:name="_Toc525035772"/>
+      <w:r>
+        <w:t>MS Windows Executables</w:t>
+      </w:r>
+      <w:bookmarkEnd w:id="14"/>
+    </w:p>
     <w:tbl>
       <w:tblPr>
         <w:tblStyle w:val="TableGrid"/>
         <w:tblW w:w="0" w:type="auto"/>
+        <w:tblInd w:w="846" w:type="dxa"/>
         <w:tblLook w:val="04A0" w:firstRow="1" w:lastRow="0" w:firstColumn="1" w:lastColumn="0" w:noHBand="0" w:noVBand="1"/>
       </w:tblPr>
       <w:tblGrid>
-        <w:gridCol w:w="607"/>
-        <w:gridCol w:w="5781"/>
-        <w:gridCol w:w="2628"/>
+        <w:gridCol w:w="2126"/>
+        <w:gridCol w:w="5437"/>
       </w:tblGrid>
       <w:tr>
         <w:tc>
           <w:tcPr>
-            <w:tcW w:w="607" w:type="dxa"/>
+            <w:tcW w:w="2126" w:type="dxa"/>
             <w:vAlign w:val="center"/>
           </w:tcPr>
           <w:p>
+            <w:pPr>
+              <w:jc w:val="center"/>
+              <w:rPr>
+                <w:b/>
+              </w:rPr>
+            </w:pPr>
             <w:r>
-              <w:t>#</w:t>
+              <w:rPr>
+                <w:b/>
+              </w:rPr>
+              <w:t>Name</w:t>
             </w:r>
           </w:p>
         </w:tc>
         <w:tc>
           <w:tcPr>
-            <w:tcW w:w="5781" w:type="dxa"/>
+            <w:tcW w:w="5437" w:type="dxa"/>
             <w:vAlign w:val="center"/>
           </w:tcPr>
           <w:p>
+            <w:pPr>
+              <w:jc w:val="center"/>
+              <w:rPr>
+                <w:b/>
+              </w:rPr>
+            </w:pPr>
             <w:r>
+              <w:rPr>
+                <w:b/>
+              </w:rPr>
               <w:t>Description</w:t>
-            </w:r>
-          </w:p>
-        </w:tc>
-        <w:tc>
-          <w:tcPr>
-            <w:tcW w:w="2628" w:type="dxa"/>
-            <w:vAlign w:val="center"/>
-          </w:tcPr>
-          <w:p>
-            <w:r>
-              <w:t>Action / By whom</w:t>
             </w:r>
           </w:p>
         </w:tc>
@@ -3801,373 +5178,204 @@
       <w:tr>
         <w:tc>
           <w:tcPr>
-            <w:tcW w:w="607" w:type="dxa"/>
+            <w:tcW w:w="2126" w:type="dxa"/>
+            <w:vAlign w:val="center"/>
+          </w:tcPr>
+          <w:p>
+            <w:r>
+              <w:t>catLookup2.exe</w:t>
+            </w:r>
+          </w:p>
+        </w:tc>
+        <w:tc>
+          <w:tcPr>
+            <w:tcW w:w="5437" w:type="dxa"/>
+            <w:vAlign w:val="center"/>
+          </w:tcPr>
+          <w:p>
+            <w:r>
+              <w:t>Used to look up which parts the customer wants to purchase, and add them to the sales order.</w:t>
+            </w:r>
+          </w:p>
+        </w:tc>
+      </w:tr>
+    </w:tbl>
+    <w:p/>
+    <w:p>
+      <w:pPr>
+        <w:pStyle w:val="Heading1"/>
+        <w:numPr>
+          <w:ilvl w:val="1"/>
+          <w:numId w:val="16"/>
+        </w:numPr>
+      </w:pPr>
+      <w:bookmarkStart w:id="15" w:name="_Toc525035773"/>
+      <w:r>
+        <w:t>SQL Stored Procedure</w:t>
+      </w:r>
+      <w:r>
+        <w:t>s</w:t>
+      </w:r>
+      <w:bookmarkEnd w:id="15"/>
+    </w:p>
+    <w:tbl>
+      <w:tblPr>
+        <w:tblStyle w:val="TableGrid"/>
+        <w:tblW w:w="0" w:type="auto"/>
+        <w:tblInd w:w="846" w:type="dxa"/>
+        <w:tblLook w:val="04A0" w:firstRow="1" w:lastRow="0" w:firstColumn="1" w:lastColumn="0" w:noHBand="0" w:noVBand="1"/>
+      </w:tblPr>
+      <w:tblGrid>
+        <w:gridCol w:w="4176"/>
+        <w:gridCol w:w="3994"/>
+      </w:tblGrid>
+      <w:tr>
+        <w:tc>
+          <w:tcPr>
+            <w:tcW w:w="4176" w:type="dxa"/>
             <w:vAlign w:val="center"/>
           </w:tcPr>
           <w:p>
             <w:pPr>
               <w:jc w:val="center"/>
+              <w:rPr>
+                <w:b/>
+              </w:rPr>
             </w:pPr>
             <w:r>
-              <w:t>1</w:t>
+              <w:rPr>
+                <w:b/>
+              </w:rPr>
+              <w:t>Name</w:t>
             </w:r>
           </w:p>
         </w:tc>
         <w:tc>
           <w:tcPr>
-            <w:tcW w:w="5781" w:type="dxa"/>
+            <w:tcW w:w="3994" w:type="dxa"/>
             <w:vAlign w:val="center"/>
           </w:tcPr>
-          <w:p/>
-        </w:tc>
-        <w:tc>
-          <w:tcPr>
-            <w:tcW w:w="2628" w:type="dxa"/>
-            <w:vAlign w:val="center"/>
-          </w:tcPr>
-          <w:p/>
+          <w:p>
+            <w:pPr>
+              <w:jc w:val="center"/>
+              <w:rPr>
+                <w:b/>
+              </w:rPr>
+            </w:pPr>
+            <w:r>
+              <w:rPr>
+                <w:b/>
+              </w:rPr>
+              <w:t>Description</w:t>
+            </w:r>
+          </w:p>
         </w:tc>
       </w:tr>
       <w:tr>
         <w:tc>
           <w:tcPr>
-            <w:tcW w:w="607" w:type="dxa"/>
+            <w:tcW w:w="4176" w:type="dxa"/>
             <w:vAlign w:val="center"/>
           </w:tcPr>
           <w:p>
-            <w:pPr>
-              <w:jc w:val="center"/>
-            </w:pPr>
             <w:r>
-              <w:t>2</w:t>
+              <w:t>catCatQueryResultHomeFindByQueryNo2</w:t>
             </w:r>
           </w:p>
         </w:tc>
         <w:tc>
           <w:tcPr>
-            <w:tcW w:w="5781" w:type="dxa"/>
+            <w:tcW w:w="3994" w:type="dxa"/>
             <w:vAlign w:val="center"/>
           </w:tcPr>
-          <w:p/>
-        </w:tc>
-        <w:tc>
-          <w:tcPr>
-            <w:tcW w:w="2628" w:type="dxa"/>
-            <w:vAlign w:val="center"/>
-          </w:tcPr>
-          <w:p/>
+          <w:p>
+            <w:r>
+              <w:t>Searches for items matching the criteria, to populate the item grid.</w:t>
+            </w:r>
+          </w:p>
         </w:tc>
       </w:tr>
       <w:tr>
         <w:tc>
           <w:tcPr>
-            <w:tcW w:w="607" w:type="dxa"/>
+            <w:tcW w:w="4176" w:type="dxa"/>
             <w:vAlign w:val="center"/>
           </w:tcPr>
           <w:p>
-            <w:pPr>
-              <w:jc w:val="center"/>
-            </w:pPr>
+            <w:proofErr w:type="spellStart"/>
             <w:r>
-              <w:t>3</w:t>
+              <w:t>catCatQueryBomNodeHomeFindByQueryNo</w:t>
             </w:r>
+            <w:proofErr w:type="spellEnd"/>
           </w:p>
         </w:tc>
         <w:tc>
           <w:tcPr>
-            <w:tcW w:w="5781" w:type="dxa"/>
+            <w:tcW w:w="3994" w:type="dxa"/>
             <w:vAlign w:val="center"/>
           </w:tcPr>
-          <w:p/>
-        </w:tc>
-        <w:tc>
-          <w:tcPr>
-            <w:tcW w:w="2628" w:type="dxa"/>
-            <w:vAlign w:val="center"/>
-          </w:tcPr>
-          <w:p/>
+          <w:p>
+            <w:r>
+              <w:t>Finds the section of the BoM above and below the search results.</w:t>
+            </w:r>
+          </w:p>
         </w:tc>
       </w:tr>
       <w:tr>
         <w:tc>
           <w:tcPr>
-            <w:tcW w:w="607" w:type="dxa"/>
+            <w:tcW w:w="4176" w:type="dxa"/>
             <w:vAlign w:val="center"/>
           </w:tcPr>
           <w:p>
-            <w:pPr>
-              <w:jc w:val="center"/>
-            </w:pPr>
+            <w:proofErr w:type="spellStart"/>
             <w:r>
-              <w:t>4</w:t>
+              <w:t>salAddToSalesOrder</w:t>
             </w:r>
+            <w:proofErr w:type="spellEnd"/>
           </w:p>
         </w:tc>
         <w:tc>
           <w:tcPr>
-            <w:tcW w:w="5781" w:type="dxa"/>
+            <w:tcW w:w="3994" w:type="dxa"/>
             <w:vAlign w:val="center"/>
           </w:tcPr>
-          <w:p/>
-        </w:tc>
-        <w:tc>
-          <w:tcPr>
-            <w:tcW w:w="2628" w:type="dxa"/>
-            <w:vAlign w:val="center"/>
-          </w:tcPr>
-          <w:p/>
+          <w:p>
+            <w:r>
+              <w:t>Automatically adds an item to an existing or new sales order.</w:t>
+            </w:r>
+          </w:p>
         </w:tc>
       </w:tr>
       <w:tr>
         <w:tc>
           <w:tcPr>
-            <w:tcW w:w="607" w:type="dxa"/>
+            <w:tcW w:w="4176" w:type="dxa"/>
             <w:vAlign w:val="center"/>
           </w:tcPr>
           <w:p>
-            <w:pPr>
-              <w:jc w:val="center"/>
-            </w:pPr>
+            <w:proofErr w:type="spellStart"/>
             <w:r>
-              <w:t>5</w:t>
+              <w:t>catLogLostSaleManually</w:t>
             </w:r>
+            <w:proofErr w:type="spellEnd"/>
           </w:p>
         </w:tc>
         <w:tc>
           <w:tcPr>
-            <w:tcW w:w="5781" w:type="dxa"/>
-            <w:vAlign w:val="center"/>
-          </w:tcPr>
-          <w:p/>
-        </w:tc>
-        <w:tc>
-          <w:tcPr>
-            <w:tcW w:w="2628" w:type="dxa"/>
-            <w:vAlign w:val="center"/>
-          </w:tcPr>
-          <w:p/>
-        </w:tc>
-      </w:tr>
-      <w:tr>
-        <w:tc>
-          <w:tcPr>
-            <w:tcW w:w="607" w:type="dxa"/>
+            <w:tcW w:w="3994" w:type="dxa"/>
             <w:vAlign w:val="center"/>
           </w:tcPr>
           <w:p>
-            <w:pPr>
-              <w:jc w:val="center"/>
-            </w:pPr>
             <w:r>
-              <w:t>6</w:t>
+              <w:t>Records a formal lost sale, in the form of a failed-search-type informal lost sales marked as “manual”.</w:t>
             </w:r>
           </w:p>
-        </w:tc>
-        <w:tc>
-          <w:tcPr>
-            <w:tcW w:w="5781" w:type="dxa"/>
-            <w:vAlign w:val="center"/>
-          </w:tcPr>
-          <w:p/>
-        </w:tc>
-        <w:tc>
-          <w:tcPr>
-            <w:tcW w:w="2628" w:type="dxa"/>
-            <w:vAlign w:val="center"/>
-          </w:tcPr>
-          <w:p/>
-        </w:tc>
-      </w:tr>
-      <w:tr>
-        <w:tc>
-          <w:tcPr>
-            <w:tcW w:w="607" w:type="dxa"/>
-            <w:vAlign w:val="center"/>
-          </w:tcPr>
-          <w:p>
-            <w:pPr>
-              <w:jc w:val="center"/>
-            </w:pPr>
-            <w:r>
-              <w:t>7</w:t>
-            </w:r>
-          </w:p>
-        </w:tc>
-        <w:tc>
-          <w:tcPr>
-            <w:tcW w:w="5781" w:type="dxa"/>
-            <w:vAlign w:val="center"/>
-          </w:tcPr>
-          <w:p/>
-        </w:tc>
-        <w:tc>
-          <w:tcPr>
-            <w:tcW w:w="2628" w:type="dxa"/>
-            <w:vAlign w:val="center"/>
-          </w:tcPr>
-          <w:p/>
-        </w:tc>
-      </w:tr>
-      <w:tr>
-        <w:tc>
-          <w:tcPr>
-            <w:tcW w:w="607" w:type="dxa"/>
-            <w:vAlign w:val="center"/>
-          </w:tcPr>
-          <w:p>
-            <w:pPr>
-              <w:jc w:val="center"/>
-            </w:pPr>
-            <w:r>
-              <w:t>8</w:t>
-            </w:r>
-          </w:p>
-        </w:tc>
-        <w:tc>
-          <w:tcPr>
-            <w:tcW w:w="5781" w:type="dxa"/>
-            <w:vAlign w:val="center"/>
-          </w:tcPr>
-          <w:p/>
-        </w:tc>
-        <w:tc>
-          <w:tcPr>
-            <w:tcW w:w="2628" w:type="dxa"/>
-            <w:vAlign w:val="center"/>
-          </w:tcPr>
-          <w:p/>
-        </w:tc>
-      </w:tr>
-      <w:tr>
-        <w:tc>
-          <w:tcPr>
-            <w:tcW w:w="607" w:type="dxa"/>
-            <w:vAlign w:val="center"/>
-          </w:tcPr>
-          <w:p>
-            <w:pPr>
-              <w:jc w:val="center"/>
-            </w:pPr>
-            <w:r>
-              <w:t>9</w:t>
-            </w:r>
-          </w:p>
-        </w:tc>
-        <w:tc>
-          <w:tcPr>
-            <w:tcW w:w="5781" w:type="dxa"/>
-            <w:vAlign w:val="center"/>
-          </w:tcPr>
-          <w:p>
-            <w:pPr>
-              <w:rPr>
-                <w:b/>
-              </w:rPr>
-            </w:pPr>
-          </w:p>
-        </w:tc>
-        <w:tc>
-          <w:tcPr>
-            <w:tcW w:w="2628" w:type="dxa"/>
-            <w:vAlign w:val="center"/>
-          </w:tcPr>
-          <w:p/>
-        </w:tc>
-      </w:tr>
-      <w:tr>
-        <w:tc>
-          <w:tcPr>
-            <w:tcW w:w="607" w:type="dxa"/>
-            <w:vAlign w:val="center"/>
-          </w:tcPr>
-          <w:p>
-            <w:pPr>
-              <w:jc w:val="center"/>
-            </w:pPr>
-            <w:r>
-              <w:t>10</w:t>
-            </w:r>
-          </w:p>
-        </w:tc>
-        <w:tc>
-          <w:tcPr>
-            <w:tcW w:w="5781" w:type="dxa"/>
-            <w:vAlign w:val="center"/>
-          </w:tcPr>
-          <w:p/>
-        </w:tc>
-        <w:tc>
-          <w:tcPr>
-            <w:tcW w:w="2628" w:type="dxa"/>
-            <w:vAlign w:val="center"/>
-          </w:tcPr>
-          <w:p/>
-        </w:tc>
-      </w:tr>
-      <w:tr>
-        <w:tc>
-          <w:tcPr>
-            <w:tcW w:w="607" w:type="dxa"/>
-            <w:vAlign w:val="center"/>
-          </w:tcPr>
-          <w:p>
-            <w:pPr>
-              <w:jc w:val="center"/>
-            </w:pPr>
-            <w:r>
-              <w:t>11</w:t>
-            </w:r>
-          </w:p>
-        </w:tc>
-        <w:tc>
-          <w:tcPr>
-            <w:tcW w:w="5781" w:type="dxa"/>
-            <w:vAlign w:val="center"/>
-          </w:tcPr>
-          <w:p/>
-        </w:tc>
-        <w:tc>
-          <w:tcPr>
-            <w:tcW w:w="2628" w:type="dxa"/>
-            <w:vAlign w:val="center"/>
-          </w:tcPr>
-          <w:p/>
-        </w:tc>
-      </w:tr>
-      <w:tr>
-        <w:tc>
-          <w:tcPr>
-            <w:tcW w:w="607" w:type="dxa"/>
-            <w:vAlign w:val="center"/>
-          </w:tcPr>
-          <w:p>
-            <w:pPr>
-              <w:jc w:val="center"/>
-            </w:pPr>
-            <w:r>
-              <w:t>12</w:t>
-            </w:r>
-          </w:p>
-        </w:tc>
-        <w:tc>
-          <w:tcPr>
-            <w:tcW w:w="5781" w:type="dxa"/>
-            <w:vAlign w:val="center"/>
-          </w:tcPr>
-          <w:p/>
-        </w:tc>
-        <w:tc>
-          <w:tcPr>
-            <w:tcW w:w="2628" w:type="dxa"/>
-            <w:vAlign w:val="center"/>
-          </w:tcPr>
-          <w:p/>
         </w:tc>
       </w:tr>
     </w:tbl>
     <w:p/>
     <w:p/>
-    <w:p/>
     <w:p>
       <w:pPr>
         <w:ind w:left="720"/>
@@ -4207,20 +5415,29 @@
           <w:numId w:val="16"/>
         </w:numPr>
       </w:pPr>
-      <w:bookmarkStart w:id="8" w:name="_Toc524948416"/>
+      <w:bookmarkStart w:id="16" w:name="_Toc525035774"/>
       <w:r>
         <w:lastRenderedPageBreak/>
         <w:t>Acceptance</w:t>
       </w:r>
-      <w:bookmarkEnd w:id="8"/>
+      <w:bookmarkEnd w:id="16"/>
     </w:p>
     <w:p/>
     <w:p>
       <w:r>
-        <w:t xml:space="preserve">I hereby confirm that I have been fully informed of the documents content </w:t>
-      </w:r>
-      <w:r>
-        <w:t>and, received training to understand how the detailed instructions are to be applied</w:t>
+        <w:t>I hereby confirm that I have been fully informed of the document</w:t>
+      </w:r>
+      <w:r>
+        <w:t>’</w:t>
+      </w:r>
+      <w:r>
+        <w:t xml:space="preserve">s content </w:t>
+      </w:r>
+      <w:r>
+        <w:t>and received training to understand how the detailed instructions are to be applied</w:t>
+      </w:r>
+      <w:r>
+        <w:t>:</w:t>
       </w:r>
     </w:p>
     <w:p>
@@ -4318,8 +5535,8 @@
       </w:r>
     </w:p>
     <w:sectPr>
-      <w:headerReference w:type="default" r:id="rId13"/>
-      <w:footerReference w:type="default" r:id="rId14"/>
+      <w:headerReference w:type="default" r:id="rId22"/>
+      <w:footerReference w:type="default" r:id="rId23"/>
       <w:pgSz w:w="11906" w:h="16838"/>
       <w:pgMar w:top="1440" w:right="1440" w:bottom="1440" w:left="1440" w:header="708" w:footer="708" w:gutter="0"/>
       <w:pgNumType w:start="0"/>
@@ -4332,7 +5549,7 @@
 </file>
 
 <file path=word/endnotes.xml><?xml version="1.0" encoding="utf-8"?>
-<w:endnotes xmlns:wpc="http://schemas.microsoft.com/office/word/2010/wordprocessingCanvas" xmlns:cx="http://schemas.microsoft.com/office/drawing/2014/chartex" xmlns:cx1="http://schemas.microsoft.com/office/drawing/2015/9/8/chartex" xmlns:cx2="http://schemas.microsoft.com/office/drawing/2015/10/21/chartex" xmlns:cx3="http://schemas.microsoft.com/office/drawing/2016/5/9/chartex" xmlns:cx4="http://schemas.microsoft.com/office/drawing/2016/5/10/chartex" xmlns:cx5="http://schemas.microsoft.com/office/drawing/2016/5/11/chartex" xmlns:cx6="http://schemas.microsoft.com/office/drawing/2016/5/12/chartex" xmlns:cx7="http://schemas.microsoft.com/office/drawing/2016/5/13/chartex" xmlns:cx8="http://schemas.microsoft.com/office/drawing/2016/5/14/chartex" xmlns:mc="http://schemas.openxmlformats.org/markup-compatibility/2006" xmlns:aink="http://schemas.microsoft.com/office/drawing/2016/ink" xmlns:am3d="http://schemas.microsoft.com/office/drawing/2017/model3d" xmlns:o="urn:schemas-microsoft-com:office:office" xmlns:r="http://schemas.openxmlformats.org/officeDocument/2006/relationships" xmlns:m="http://schemas.openxmlformats.org/officeDocument/2006/math" xmlns:v="urn:schemas-microsoft-com:vml" xmlns:wp14="http://schemas.microsoft.com/office/word/2010/wordprocessingDrawing" xmlns:wp="http://schemas.openxmlformats.org/drawingml/2006/wordprocessingDrawing" xmlns:w10="urn:schemas-microsoft-com:office:word" xmlns:w="http://schemas.openxmlformats.org/wordprocessingml/2006/main" xmlns:w14="http://schemas.microsoft.com/office/word/2010/wordml" xmlns:w15="http://schemas.microsoft.com/office/word/2012/wordml" xmlns:w16cid="http://schemas.microsoft.com/office/word/2016/wordml/cid" xmlns:w16se="http://schemas.microsoft.com/office/word/2015/wordml/symex" xmlns:wpg="http://schemas.microsoft.com/office/word/2010/wordprocessingGroup" xmlns:wpi="http://schemas.microsoft.com/office/word/2010/wordprocessingInk" xmlns:wne="http://schemas.microsoft.com/office/word/2006/wordml" xmlns:wps="http://schemas.microsoft.com/office/word/2010/wordprocessingShape" mc:Ignorable="w14 w15 w16se w16cid wp14">
+<w:endnotes xmlns:wpc="http://schemas.microsoft.com/office/word/2010/wordprocessingCanvas" xmlns:mc="http://schemas.openxmlformats.org/markup-compatibility/2006" xmlns:o="urn:schemas-microsoft-com:office:office" xmlns:r="http://schemas.openxmlformats.org/officeDocument/2006/relationships" xmlns:m="http://schemas.openxmlformats.org/officeDocument/2006/math" xmlns:v="urn:schemas-microsoft-com:vml" xmlns:wp14="http://schemas.microsoft.com/office/word/2010/wordprocessingDrawing" xmlns:wp="http://schemas.openxmlformats.org/drawingml/2006/wordprocessingDrawing" xmlns:w10="urn:schemas-microsoft-com:office:word" xmlns:w="http://schemas.openxmlformats.org/wordprocessingml/2006/main" xmlns:w14="http://schemas.microsoft.com/office/word/2010/wordml" xmlns:w15="http://schemas.microsoft.com/office/word/2012/wordml" xmlns:wpg="http://schemas.microsoft.com/office/word/2010/wordprocessingGroup" xmlns:wpi="http://schemas.microsoft.com/office/word/2010/wordprocessingInk" xmlns:wne="http://schemas.microsoft.com/office/word/2006/wordml" xmlns:wps="http://schemas.microsoft.com/office/word/2010/wordprocessingShape" mc:Ignorable="w14 w15 wp14">
   <w:endnote w:type="separator" w:id="-1">
     <w:p>
       <w:pPr>
@@ -4357,9 +5574,12 @@
 </file>
 
 <file path=word/footer1.xml><?xml version="1.0" encoding="utf-8"?>
-<w:ftr xmlns:wpc="http://schemas.microsoft.com/office/word/2010/wordprocessingCanvas" xmlns:cx="http://schemas.microsoft.com/office/drawing/2014/chartex" xmlns:cx1="http://schemas.microsoft.com/office/drawing/2015/9/8/chartex" xmlns:cx2="http://schemas.microsoft.com/office/drawing/2015/10/21/chartex" xmlns:cx3="http://schemas.microsoft.com/office/drawing/2016/5/9/chartex" xmlns:cx4="http://schemas.microsoft.com/office/drawing/2016/5/10/chartex" xmlns:cx5="http://schemas.microsoft.com/office/drawing/2016/5/11/chartex" xmlns:cx6="http://schemas.microsoft.com/office/drawing/2016/5/12/chartex" xmlns:cx7="http://schemas.microsoft.com/office/drawing/2016/5/13/chartex" xmlns:cx8="http://schemas.microsoft.com/office/drawing/2016/5/14/chartex" xmlns:mc="http://schemas.openxmlformats.org/markup-compatibility/2006" xmlns:aink="http://schemas.microsoft.com/office/drawing/2016/ink" xmlns:am3d="http://schemas.microsoft.com/office/drawing/2017/model3d" xmlns:o="urn:schemas-microsoft-com:office:office" xmlns:r="http://schemas.openxmlformats.org/officeDocument/2006/relationships" xmlns:m="http://schemas.openxmlformats.org/officeDocument/2006/math" xmlns:v="urn:schemas-microsoft-com:vml" xmlns:wp14="http://schemas.microsoft.com/office/word/2010/wordprocessingDrawing" xmlns:wp="http://schemas.openxmlformats.org/drawingml/2006/wordprocessingDrawing" xmlns:w10="urn:schemas-microsoft-com:office:word" xmlns:w="http://schemas.openxmlformats.org/wordprocessingml/2006/main" xmlns:w14="http://schemas.microsoft.com/office/word/2010/wordml" xmlns:w15="http://schemas.microsoft.com/office/word/2012/wordml" xmlns:w16cid="http://schemas.microsoft.com/office/word/2016/wordml/cid" xmlns:w16se="http://schemas.microsoft.com/office/word/2015/wordml/symex" xmlns:wpg="http://schemas.microsoft.com/office/word/2010/wordprocessingGroup" xmlns:wpi="http://schemas.microsoft.com/office/word/2010/wordprocessingInk" xmlns:wne="http://schemas.microsoft.com/office/word/2006/wordml" xmlns:wps="http://schemas.microsoft.com/office/word/2010/wordprocessingShape" mc:Ignorable="w14 w15 w16se w16cid wp14">
+<w:ftr xmlns:wpc="http://schemas.microsoft.com/office/word/2010/wordprocessingCanvas" xmlns:mc="http://schemas.openxmlformats.org/markup-compatibility/2006" xmlns:o="urn:schemas-microsoft-com:office:office" xmlns:r="http://schemas.openxmlformats.org/officeDocument/2006/relationships" xmlns:m="http://schemas.openxmlformats.org/officeDocument/2006/math" xmlns:v="urn:schemas-microsoft-com:vml" xmlns:wp14="http://schemas.microsoft.com/office/word/2010/wordprocessingDrawing" xmlns:wp="http://schemas.openxmlformats.org/drawingml/2006/wordprocessingDrawing" xmlns:w10="urn:schemas-microsoft-com:office:word" xmlns:w="http://schemas.openxmlformats.org/wordprocessingml/2006/main" xmlns:w14="http://schemas.microsoft.com/office/word/2010/wordml" xmlns:w15="http://schemas.microsoft.com/office/word/2012/wordml" xmlns:wpg="http://schemas.microsoft.com/office/word/2010/wordprocessingGroup" xmlns:wpi="http://schemas.microsoft.com/office/word/2010/wordprocessingInk" xmlns:wne="http://schemas.microsoft.com/office/word/2006/wordml" xmlns:wps="http://schemas.microsoft.com/office/word/2010/wordprocessingShape" mc:Ignorable="w14 w15 wp14">
   <w:p>
     <w:pPr>
+      <w:tabs>
+        <w:tab w:val="right" w:pos="8789"/>
+      </w:tabs>
       <w:spacing w:after="0" w:line="240" w:lineRule="auto"/>
       <w:rPr>
         <w:noProof/>
@@ -4390,25 +5610,13 @@
       <w:rPr>
         <w:noProof/>
       </w:rPr>
-      <w:t>Eptemplatev1.Docx</w:t>
+      <w:t>Salesdecisionsupportv1.Docx</w:t>
     </w:r>
     <w:r>
       <w:rPr>
         <w:noProof/>
       </w:rPr>
       <w:fldChar w:fldCharType="end"/>
-    </w:r>
-    <w:r>
-      <w:tab/>
-    </w:r>
-    <w:r>
-      <w:tab/>
-    </w:r>
-    <w:r>
-      <w:tab/>
-    </w:r>
-    <w:r>
-      <w:tab/>
     </w:r>
     <w:r>
       <w:tab/>
@@ -4427,7 +5635,7 @@
       <w:rPr>
         <w:noProof/>
       </w:rPr>
-      <w:t>27</w:t>
+      <w:t>14</w:t>
     </w:r>
     <w:r>
       <w:fldChar w:fldCharType="end"/>
@@ -4457,7 +5665,7 @@
       <w:rPr>
         <w:noProof/>
       </w:rPr>
-      <w:t>27</w:t>
+      <w:t>14</w:t>
     </w:r>
     <w:r>
       <w:rPr>
@@ -4478,7 +5686,7 @@
 </file>
 
 <file path=word/footnotes.xml><?xml version="1.0" encoding="utf-8"?>
-<w:footnotes xmlns:wpc="http://schemas.microsoft.com/office/word/2010/wordprocessingCanvas" xmlns:cx="http://schemas.microsoft.com/office/drawing/2014/chartex" xmlns:cx1="http://schemas.microsoft.com/office/drawing/2015/9/8/chartex" xmlns:cx2="http://schemas.microsoft.com/office/drawing/2015/10/21/chartex" xmlns:cx3="http://schemas.microsoft.com/office/drawing/2016/5/9/chartex" xmlns:cx4="http://schemas.microsoft.com/office/drawing/2016/5/10/chartex" xmlns:cx5="http://schemas.microsoft.com/office/drawing/2016/5/11/chartex" xmlns:cx6="http://schemas.microsoft.com/office/drawing/2016/5/12/chartex" xmlns:cx7="http://schemas.microsoft.com/office/drawing/2016/5/13/chartex" xmlns:cx8="http://schemas.microsoft.com/office/drawing/2016/5/14/chartex" xmlns:mc="http://schemas.openxmlformats.org/markup-compatibility/2006" xmlns:aink="http://schemas.microsoft.com/office/drawing/2016/ink" xmlns:am3d="http://schemas.microsoft.com/office/drawing/2017/model3d" xmlns:o="urn:schemas-microsoft-com:office:office" xmlns:r="http://schemas.openxmlformats.org/officeDocument/2006/relationships" xmlns:m="http://schemas.openxmlformats.org/officeDocument/2006/math" xmlns:v="urn:schemas-microsoft-com:vml" xmlns:wp14="http://schemas.microsoft.com/office/word/2010/wordprocessingDrawing" xmlns:wp="http://schemas.openxmlformats.org/drawingml/2006/wordprocessingDrawing" xmlns:w10="urn:schemas-microsoft-com:office:word" xmlns:w="http://schemas.openxmlformats.org/wordprocessingml/2006/main" xmlns:w14="http://schemas.microsoft.com/office/word/2010/wordml" xmlns:w15="http://schemas.microsoft.com/office/word/2012/wordml" xmlns:w16cid="http://schemas.microsoft.com/office/word/2016/wordml/cid" xmlns:w16se="http://schemas.microsoft.com/office/word/2015/wordml/symex" xmlns:wpg="http://schemas.microsoft.com/office/word/2010/wordprocessingGroup" xmlns:wpi="http://schemas.microsoft.com/office/word/2010/wordprocessingInk" xmlns:wne="http://schemas.microsoft.com/office/word/2006/wordml" xmlns:wps="http://schemas.microsoft.com/office/word/2010/wordprocessingShape" mc:Ignorable="w14 w15 w16se w16cid wp14">
+<w:footnotes xmlns:wpc="http://schemas.microsoft.com/office/word/2010/wordprocessingCanvas" xmlns:mc="http://schemas.openxmlformats.org/markup-compatibility/2006" xmlns:o="urn:schemas-microsoft-com:office:office" xmlns:r="http://schemas.openxmlformats.org/officeDocument/2006/relationships" xmlns:m="http://schemas.openxmlformats.org/officeDocument/2006/math" xmlns:v="urn:schemas-microsoft-com:vml" xmlns:wp14="http://schemas.microsoft.com/office/word/2010/wordprocessingDrawing" xmlns:wp="http://schemas.openxmlformats.org/drawingml/2006/wordprocessingDrawing" xmlns:w10="urn:schemas-microsoft-com:office:word" xmlns:w="http://schemas.openxmlformats.org/wordprocessingml/2006/main" xmlns:w14="http://schemas.microsoft.com/office/word/2010/wordml" xmlns:w15="http://schemas.microsoft.com/office/word/2012/wordml" xmlns:wpg="http://schemas.microsoft.com/office/word/2010/wordprocessingGroup" xmlns:wpi="http://schemas.microsoft.com/office/word/2010/wordprocessingInk" xmlns:wne="http://schemas.microsoft.com/office/word/2006/wordml" xmlns:wps="http://schemas.microsoft.com/office/word/2010/wordprocessingShape" mc:Ignorable="w14 w15 wp14">
   <w:footnote w:type="separator" w:id="-1">
     <w:p>
       <w:pPr>
@@ -4503,7 +5711,7 @@
 </file>
 
 <file path=word/header1.xml><?xml version="1.0" encoding="utf-8"?>
-<w:hdr xmlns:wpc="http://schemas.microsoft.com/office/word/2010/wordprocessingCanvas" xmlns:cx="http://schemas.microsoft.com/office/drawing/2014/chartex" xmlns:cx1="http://schemas.microsoft.com/office/drawing/2015/9/8/chartex" xmlns:cx2="http://schemas.microsoft.com/office/drawing/2015/10/21/chartex" xmlns:cx3="http://schemas.microsoft.com/office/drawing/2016/5/9/chartex" xmlns:cx4="http://schemas.microsoft.com/office/drawing/2016/5/10/chartex" xmlns:cx5="http://schemas.microsoft.com/office/drawing/2016/5/11/chartex" xmlns:cx6="http://schemas.microsoft.com/office/drawing/2016/5/12/chartex" xmlns:cx7="http://schemas.microsoft.com/office/drawing/2016/5/13/chartex" xmlns:cx8="http://schemas.microsoft.com/office/drawing/2016/5/14/chartex" xmlns:mc="http://schemas.openxmlformats.org/markup-compatibility/2006" xmlns:aink="http://schemas.microsoft.com/office/drawing/2016/ink" xmlns:am3d="http://schemas.microsoft.com/office/drawing/2017/model3d" xmlns:o="urn:schemas-microsoft-com:office:office" xmlns:r="http://schemas.openxmlformats.org/officeDocument/2006/relationships" xmlns:m="http://schemas.openxmlformats.org/officeDocument/2006/math" xmlns:v="urn:schemas-microsoft-com:vml" xmlns:wp14="http://schemas.microsoft.com/office/word/2010/wordprocessingDrawing" xmlns:wp="http://schemas.openxmlformats.org/drawingml/2006/wordprocessingDrawing" xmlns:w10="urn:schemas-microsoft-com:office:word" xmlns:w="http://schemas.openxmlformats.org/wordprocessingml/2006/main" xmlns:w14="http://schemas.microsoft.com/office/word/2010/wordml" xmlns:w15="http://schemas.microsoft.com/office/word/2012/wordml" xmlns:w16cid="http://schemas.microsoft.com/office/word/2016/wordml/cid" xmlns:w16se="http://schemas.microsoft.com/office/word/2015/wordml/symex" xmlns:wpg="http://schemas.microsoft.com/office/word/2010/wordprocessingGroup" xmlns:wpi="http://schemas.microsoft.com/office/word/2010/wordprocessingInk" xmlns:wne="http://schemas.microsoft.com/office/word/2006/wordml" xmlns:wps="http://schemas.microsoft.com/office/word/2010/wordprocessingShape" mc:Ignorable="w14 w15 w16se w16cid wp14">
+<w:hdr xmlns:wpc="http://schemas.microsoft.com/office/word/2010/wordprocessingCanvas" xmlns:mc="http://schemas.openxmlformats.org/markup-compatibility/2006" xmlns:o="urn:schemas-microsoft-com:office:office" xmlns:r="http://schemas.openxmlformats.org/officeDocument/2006/relationships" xmlns:m="http://schemas.openxmlformats.org/officeDocument/2006/math" xmlns:v="urn:schemas-microsoft-com:vml" xmlns:wp14="http://schemas.microsoft.com/office/word/2010/wordprocessingDrawing" xmlns:wp="http://schemas.openxmlformats.org/drawingml/2006/wordprocessingDrawing" xmlns:w10="urn:schemas-microsoft-com:office:word" xmlns:w="http://schemas.openxmlformats.org/wordprocessingml/2006/main" xmlns:w14="http://schemas.microsoft.com/office/word/2010/wordml" xmlns:w15="http://schemas.microsoft.com/office/word/2012/wordml" xmlns:wpg="http://schemas.microsoft.com/office/word/2010/wordprocessingGroup" xmlns:wpi="http://schemas.microsoft.com/office/word/2010/wordprocessingInk" xmlns:wne="http://schemas.microsoft.com/office/word/2006/wordml" xmlns:wps="http://schemas.microsoft.com/office/word/2010/wordprocessingShape" mc:Ignorable="w14 w15 wp14">
   <w:p>
     <w:pPr>
       <w:pStyle w:val="Header"/>
@@ -4524,7 +5732,7 @@
 </file>
 
 <file path=word/numbering.xml><?xml version="1.0" encoding="utf-8"?>
-<w:numbering xmlns:wpc="http://schemas.microsoft.com/office/word/2010/wordprocessingCanvas" xmlns:cx="http://schemas.microsoft.com/office/drawing/2014/chartex" xmlns:cx1="http://schemas.microsoft.com/office/drawing/2015/9/8/chartex" xmlns:cx2="http://schemas.microsoft.com/office/drawing/2015/10/21/chartex" xmlns:cx3="http://schemas.microsoft.com/office/drawing/2016/5/9/chartex" xmlns:cx4="http://schemas.microsoft.com/office/drawing/2016/5/10/chartex" xmlns:cx5="http://schemas.microsoft.com/office/drawing/2016/5/11/chartex" xmlns:cx6="http://schemas.microsoft.com/office/drawing/2016/5/12/chartex" xmlns:cx7="http://schemas.microsoft.com/office/drawing/2016/5/13/chartex" xmlns:cx8="http://schemas.microsoft.com/office/drawing/2016/5/14/chartex" xmlns:mc="http://schemas.openxmlformats.org/markup-compatibility/2006" xmlns:aink="http://schemas.microsoft.com/office/drawing/2016/ink" xmlns:am3d="http://schemas.microsoft.com/office/drawing/2017/model3d" xmlns:o="urn:schemas-microsoft-com:office:office" xmlns:r="http://schemas.openxmlformats.org/officeDocument/2006/relationships" xmlns:m="http://schemas.openxmlformats.org/officeDocument/2006/math" xmlns:v="urn:schemas-microsoft-com:vml" xmlns:wp14="http://schemas.microsoft.com/office/word/2010/wordprocessingDrawing" xmlns:wp="http://schemas.openxmlformats.org/drawingml/2006/wordprocessingDrawing" xmlns:w10="urn:schemas-microsoft-com:office:word" xmlns:w="http://schemas.openxmlformats.org/wordprocessingml/2006/main" xmlns:w14="http://schemas.microsoft.com/office/word/2010/wordml" xmlns:w15="http://schemas.microsoft.com/office/word/2012/wordml" xmlns:w16cid="http://schemas.microsoft.com/office/word/2016/wordml/cid" xmlns:w16se="http://schemas.microsoft.com/office/word/2015/wordml/symex" xmlns:wpg="http://schemas.microsoft.com/office/word/2010/wordprocessingGroup" xmlns:wpi="http://schemas.microsoft.com/office/word/2010/wordprocessingInk" xmlns:wne="http://schemas.microsoft.com/office/word/2006/wordml" xmlns:wps="http://schemas.microsoft.com/office/word/2010/wordprocessingShape" mc:Ignorable="w14 w15 w16se w16cid wp14">
+<w:numbering xmlns:wpc="http://schemas.microsoft.com/office/word/2010/wordprocessingCanvas" xmlns:mc="http://schemas.openxmlformats.org/markup-compatibility/2006" xmlns:o="urn:schemas-microsoft-com:office:office" xmlns:r="http://schemas.openxmlformats.org/officeDocument/2006/relationships" xmlns:m="http://schemas.openxmlformats.org/officeDocument/2006/math" xmlns:v="urn:schemas-microsoft-com:vml" xmlns:wp14="http://schemas.microsoft.com/office/word/2010/wordprocessingDrawing" xmlns:wp="http://schemas.openxmlformats.org/drawingml/2006/wordprocessingDrawing" xmlns:w10="urn:schemas-microsoft-com:office:word" xmlns:w="http://schemas.openxmlformats.org/wordprocessingml/2006/main" xmlns:w14="http://schemas.microsoft.com/office/word/2010/wordml" xmlns:w15="http://schemas.microsoft.com/office/word/2012/wordml" xmlns:wpg="http://schemas.microsoft.com/office/word/2010/wordprocessingGroup" xmlns:wpi="http://schemas.microsoft.com/office/word/2010/wordprocessingInk" xmlns:wne="http://schemas.microsoft.com/office/word/2006/wordml" xmlns:wps="http://schemas.microsoft.com/office/word/2010/wordprocessingShape" mc:Ignorable="w14 w15 wp14">
   <w:abstractNum w:abstractNumId="0" w15:restartNumberingAfterBreak="0">
     <w:nsid w:val="05413328"/>
     <w:multiLevelType w:val="hybridMultilevel"/>
@@ -8135,7 +9343,7 @@
 </file>
 
 <file path=word/styles.xml><?xml version="1.0" encoding="utf-8"?>
-<w:styles xmlns:mc="http://schemas.openxmlformats.org/markup-compatibility/2006" xmlns:r="http://schemas.openxmlformats.org/officeDocument/2006/relationships" xmlns:w="http://schemas.openxmlformats.org/wordprocessingml/2006/main" xmlns:w14="http://schemas.microsoft.com/office/word/2010/wordml" xmlns:w15="http://schemas.microsoft.com/office/word/2012/wordml" xmlns:w16cid="http://schemas.microsoft.com/office/word/2016/wordml/cid" xmlns:w16se="http://schemas.microsoft.com/office/word/2015/wordml/symex" mc:Ignorable="w14 w15 w16se w16cid">
+<w:styles xmlns:mc="http://schemas.openxmlformats.org/markup-compatibility/2006" xmlns:r="http://schemas.openxmlformats.org/officeDocument/2006/relationships" xmlns:w="http://schemas.openxmlformats.org/wordprocessingml/2006/main" xmlns:w14="http://schemas.microsoft.com/office/word/2010/wordml" xmlns:w15="http://schemas.microsoft.com/office/word/2012/wordml" mc:Ignorable="w14 w15">
   <w:docDefaults>
     <w:rPrDefault>
       <w:rPr>
@@ -8151,7 +9359,7 @@
       </w:pPr>
     </w:pPrDefault>
   </w:docDefaults>
-  <w:latentStyles w:defLockedState="0" w:defUIPriority="99" w:defSemiHidden="0" w:defUnhideWhenUsed="0" w:defQFormat="0" w:count="375">
+  <w:latentStyles w:defLockedState="0" w:defUIPriority="99" w:defSemiHidden="0" w:defUnhideWhenUsed="0" w:defQFormat="0" w:count="371">
     <w:lsdException w:name="Normal" w:uiPriority="0" w:qFormat="1"/>
     <w:lsdException w:name="heading 1" w:uiPriority="9" w:qFormat="1"/>
     <w:lsdException w:name="heading 2" w:semiHidden="1" w:uiPriority="9" w:unhideWhenUsed="1" w:qFormat="1"/>
@@ -8523,10 +9731,6 @@
     <w:lsdException w:name="List Table 5 Dark Accent 6" w:uiPriority="50"/>
     <w:lsdException w:name="List Table 6 Colorful Accent 6" w:uiPriority="51"/>
     <w:lsdException w:name="List Table 7 Colorful Accent 6" w:uiPriority="52"/>
-    <w:lsdException w:name="Mention" w:semiHidden="1" w:unhideWhenUsed="1"/>
-    <w:lsdException w:name="Smart Hyperlink" w:semiHidden="1" w:unhideWhenUsed="1"/>
-    <w:lsdException w:name="Hashtag" w:semiHidden="1" w:unhideWhenUsed="1"/>
-    <w:lsdException w:name="Unresolved Mention" w:semiHidden="1" w:unhideWhenUsed="1"/>
   </w:latentStyles>
   <w:style w:type="paragraph" w:default="1" w:styleId="Normal">
     <w:name w:val="Normal"/>
@@ -8919,7 +10123,7 @@
       <w:szCs w:val="24"/>
     </w:rPr>
   </w:style>
-  <w:style w:type="character" w:styleId="UnresolvedMention">
+  <w:style w:type="character" w:customStyle="1" w:styleId="UnresolvedMention">
     <w:name w:val="Unresolved Mention"/>
     <w:basedOn w:val="DefaultParagraphFont"/>
     <w:uiPriority w:val="99"/>
@@ -9284,7 +10488,7 @@
 </file>
 
 <file path=customXml/itemProps2.xml><?xml version="1.0" encoding="utf-8"?>
-<ds:datastoreItem xmlns:ds="http://schemas.openxmlformats.org/officeDocument/2006/customXml" ds:itemID="{ED06D45D-AE0F-4C59-BA07-97F006030456}">
+<ds:datastoreItem xmlns:ds="http://schemas.openxmlformats.org/officeDocument/2006/customXml" ds:itemID="{8C254ACF-58AE-46D9-94B6-AB923274A1E3}">
   <ds:schemaRefs>
     <ds:schemaRef ds:uri="http://schemas.openxmlformats.org/officeDocument/2006/bibliography"/>
   </ds:schemaRefs>

</xml_diff>

<commit_message>
Added element to Audience
</commit_message>
<xml_diff>
--- a/CatalogueLookup/SalesDecisionSupportV1.docx
+++ b/CatalogueLookup/SalesDecisionSupportV1.docx
@@ -1,6 +1,6 @@
 
 <file path=word/document.xml><?xml version="1.0" encoding="utf-8"?>
-<w:document xmlns:wpc="http://schemas.microsoft.com/office/word/2010/wordprocessingCanvas" xmlns:mc="http://schemas.openxmlformats.org/markup-compatibility/2006" xmlns:o="urn:schemas-microsoft-com:office:office" xmlns:r="http://schemas.openxmlformats.org/officeDocument/2006/relationships" xmlns:m="http://schemas.openxmlformats.org/officeDocument/2006/math" xmlns:v="urn:schemas-microsoft-com:vml" xmlns:wp14="http://schemas.microsoft.com/office/word/2010/wordprocessingDrawing" xmlns:wp="http://schemas.openxmlformats.org/drawingml/2006/wordprocessingDrawing" xmlns:w10="urn:schemas-microsoft-com:office:word" xmlns:w="http://schemas.openxmlformats.org/wordprocessingml/2006/main" xmlns:w14="http://schemas.microsoft.com/office/word/2010/wordml" xmlns:w15="http://schemas.microsoft.com/office/word/2012/wordml" xmlns:wpg="http://schemas.microsoft.com/office/word/2010/wordprocessingGroup" xmlns:wpi="http://schemas.microsoft.com/office/word/2010/wordprocessingInk" xmlns:wne="http://schemas.microsoft.com/office/word/2006/wordml" xmlns:wps="http://schemas.microsoft.com/office/word/2010/wordprocessingShape" mc:Ignorable="w14 w15 wp14">
+<w:document xmlns:wpc="http://schemas.microsoft.com/office/word/2010/wordprocessingCanvas" xmlns:cx="http://schemas.microsoft.com/office/drawing/2014/chartex" xmlns:cx1="http://schemas.microsoft.com/office/drawing/2015/9/8/chartex" xmlns:cx2="http://schemas.microsoft.com/office/drawing/2015/10/21/chartex" xmlns:cx3="http://schemas.microsoft.com/office/drawing/2016/5/9/chartex" xmlns:cx4="http://schemas.microsoft.com/office/drawing/2016/5/10/chartex" xmlns:cx5="http://schemas.microsoft.com/office/drawing/2016/5/11/chartex" xmlns:cx6="http://schemas.microsoft.com/office/drawing/2016/5/12/chartex" xmlns:cx7="http://schemas.microsoft.com/office/drawing/2016/5/13/chartex" xmlns:cx8="http://schemas.microsoft.com/office/drawing/2016/5/14/chartex" xmlns:mc="http://schemas.openxmlformats.org/markup-compatibility/2006" xmlns:aink="http://schemas.microsoft.com/office/drawing/2016/ink" xmlns:am3d="http://schemas.microsoft.com/office/drawing/2017/model3d" xmlns:o="urn:schemas-microsoft-com:office:office" xmlns:r="http://schemas.openxmlformats.org/officeDocument/2006/relationships" xmlns:m="http://schemas.openxmlformats.org/officeDocument/2006/math" xmlns:v="urn:schemas-microsoft-com:vml" xmlns:wp14="http://schemas.microsoft.com/office/word/2010/wordprocessingDrawing" xmlns:wp="http://schemas.openxmlformats.org/drawingml/2006/wordprocessingDrawing" xmlns:w10="urn:schemas-microsoft-com:office:word" xmlns:w="http://schemas.openxmlformats.org/wordprocessingml/2006/main" xmlns:w14="http://schemas.microsoft.com/office/word/2010/wordml" xmlns:w15="http://schemas.microsoft.com/office/word/2012/wordml" xmlns:w16cid="http://schemas.microsoft.com/office/word/2016/wordml/cid" xmlns:w16se="http://schemas.microsoft.com/office/word/2015/wordml/symex" xmlns:wpg="http://schemas.microsoft.com/office/word/2010/wordprocessingGroup" xmlns:wpi="http://schemas.microsoft.com/office/word/2010/wordprocessingInk" xmlns:wne="http://schemas.microsoft.com/office/word/2006/wordml" xmlns:wps="http://schemas.microsoft.com/office/word/2010/wordprocessingShape" mc:Ignorable="w14 w15 w16se w16cid wp14">
   <w:body>
     <w:sdt>
       <w:sdtPr>
@@ -21,7 +21,7 @@
             <mc:AlternateContent>
               <mc:Choice Requires="wpg">
                 <w:drawing>
-                  <wp:anchor distT="0" distB="0" distL="114300" distR="114300" simplePos="0" relativeHeight="251658240" behindDoc="0" locked="0" layoutInCell="1" allowOverlap="1" wp14:anchorId="26A8BC40" wp14:editId="2339E9C2">
+                  <wp:anchor distT="0" distB="0" distL="114300" distR="114300" simplePos="0" relativeHeight="251658240" behindDoc="0" locked="0" layoutInCell="1" allowOverlap="1" wp14:anchorId="582816FD" wp14:editId="1506CB0B">
                     <wp:simplePos x="0" y="0"/>
                     <wp:positionH relativeFrom="page">
                       <wp:posOffset>4519295</wp:posOffset>
@@ -331,12 +331,12 @@
               </mc:Choice>
               <mc:Fallback>
                 <w:pict>
-                  <v:group w14:anchorId="26A8BC40" id="Group 453" o:spid="_x0000_s1026" style="position:absolute;margin-left:355.85pt;margin-top:6.2pt;width:245.15pt;height:11in;z-index:251658240;mso-width-percent:400;mso-height-percent:1000;mso-position-horizontal-relative:page;mso-position-vertical-relative:page;mso-width-percent:400;mso-height-percent:1000" coordsize="31136,100584" o:gfxdata="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">
-                    <v:rect id="Rectangle 459" o:spid="_x0000_s1027" alt="Light vertical" style="position:absolute;width:1385;height:100584;visibility:visible;mso-wrap-style:square;v-text-anchor:middle" o:gfxdata="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" filled="f" stroked="f" strokecolor="white" strokeweight="1pt">
+                  <v:group w14:anchorId="582816FD" id="Group 453" o:spid="_x0000_s1026" style="position:absolute;margin-left:355.85pt;margin-top:6.2pt;width:245.15pt;height:11in;z-index:251658240;mso-width-percent:400;mso-height-percent:1000;mso-position-horizontal-relative:page;mso-position-vertical-relative:page;mso-width-percent:400;mso-height-percent:1000" coordsize="31136,100584" o:gfxdata="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">
+                    <v:rect id="Rectangle 459" o:spid="_x0000_s1027" alt="Light vertical" style="position:absolute;width:1385;height:100584;visibility:visible;mso-wrap-style:square;v-text-anchor:middle" o:gfxdata="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" filled="f" stroked="f" strokecolor="white" strokeweight="1pt">
                       <v:shadow color="#d8d8d8" offset="3pt,3pt"/>
                     </v:rect>
-                    <v:rect id="Rectangle 460" o:spid="_x0000_s1028" style="position:absolute;left:1246;width:29718;height:100584;visibility:visible;mso-wrap-style:square;v-text-anchor:top" o:gfxdata="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" filled="f" stroked="f" strokecolor="#d8d8d8"/>
-                    <v:rect id="Rectangle 461" o:spid="_x0000_s1029" style="position:absolute;left:138;width:30998;height:23774;visibility:visible;mso-wrap-style:square;v-text-anchor:bottom" o:gfxdata="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" filled="f" stroked="f" strokecolor="white" strokeweight="1pt">
+                    <v:rect id="Rectangle 460" o:spid="_x0000_s1028" style="position:absolute;left:1246;width:29718;height:100584;visibility:visible;mso-wrap-style:square;v-text-anchor:top" o:gfxdata="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" filled="f" stroked="f" strokecolor="#d8d8d8"/>
+                    <v:rect id="Rectangle 461" o:spid="_x0000_s1029" style="position:absolute;left:138;width:30998;height:23774;visibility:visible;mso-wrap-style:square;v-text-anchor:bottom" o:gfxdata="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" filled="f" stroked="f" strokecolor="white" strokeweight="1pt">
                       <v:shadow color="#d8d8d8" offset="3pt,3pt"/>
                       <v:textbox inset="28.8pt,14.4pt,14.4pt,14.4pt">
                         <w:txbxContent>
@@ -383,7 +383,7 @@
                         </w:txbxContent>
                       </v:textbox>
                     </v:rect>
-                    <v:rect id="Rectangle 9" o:spid="_x0000_s1030" style="position:absolute;top:67610;width:30895;height:28333;visibility:visible;mso-wrap-style:square;v-text-anchor:bottom" o:gfxdata="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" filled="f" stroked="f" strokecolor="white" strokeweight="1pt">
+                    <v:rect id="Rectangle 9" o:spid="_x0000_s1030" style="position:absolute;top:67610;width:30895;height:28333;visibility:visible;mso-wrap-style:square;v-text-anchor:bottom" o:gfxdata="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" filled="f" stroked="f" strokecolor="white" strokeweight="1pt">
                       <v:shadow color="#d8d8d8" offset="3pt,3pt"/>
                       <v:textbox inset="28.8pt,14.4pt,14.4pt,14.4pt">
                         <w:txbxContent>
@@ -471,7 +471,7 @@
               <w:lang w:val="af-ZA" w:eastAsia="af-ZA"/>
             </w:rPr>
             <w:drawing>
-              <wp:inline distT="0" distB="0" distL="0" distR="0" wp14:anchorId="032429DB" wp14:editId="3B3DAA96">
+              <wp:inline distT="0" distB="0" distL="0" distR="0" wp14:anchorId="40A82463" wp14:editId="0D88B712">
                 <wp:extent cx="3206115" cy="734060"/>
                 <wp:effectExtent l="0" t="0" r="0" b="8890"/>
                 <wp:docPr id="1" name="Picture 1"/>
@@ -529,7 +529,7 @@
             <mc:AlternateContent>
               <mc:Choice Requires="wps">
                 <w:drawing>
-                  <wp:anchor distT="0" distB="0" distL="114300" distR="114300" simplePos="0" relativeHeight="251663360" behindDoc="0" locked="0" layoutInCell="1" allowOverlap="1" wp14:anchorId="738503BB" wp14:editId="50ED072E">
+                  <wp:anchor distT="0" distB="0" distL="114300" distR="114300" simplePos="0" relativeHeight="251663360" behindDoc="0" locked="0" layoutInCell="1" allowOverlap="1" wp14:anchorId="50E3DD7E" wp14:editId="50B50E34">
                     <wp:simplePos x="0" y="0"/>
                     <wp:positionH relativeFrom="page">
                       <wp:posOffset>447675</wp:posOffset>
@@ -708,7 +708,7 @@
               </mc:Choice>
               <mc:Fallback>
                 <w:pict>
-                  <v:shapetype w14:anchorId="738503BB" id="_x0000_t202" coordsize="21600,21600" o:spt="202" path="m,l,21600r21600,l21600,xe">
+                  <v:shapetype w14:anchorId="50E3DD7E" id="_x0000_t202" coordsize="21600,21600" o:spt="202" path="m,l,21600r21600,l21600,xe">
                     <v:stroke joinstyle="miter"/>
                     <v:path gradientshapeok="t" o:connecttype="rect"/>
                   </v:shapetype>
@@ -841,7 +841,7 @@
             <mc:AlternateContent>
               <mc:Choice Requires="wps">
                 <w:drawing>
-                  <wp:anchor distT="0" distB="0" distL="114300" distR="114300" simplePos="0" relativeHeight="251660288" behindDoc="0" locked="0" layoutInCell="0" allowOverlap="1" wp14:anchorId="30395F6E" wp14:editId="240ED222">
+                  <wp:anchor distT="0" distB="0" distL="114300" distR="114300" simplePos="0" relativeHeight="251660288" behindDoc="0" locked="0" layoutInCell="0" allowOverlap="1" wp14:anchorId="4CEEBC27" wp14:editId="7DB50725">
                     <wp:simplePos x="0" y="0"/>
                     <wp:positionH relativeFrom="page">
                       <wp:align>left</wp:align>
@@ -956,7 +956,7 @@
               </mc:Choice>
               <mc:Fallback>
                 <w:pict>
-                  <v:rect w14:anchorId="30395F6E" id="Rectangle 16" o:spid="_x0000_s1032" style="position:absolute;margin-left:0;margin-top:0;width:589.5pt;height:50.4pt;z-index:251660288;visibility:visible;mso-wrap-style:square;mso-width-percent:0;mso-height-percent:73;mso-top-percent:250;mso-wrap-distance-left:9pt;mso-wrap-distance-top:0;mso-wrap-distance-right:9pt;mso-wrap-distance-bottom:0;mso-position-horizontal:left;mso-position-horizontal-relative:page;mso-position-vertical-relative:page;mso-width-percent:0;mso-height-percent:73;mso-top-percent:250;mso-width-relative:page;mso-height-relative:page;v-text-anchor:middle" o:gfxdata="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" o:allowincell="f" fillcolor="black [3213]" strokecolor="black [3213]" strokeweight="1.5pt">
+                  <v:rect w14:anchorId="4CEEBC27" id="Rectangle 16" o:spid="_x0000_s1032" style="position:absolute;margin-left:0;margin-top:0;width:589.5pt;height:50.4pt;z-index:251660288;visibility:visible;mso-wrap-style:square;mso-width-percent:0;mso-height-percent:73;mso-top-percent:250;mso-wrap-distance-left:9pt;mso-wrap-distance-top:0;mso-wrap-distance-right:9pt;mso-wrap-distance-bottom:0;mso-position-horizontal:left;mso-position-horizontal-relative:page;mso-position-vertical-relative:page;mso-width-percent:0;mso-height-percent:73;mso-top-percent:250;mso-width-relative:page;mso-height-relative:page;v-text-anchor:middle" o:gfxdata="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" o:allowincell="f" fillcolor="black [3213]" strokecolor="black [3213]" strokeweight="1.5pt">
                     <v:textbox style="mso-fit-shape-to-text:t" inset="14.4pt,,14.4pt">
                       <w:txbxContent>
                         <w:p>
@@ -2741,6 +2741,16 @@
     </w:p>
     <w:p>
       <w:pPr>
+        <w:ind w:left="720"/>
+      </w:pPr>
+      <w:r>
+        <w:t>Pricing</w:t>
+      </w:r>
+      <w:bookmarkStart w:id="3" w:name="_GoBack"/>
+      <w:bookmarkEnd w:id="3"/>
+    </w:p>
+    <w:p>
+      <w:pPr>
         <w:rPr>
           <w:rFonts w:asciiTheme="majorHAnsi" w:eastAsiaTheme="majorEastAsia" w:hAnsiTheme="majorHAnsi" w:cstheme="majorBidi"/>
           <w:color w:val="2F5496" w:themeColor="accent1" w:themeShade="BF"/>
@@ -2760,12 +2770,12 @@
           <w:numId w:val="16"/>
         </w:numPr>
       </w:pPr>
-      <w:bookmarkStart w:id="3" w:name="_Toc525035762"/>
+      <w:bookmarkStart w:id="4" w:name="_Toc525035762"/>
       <w:r>
         <w:lastRenderedPageBreak/>
         <w:t>Objectives</w:t>
       </w:r>
-      <w:bookmarkEnd w:id="3"/>
+      <w:bookmarkEnd w:id="4"/>
     </w:p>
     <w:p/>
     <w:p>
@@ -2829,11 +2839,11 @@
           <w:numId w:val="16"/>
         </w:numPr>
       </w:pPr>
-      <w:bookmarkStart w:id="4" w:name="_Toc525035763"/>
+      <w:bookmarkStart w:id="5" w:name="_Toc525035763"/>
       <w:r>
         <w:t>Business Flow</w:t>
       </w:r>
-      <w:bookmarkEnd w:id="4"/>
+      <w:bookmarkEnd w:id="5"/>
     </w:p>
     <w:p/>
     <w:p>
@@ -2865,7 +2875,7 @@
           <w:lang w:val="af-ZA" w:eastAsia="af-ZA"/>
         </w:rPr>
         <w:drawing>
-          <wp:anchor distT="0" distB="0" distL="114300" distR="114300" simplePos="0" relativeHeight="251664384" behindDoc="0" locked="0" layoutInCell="1" allowOverlap="1" wp14:anchorId="4B5324FB" wp14:editId="5E17D235">
+          <wp:anchor distT="0" distB="0" distL="114300" distR="114300" simplePos="0" relativeHeight="251664384" behindDoc="0" locked="0" layoutInCell="1" allowOverlap="1" wp14:anchorId="24E0149F" wp14:editId="4383ED1B">
             <wp:simplePos x="0" y="0"/>
             <wp:positionH relativeFrom="column">
               <wp:posOffset>473710</wp:posOffset>
@@ -2928,11 +2938,11 @@
           <w:numId w:val="16"/>
         </w:numPr>
       </w:pPr>
-      <w:bookmarkStart w:id="5" w:name="_Toc525035764"/>
+      <w:bookmarkStart w:id="6" w:name="_Toc525035764"/>
       <w:r>
         <w:t>Detail description of functionality</w:t>
       </w:r>
-      <w:bookmarkEnd w:id="5"/>
+      <w:bookmarkEnd w:id="6"/>
     </w:p>
     <w:p/>
     <w:p>
@@ -3187,11 +3197,11 @@
           <w:numId w:val="16"/>
         </w:numPr>
       </w:pPr>
-      <w:bookmarkStart w:id="6" w:name="_Toc525035765"/>
+      <w:bookmarkStart w:id="7" w:name="_Toc525035765"/>
       <w:r>
         <w:t>Dependencies</w:t>
       </w:r>
-      <w:bookmarkEnd w:id="6"/>
+      <w:bookmarkEnd w:id="7"/>
     </w:p>
     <w:p/>
     <w:tbl>
@@ -3457,11 +3467,11 @@
           <w:numId w:val="16"/>
         </w:numPr>
       </w:pPr>
-      <w:bookmarkStart w:id="7" w:name="_Toc525035766"/>
+      <w:bookmarkStart w:id="8" w:name="_Toc525035766"/>
       <w:r>
         <w:t>Design philosophy</w:t>
       </w:r>
-      <w:bookmarkEnd w:id="7"/>
+      <w:bookmarkEnd w:id="8"/>
     </w:p>
     <w:p/>
     <w:p>
@@ -3552,11 +3562,11 @@
           <w:numId w:val="16"/>
         </w:numPr>
       </w:pPr>
-      <w:bookmarkStart w:id="8" w:name="_Toc525030621"/>
+      <w:bookmarkStart w:id="9" w:name="_Toc525030621"/>
       <w:r>
         <w:t xml:space="preserve">Database design </w:t>
       </w:r>
-      <w:bookmarkEnd w:id="8"/>
+      <w:bookmarkEnd w:id="9"/>
       <w:r>
         <w:t>philosophy</w:t>
       </w:r>
@@ -3622,7 +3632,7 @@
           <w:lang w:val="af-ZA" w:eastAsia="af-ZA"/>
         </w:rPr>
         <w:drawing>
-          <wp:anchor distT="0" distB="0" distL="114300" distR="114300" simplePos="0" relativeHeight="251665408" behindDoc="0" locked="0" layoutInCell="1" allowOverlap="1" wp14:anchorId="7E931E96" wp14:editId="5E82DF88">
+          <wp:anchor distT="0" distB="0" distL="114300" distR="114300" simplePos="0" relativeHeight="251665408" behindDoc="0" locked="0" layoutInCell="1" allowOverlap="1" wp14:anchorId="372BFA61" wp14:editId="2D311F59">
             <wp:simplePos x="0" y="0"/>
             <wp:positionH relativeFrom="column">
               <wp:posOffset>484576</wp:posOffset>
@@ -3774,7 +3784,7 @@
         </w:rPr>
         <w:lastRenderedPageBreak/>
         <w:drawing>
-          <wp:anchor distT="0" distB="0" distL="114300" distR="114300" simplePos="0" relativeHeight="251666432" behindDoc="0" locked="0" layoutInCell="1" allowOverlap="1" wp14:anchorId="1DF2C9B4" wp14:editId="0D8C0455">
+          <wp:anchor distT="0" distB="0" distL="114300" distR="114300" simplePos="0" relativeHeight="251666432" behindDoc="0" locked="0" layoutInCell="1" allowOverlap="1" wp14:anchorId="508C7771" wp14:editId="37CF0949">
             <wp:simplePos x="0" y="0"/>
             <wp:positionH relativeFrom="column">
               <wp:posOffset>-339090</wp:posOffset>
@@ -3927,12 +3937,12 @@
           <w:numId w:val="16"/>
         </w:numPr>
       </w:pPr>
-      <w:bookmarkStart w:id="9" w:name="_Toc525035768"/>
+      <w:bookmarkStart w:id="10" w:name="_Toc525035768"/>
       <w:r>
         <w:lastRenderedPageBreak/>
         <w:t>The advanced searching approaches</w:t>
       </w:r>
-      <w:bookmarkEnd w:id="9"/>
+      <w:bookmarkEnd w:id="10"/>
     </w:p>
     <w:p/>
     <w:p>
@@ -4001,7 +4011,7 @@
         <mc:AlternateContent>
           <mc:Choice Requires="wps">
             <w:drawing>
-              <wp:anchor distT="0" distB="0" distL="114300" distR="114300" simplePos="0" relativeHeight="251669504" behindDoc="0" locked="0" layoutInCell="1" allowOverlap="1" wp14:anchorId="09A19C33" wp14:editId="17F20834">
+              <wp:anchor distT="0" distB="0" distL="114300" distR="114300" simplePos="0" relativeHeight="251669504" behindDoc="0" locked="0" layoutInCell="1" allowOverlap="1" wp14:anchorId="1CA40A31" wp14:editId="5C27B704">
                 <wp:simplePos x="0" y="0"/>
                 <wp:positionH relativeFrom="column">
                   <wp:posOffset>1904999</wp:posOffset>
@@ -4090,7 +4100,7 @@
         <mc:AlternateContent>
           <mc:Choice Requires="wps">
             <w:drawing>
-              <wp:anchor distT="0" distB="0" distL="114300" distR="114300" simplePos="0" relativeHeight="251667456" behindDoc="0" locked="0" layoutInCell="1" allowOverlap="1">
+              <wp:anchor distT="0" distB="0" distL="114300" distR="114300" simplePos="0" relativeHeight="251667456" behindDoc="0" locked="0" layoutInCell="1" allowOverlap="1" wp14:anchorId="7AA4FDA6" wp14:editId="26A3CA68">
                 <wp:simplePos x="0" y="0"/>
                 <wp:positionH relativeFrom="column">
                   <wp:posOffset>1171575</wp:posOffset>
@@ -4165,7 +4175,7 @@
           <w:lang w:val="af-ZA" w:eastAsia="af-ZA"/>
         </w:rPr>
         <w:drawing>
-          <wp:inline distT="0" distB="0" distL="0" distR="0" wp14:anchorId="7AEFAC2B" wp14:editId="1D493F8C">
+          <wp:inline distT="0" distB="0" distL="0" distR="0" wp14:anchorId="7498D06B" wp14:editId="25809481">
             <wp:extent cx="5238750" cy="2657101"/>
             <wp:effectExtent l="0" t="0" r="0" b="0"/>
             <wp:docPr id="7" name="Picture 7"/>
@@ -4237,7 +4247,7 @@
           <w:lang w:val="af-ZA" w:eastAsia="af-ZA"/>
         </w:rPr>
         <w:drawing>
-          <wp:inline distT="0" distB="0" distL="0" distR="0" wp14:anchorId="4B3E4515" wp14:editId="562078E0">
+          <wp:inline distT="0" distB="0" distL="0" distR="0" wp14:anchorId="50CDE79D" wp14:editId="063B4835">
             <wp:extent cx="5257800" cy="3811992"/>
             <wp:effectExtent l="0" t="0" r="0" b="0"/>
             <wp:docPr id="6" name="Picture 6"/>
@@ -4319,11 +4329,11 @@
           <w:numId w:val="16"/>
         </w:numPr>
       </w:pPr>
-      <w:bookmarkStart w:id="10" w:name="_Toc525035769"/>
+      <w:bookmarkStart w:id="11" w:name="_Toc525035769"/>
       <w:r>
         <w:t>Catalogue lookup to sales-order</w:t>
       </w:r>
-      <w:bookmarkEnd w:id="10"/>
+      <w:bookmarkEnd w:id="11"/>
     </w:p>
     <w:p/>
     <w:p>
@@ -4357,7 +4367,7 @@
         <mc:AlternateContent>
           <mc:Choice Requires="wpg">
             <w:drawing>
-              <wp:anchor distT="0" distB="0" distL="114300" distR="114300" simplePos="0" relativeHeight="251684864" behindDoc="0" locked="0" layoutInCell="1" allowOverlap="1">
+              <wp:anchor distT="0" distB="0" distL="114300" distR="114300" simplePos="0" relativeHeight="251684864" behindDoc="0" locked="0" layoutInCell="1" allowOverlap="1" wp14:anchorId="2B4DC863" wp14:editId="620D3B1B">
                 <wp:simplePos x="0" y="0"/>
                 <wp:positionH relativeFrom="column">
                   <wp:posOffset>209550</wp:posOffset>
@@ -4658,7 +4668,7 @@
           </mc:Choice>
           <mc:Fallback>
             <w:pict>
-              <v:group id="Group 3" o:spid="_x0000_s1033" style="position:absolute;left:0;text-align:left;margin-left:16.5pt;margin-top:23.25pt;width:416.95pt;height:623.3pt;z-index:251684864;mso-width-relative:margin;mso-height-relative:margin" coordsize="52959,79146" o:gfxdata="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">
+              <v:group w14:anchorId="2B4DC863" id="Group 3" o:spid="_x0000_s1033" style="position:absolute;left:0;text-align:left;margin-left:16.5pt;margin-top:23.25pt;width:416.95pt;height:623.3pt;z-index:251684864;mso-width-relative:margin;mso-height-relative:margin" coordsize="52959,79146" o:gfxdata="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">
                 <v:shapetype id="_x0000_t75" coordsize="21600,21600" o:spt="75" o:preferrelative="t" path="m@4@5l@4@11@9@11@9@5xe" filled="f" stroked="f">
                   <v:stroke joinstyle="miter"/>
                   <v:formulas>
@@ -4678,17 +4688,14 @@
                   <v:path o:extrusionok="f" gradientshapeok="t" o:connecttype="rect"/>
                   <o:lock v:ext="edit" aspectratio="t"/>
                 </v:shapetype>
-                <v:shape id="Picture 15" o:spid="_x0000_s1034" type="#_x0000_t75" style="position:absolute;top:44767;width:45827;height:34379;visibility:visible;mso-wrap-style:square" o:gfxdata="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">
+                <v:shape id="Picture 15" o:spid="_x0000_s1034" type="#_x0000_t75" style="position:absolute;top:44767;width:45827;height:34379;visibility:visible;mso-wrap-style:square" o:gfxdata="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">
                   <v:imagedata r:id="rId18" o:title=""/>
-                  <v:path arrowok="t"/>
                 </v:shape>
-                <v:shape id="Picture 13" o:spid="_x0000_s1035" type="#_x0000_t75" style="position:absolute;width:45827;height:33223;visibility:visible;mso-wrap-style:square" o:gfxdata="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">
+                <v:shape id="Picture 13" o:spid="_x0000_s1035" type="#_x0000_t75" style="position:absolute;width:45827;height:33223;visibility:visible;mso-wrap-style:square" o:gfxdata="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">
                   <v:imagedata r:id="rId19" o:title=""/>
-                  <v:path arrowok="t"/>
                 </v:shape>
-                <v:shape id="Picture 14" o:spid="_x0000_s1036" type="#_x0000_t75" style="position:absolute;left:18097;top:25146;width:25698;height:26060;visibility:visible;mso-wrap-style:square" o:gfxdata="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">
+                <v:shape id="Picture 14" o:spid="_x0000_s1036" type="#_x0000_t75" style="position:absolute;left:18097;top:25146;width:25698;height:26060;visibility:visible;mso-wrap-style:square" o:gfxdata="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">
                   <v:imagedata r:id="rId20" o:title=""/>
-                  <v:path arrowok="t"/>
                 </v:shape>
                 <v:shapetype id="_x0000_t61" coordsize="21600,21600" o:spt="61" adj="1350,25920" path="m,l0@8@12@24,0@9,,21600@6,21600@15@27@7,21600,21600,21600,21600@9@18@30,21600@8,21600,0@7,0@21@33@6,xe">
                   <v:stroke joinstyle="miter"/>
@@ -4735,7 +4742,7 @@
                     <v:h position="#0,#1"/>
                   </v:handles>
                 </v:shapetype>
-                <v:shape id="Rectangular Callout 5" o:spid="_x0000_s1037" type="#_x0000_t61" style="position:absolute;left:18764;top:2857;width:34195;height:8001;visibility:visible;mso-wrap-style:square;v-text-anchor:middle" o:gfxdata="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" adj="-4891,3610" fillcolor="#4472c4 [3204]" strokecolor="#1f3763 [1604]" strokeweight="1pt">
+                <v:shape id="Rectangular Callout 5" o:spid="_x0000_s1037" type="#_x0000_t61" style="position:absolute;left:18764;top:2857;width:34195;height:8001;visibility:visible;mso-wrap-style:square;v-text-anchor:middle" o:gfxdata="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" adj="-4891,3610" fillcolor="#4472c4 [3204]" strokecolor="#1f3763 [1604]" strokeweight="1pt">
                   <v:textbox>
                     <w:txbxContent>
                       <w:p>
@@ -4769,13 +4776,25 @@
                     </w:txbxContent>
                   </v:textbox>
                 </v:shape>
-                <v:shape id="Curved Connector 11" o:spid="_x0000_s1038" type="#_x0000_t38" style="position:absolute;left:6953;top:34290;width:21431;height:31527;flip:x;visibility:visible;mso-wrap-style:square" o:connectortype="curved" o:gfxdata="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" adj="10800" strokecolor="red" strokeweight="2pt">
+                <v:shapetype id="_x0000_t38" coordsize="21600,21600" o:spt="38" o:oned="t" path="m,c@0,0@1,5400@1,10800@1,16200@2,21600,21600,21600e" filled="f">
+                  <v:formulas>
+                    <v:f eqn="mid #0 0"/>
+                    <v:f eqn="val #0"/>
+                    <v:f eqn="mid #0 21600"/>
+                  </v:formulas>
+                  <v:path arrowok="t" fillok="f" o:connecttype="none"/>
+                  <v:handles>
+                    <v:h position="#0,center"/>
+                  </v:handles>
+                  <o:lock v:ext="edit" shapetype="t"/>
+                </v:shapetype>
+                <v:shape id="Curved Connector 11" o:spid="_x0000_s1038" type="#_x0000_t38" style="position:absolute;left:6953;top:34290;width:21431;height:31527;flip:x;visibility:visible;mso-wrap-style:square" o:connectortype="curved" o:gfxdata="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" adj="10800" strokecolor="red" strokeweight="2pt">
                   <v:stroke startarrow="block" endarrow="block" joinstyle="miter"/>
                 </v:shape>
-                <v:shape id="Curved Connector 12" o:spid="_x0000_s1039" type="#_x0000_t38" style="position:absolute;left:2762;top:19145;width:4096;height:46577;flip:x;visibility:visible;mso-wrap-style:square" o:connectortype="curved" o:gfxdata="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" adj="10800" strokecolor="red" strokeweight="2pt">
+                <v:shape id="Curved Connector 12" o:spid="_x0000_s1039" type="#_x0000_t38" style="position:absolute;left:2762;top:19145;width:4096;height:46577;flip:x;visibility:visible;mso-wrap-style:square" o:connectortype="curved" o:gfxdata="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" adj="10800" strokecolor="red" strokeweight="2pt">
                   <v:stroke startarrow="block" endarrow="block" joinstyle="miter"/>
                 </v:shape>
-                <v:shape id="Curved Connector 16" o:spid="_x0000_s1040" type="#_x0000_t38" style="position:absolute;left:10763;top:4572;width:9144;height:21907;visibility:visible;mso-wrap-style:square" o:connectortype="curved" o:gfxdata="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" adj="10800" strokecolor="red" strokeweight="2pt">
+                <v:shape id="Curved Connector 16" o:spid="_x0000_s1040" type="#_x0000_t38" style="position:absolute;left:10763;top:4572;width:9144;height:21907;visibility:visible;mso-wrap-style:square" o:connectortype="curved" o:gfxdata="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" adj="10800" strokecolor="red" strokeweight="2pt">
                   <v:stroke startarrow="block" endarrow="block" joinstyle="miter"/>
                 </v:shape>
                 <w10:wrap type="topAndBottom"/>
@@ -4814,8 +4833,6 @@
         </w:rPr>
         <w:t xml:space="preserve"> view of how the lookup interacts with the sales order</w:t>
       </w:r>
-      <w:bookmarkStart w:id="11" w:name="_GoBack"/>
-      <w:bookmarkEnd w:id="11"/>
     </w:p>
     <w:p/>
     <w:p>
@@ -4861,7 +4878,7 @@
           <w:lang w:val="af-ZA" w:eastAsia="af-ZA"/>
         </w:rPr>
         <w:drawing>
-          <wp:anchor distT="0" distB="0" distL="114300" distR="114300" simplePos="0" relativeHeight="251685888" behindDoc="0" locked="0" layoutInCell="1" allowOverlap="1">
+          <wp:anchor distT="0" distB="0" distL="114300" distR="114300" simplePos="0" relativeHeight="251685888" behindDoc="0" locked="0" layoutInCell="1" allowOverlap="1" wp14:anchorId="30A15D0A" wp14:editId="397B277E">
             <wp:simplePos x="0" y="0"/>
             <wp:positionH relativeFrom="page">
               <wp:align>center</wp:align>
@@ -5549,7 +5566,7 @@
 </file>
 
 <file path=word/endnotes.xml><?xml version="1.0" encoding="utf-8"?>
-<w:endnotes xmlns:wpc="http://schemas.microsoft.com/office/word/2010/wordprocessingCanvas" xmlns:mc="http://schemas.openxmlformats.org/markup-compatibility/2006" xmlns:o="urn:schemas-microsoft-com:office:office" xmlns:r="http://schemas.openxmlformats.org/officeDocument/2006/relationships" xmlns:m="http://schemas.openxmlformats.org/officeDocument/2006/math" xmlns:v="urn:schemas-microsoft-com:vml" xmlns:wp14="http://schemas.microsoft.com/office/word/2010/wordprocessingDrawing" xmlns:wp="http://schemas.openxmlformats.org/drawingml/2006/wordprocessingDrawing" xmlns:w10="urn:schemas-microsoft-com:office:word" xmlns:w="http://schemas.openxmlformats.org/wordprocessingml/2006/main" xmlns:w14="http://schemas.microsoft.com/office/word/2010/wordml" xmlns:w15="http://schemas.microsoft.com/office/word/2012/wordml" xmlns:wpg="http://schemas.microsoft.com/office/word/2010/wordprocessingGroup" xmlns:wpi="http://schemas.microsoft.com/office/word/2010/wordprocessingInk" xmlns:wne="http://schemas.microsoft.com/office/word/2006/wordml" xmlns:wps="http://schemas.microsoft.com/office/word/2010/wordprocessingShape" mc:Ignorable="w14 w15 wp14">
+<w:endnotes xmlns:wpc="http://schemas.microsoft.com/office/word/2010/wordprocessingCanvas" xmlns:cx="http://schemas.microsoft.com/office/drawing/2014/chartex" xmlns:cx1="http://schemas.microsoft.com/office/drawing/2015/9/8/chartex" xmlns:cx2="http://schemas.microsoft.com/office/drawing/2015/10/21/chartex" xmlns:cx3="http://schemas.microsoft.com/office/drawing/2016/5/9/chartex" xmlns:cx4="http://schemas.microsoft.com/office/drawing/2016/5/10/chartex" xmlns:cx5="http://schemas.microsoft.com/office/drawing/2016/5/11/chartex" xmlns:cx6="http://schemas.microsoft.com/office/drawing/2016/5/12/chartex" xmlns:cx7="http://schemas.microsoft.com/office/drawing/2016/5/13/chartex" xmlns:cx8="http://schemas.microsoft.com/office/drawing/2016/5/14/chartex" xmlns:mc="http://schemas.openxmlformats.org/markup-compatibility/2006" xmlns:aink="http://schemas.microsoft.com/office/drawing/2016/ink" xmlns:am3d="http://schemas.microsoft.com/office/drawing/2017/model3d" xmlns:o="urn:schemas-microsoft-com:office:office" xmlns:r="http://schemas.openxmlformats.org/officeDocument/2006/relationships" xmlns:m="http://schemas.openxmlformats.org/officeDocument/2006/math" xmlns:v="urn:schemas-microsoft-com:vml" xmlns:wp14="http://schemas.microsoft.com/office/word/2010/wordprocessingDrawing" xmlns:wp="http://schemas.openxmlformats.org/drawingml/2006/wordprocessingDrawing" xmlns:w10="urn:schemas-microsoft-com:office:word" xmlns:w="http://schemas.openxmlformats.org/wordprocessingml/2006/main" xmlns:w14="http://schemas.microsoft.com/office/word/2010/wordml" xmlns:w15="http://schemas.microsoft.com/office/word/2012/wordml" xmlns:w16cid="http://schemas.microsoft.com/office/word/2016/wordml/cid" xmlns:w16se="http://schemas.microsoft.com/office/word/2015/wordml/symex" xmlns:wpg="http://schemas.microsoft.com/office/word/2010/wordprocessingGroup" xmlns:wpi="http://schemas.microsoft.com/office/word/2010/wordprocessingInk" xmlns:wne="http://schemas.microsoft.com/office/word/2006/wordml" xmlns:wps="http://schemas.microsoft.com/office/word/2010/wordprocessingShape" mc:Ignorable="w14 w15 w16se w16cid wp14">
   <w:endnote w:type="separator" w:id="-1">
     <w:p>
       <w:pPr>
@@ -5574,7 +5591,7 @@
 </file>
 
 <file path=word/footer1.xml><?xml version="1.0" encoding="utf-8"?>
-<w:ftr xmlns:wpc="http://schemas.microsoft.com/office/word/2010/wordprocessingCanvas" xmlns:mc="http://schemas.openxmlformats.org/markup-compatibility/2006" xmlns:o="urn:schemas-microsoft-com:office:office" xmlns:r="http://schemas.openxmlformats.org/officeDocument/2006/relationships" xmlns:m="http://schemas.openxmlformats.org/officeDocument/2006/math" xmlns:v="urn:schemas-microsoft-com:vml" xmlns:wp14="http://schemas.microsoft.com/office/word/2010/wordprocessingDrawing" xmlns:wp="http://schemas.openxmlformats.org/drawingml/2006/wordprocessingDrawing" xmlns:w10="urn:schemas-microsoft-com:office:word" xmlns:w="http://schemas.openxmlformats.org/wordprocessingml/2006/main" xmlns:w14="http://schemas.microsoft.com/office/word/2010/wordml" xmlns:w15="http://schemas.microsoft.com/office/word/2012/wordml" xmlns:wpg="http://schemas.microsoft.com/office/word/2010/wordprocessingGroup" xmlns:wpi="http://schemas.microsoft.com/office/word/2010/wordprocessingInk" xmlns:wne="http://schemas.microsoft.com/office/word/2006/wordml" xmlns:wps="http://schemas.microsoft.com/office/word/2010/wordprocessingShape" mc:Ignorable="w14 w15 wp14">
+<w:ftr xmlns:wpc="http://schemas.microsoft.com/office/word/2010/wordprocessingCanvas" xmlns:cx="http://schemas.microsoft.com/office/drawing/2014/chartex" xmlns:cx1="http://schemas.microsoft.com/office/drawing/2015/9/8/chartex" xmlns:cx2="http://schemas.microsoft.com/office/drawing/2015/10/21/chartex" xmlns:cx3="http://schemas.microsoft.com/office/drawing/2016/5/9/chartex" xmlns:cx4="http://schemas.microsoft.com/office/drawing/2016/5/10/chartex" xmlns:cx5="http://schemas.microsoft.com/office/drawing/2016/5/11/chartex" xmlns:cx6="http://schemas.microsoft.com/office/drawing/2016/5/12/chartex" xmlns:cx7="http://schemas.microsoft.com/office/drawing/2016/5/13/chartex" xmlns:cx8="http://schemas.microsoft.com/office/drawing/2016/5/14/chartex" xmlns:mc="http://schemas.openxmlformats.org/markup-compatibility/2006" xmlns:aink="http://schemas.microsoft.com/office/drawing/2016/ink" xmlns:am3d="http://schemas.microsoft.com/office/drawing/2017/model3d" xmlns:o="urn:schemas-microsoft-com:office:office" xmlns:r="http://schemas.openxmlformats.org/officeDocument/2006/relationships" xmlns:m="http://schemas.openxmlformats.org/officeDocument/2006/math" xmlns:v="urn:schemas-microsoft-com:vml" xmlns:wp14="http://schemas.microsoft.com/office/word/2010/wordprocessingDrawing" xmlns:wp="http://schemas.openxmlformats.org/drawingml/2006/wordprocessingDrawing" xmlns:w10="urn:schemas-microsoft-com:office:word" xmlns:w="http://schemas.openxmlformats.org/wordprocessingml/2006/main" xmlns:w14="http://schemas.microsoft.com/office/word/2010/wordml" xmlns:w15="http://schemas.microsoft.com/office/word/2012/wordml" xmlns:w16cid="http://schemas.microsoft.com/office/word/2016/wordml/cid" xmlns:w16se="http://schemas.microsoft.com/office/word/2015/wordml/symex" xmlns:wpg="http://schemas.microsoft.com/office/word/2010/wordprocessingGroup" xmlns:wpi="http://schemas.microsoft.com/office/word/2010/wordprocessingInk" xmlns:wne="http://schemas.microsoft.com/office/word/2006/wordml" xmlns:wps="http://schemas.microsoft.com/office/word/2010/wordprocessingShape" mc:Ignorable="w14 w15 w16se w16cid wp14">
   <w:p>
     <w:pPr>
       <w:tabs>
@@ -5686,7 +5703,7 @@
 </file>
 
 <file path=word/footnotes.xml><?xml version="1.0" encoding="utf-8"?>
-<w:footnotes xmlns:wpc="http://schemas.microsoft.com/office/word/2010/wordprocessingCanvas" xmlns:mc="http://schemas.openxmlformats.org/markup-compatibility/2006" xmlns:o="urn:schemas-microsoft-com:office:office" xmlns:r="http://schemas.openxmlformats.org/officeDocument/2006/relationships" xmlns:m="http://schemas.openxmlformats.org/officeDocument/2006/math" xmlns:v="urn:schemas-microsoft-com:vml" xmlns:wp14="http://schemas.microsoft.com/office/word/2010/wordprocessingDrawing" xmlns:wp="http://schemas.openxmlformats.org/drawingml/2006/wordprocessingDrawing" xmlns:w10="urn:schemas-microsoft-com:office:word" xmlns:w="http://schemas.openxmlformats.org/wordprocessingml/2006/main" xmlns:w14="http://schemas.microsoft.com/office/word/2010/wordml" xmlns:w15="http://schemas.microsoft.com/office/word/2012/wordml" xmlns:wpg="http://schemas.microsoft.com/office/word/2010/wordprocessingGroup" xmlns:wpi="http://schemas.microsoft.com/office/word/2010/wordprocessingInk" xmlns:wne="http://schemas.microsoft.com/office/word/2006/wordml" xmlns:wps="http://schemas.microsoft.com/office/word/2010/wordprocessingShape" mc:Ignorable="w14 w15 wp14">
+<w:footnotes xmlns:wpc="http://schemas.microsoft.com/office/word/2010/wordprocessingCanvas" xmlns:cx="http://schemas.microsoft.com/office/drawing/2014/chartex" xmlns:cx1="http://schemas.microsoft.com/office/drawing/2015/9/8/chartex" xmlns:cx2="http://schemas.microsoft.com/office/drawing/2015/10/21/chartex" xmlns:cx3="http://schemas.microsoft.com/office/drawing/2016/5/9/chartex" xmlns:cx4="http://schemas.microsoft.com/office/drawing/2016/5/10/chartex" xmlns:cx5="http://schemas.microsoft.com/office/drawing/2016/5/11/chartex" xmlns:cx6="http://schemas.microsoft.com/office/drawing/2016/5/12/chartex" xmlns:cx7="http://schemas.microsoft.com/office/drawing/2016/5/13/chartex" xmlns:cx8="http://schemas.microsoft.com/office/drawing/2016/5/14/chartex" xmlns:mc="http://schemas.openxmlformats.org/markup-compatibility/2006" xmlns:aink="http://schemas.microsoft.com/office/drawing/2016/ink" xmlns:am3d="http://schemas.microsoft.com/office/drawing/2017/model3d" xmlns:o="urn:schemas-microsoft-com:office:office" xmlns:r="http://schemas.openxmlformats.org/officeDocument/2006/relationships" xmlns:m="http://schemas.openxmlformats.org/officeDocument/2006/math" xmlns:v="urn:schemas-microsoft-com:vml" xmlns:wp14="http://schemas.microsoft.com/office/word/2010/wordprocessingDrawing" xmlns:wp="http://schemas.openxmlformats.org/drawingml/2006/wordprocessingDrawing" xmlns:w10="urn:schemas-microsoft-com:office:word" xmlns:w="http://schemas.openxmlformats.org/wordprocessingml/2006/main" xmlns:w14="http://schemas.microsoft.com/office/word/2010/wordml" xmlns:w15="http://schemas.microsoft.com/office/word/2012/wordml" xmlns:w16cid="http://schemas.microsoft.com/office/word/2016/wordml/cid" xmlns:w16se="http://schemas.microsoft.com/office/word/2015/wordml/symex" xmlns:wpg="http://schemas.microsoft.com/office/word/2010/wordprocessingGroup" xmlns:wpi="http://schemas.microsoft.com/office/word/2010/wordprocessingInk" xmlns:wne="http://schemas.microsoft.com/office/word/2006/wordml" xmlns:wps="http://schemas.microsoft.com/office/word/2010/wordprocessingShape" mc:Ignorable="w14 w15 w16se w16cid wp14">
   <w:footnote w:type="separator" w:id="-1">
     <w:p>
       <w:pPr>
@@ -5711,7 +5728,7 @@
 </file>
 
 <file path=word/header1.xml><?xml version="1.0" encoding="utf-8"?>
-<w:hdr xmlns:wpc="http://schemas.microsoft.com/office/word/2010/wordprocessingCanvas" xmlns:mc="http://schemas.openxmlformats.org/markup-compatibility/2006" xmlns:o="urn:schemas-microsoft-com:office:office" xmlns:r="http://schemas.openxmlformats.org/officeDocument/2006/relationships" xmlns:m="http://schemas.openxmlformats.org/officeDocument/2006/math" xmlns:v="urn:schemas-microsoft-com:vml" xmlns:wp14="http://schemas.microsoft.com/office/word/2010/wordprocessingDrawing" xmlns:wp="http://schemas.openxmlformats.org/drawingml/2006/wordprocessingDrawing" xmlns:w10="urn:schemas-microsoft-com:office:word" xmlns:w="http://schemas.openxmlformats.org/wordprocessingml/2006/main" xmlns:w14="http://schemas.microsoft.com/office/word/2010/wordml" xmlns:w15="http://schemas.microsoft.com/office/word/2012/wordml" xmlns:wpg="http://schemas.microsoft.com/office/word/2010/wordprocessingGroup" xmlns:wpi="http://schemas.microsoft.com/office/word/2010/wordprocessingInk" xmlns:wne="http://schemas.microsoft.com/office/word/2006/wordml" xmlns:wps="http://schemas.microsoft.com/office/word/2010/wordprocessingShape" mc:Ignorable="w14 w15 wp14">
+<w:hdr xmlns:wpc="http://schemas.microsoft.com/office/word/2010/wordprocessingCanvas" xmlns:cx="http://schemas.microsoft.com/office/drawing/2014/chartex" xmlns:cx1="http://schemas.microsoft.com/office/drawing/2015/9/8/chartex" xmlns:cx2="http://schemas.microsoft.com/office/drawing/2015/10/21/chartex" xmlns:cx3="http://schemas.microsoft.com/office/drawing/2016/5/9/chartex" xmlns:cx4="http://schemas.microsoft.com/office/drawing/2016/5/10/chartex" xmlns:cx5="http://schemas.microsoft.com/office/drawing/2016/5/11/chartex" xmlns:cx6="http://schemas.microsoft.com/office/drawing/2016/5/12/chartex" xmlns:cx7="http://schemas.microsoft.com/office/drawing/2016/5/13/chartex" xmlns:cx8="http://schemas.microsoft.com/office/drawing/2016/5/14/chartex" xmlns:mc="http://schemas.openxmlformats.org/markup-compatibility/2006" xmlns:aink="http://schemas.microsoft.com/office/drawing/2016/ink" xmlns:am3d="http://schemas.microsoft.com/office/drawing/2017/model3d" xmlns:o="urn:schemas-microsoft-com:office:office" xmlns:r="http://schemas.openxmlformats.org/officeDocument/2006/relationships" xmlns:m="http://schemas.openxmlformats.org/officeDocument/2006/math" xmlns:v="urn:schemas-microsoft-com:vml" xmlns:wp14="http://schemas.microsoft.com/office/word/2010/wordprocessingDrawing" xmlns:wp="http://schemas.openxmlformats.org/drawingml/2006/wordprocessingDrawing" xmlns:w10="urn:schemas-microsoft-com:office:word" xmlns:w="http://schemas.openxmlformats.org/wordprocessingml/2006/main" xmlns:w14="http://schemas.microsoft.com/office/word/2010/wordml" xmlns:w15="http://schemas.microsoft.com/office/word/2012/wordml" xmlns:w16cid="http://schemas.microsoft.com/office/word/2016/wordml/cid" xmlns:w16se="http://schemas.microsoft.com/office/word/2015/wordml/symex" xmlns:wpg="http://schemas.microsoft.com/office/word/2010/wordprocessingGroup" xmlns:wpi="http://schemas.microsoft.com/office/word/2010/wordprocessingInk" xmlns:wne="http://schemas.microsoft.com/office/word/2006/wordml" xmlns:wps="http://schemas.microsoft.com/office/word/2010/wordprocessingShape" mc:Ignorable="w14 w15 w16se w16cid wp14">
   <w:p>
     <w:pPr>
       <w:pStyle w:val="Header"/>
@@ -5732,7 +5749,7 @@
 </file>
 
 <file path=word/numbering.xml><?xml version="1.0" encoding="utf-8"?>
-<w:numbering xmlns:wpc="http://schemas.microsoft.com/office/word/2010/wordprocessingCanvas" xmlns:mc="http://schemas.openxmlformats.org/markup-compatibility/2006" xmlns:o="urn:schemas-microsoft-com:office:office" xmlns:r="http://schemas.openxmlformats.org/officeDocument/2006/relationships" xmlns:m="http://schemas.openxmlformats.org/officeDocument/2006/math" xmlns:v="urn:schemas-microsoft-com:vml" xmlns:wp14="http://schemas.microsoft.com/office/word/2010/wordprocessingDrawing" xmlns:wp="http://schemas.openxmlformats.org/drawingml/2006/wordprocessingDrawing" xmlns:w10="urn:schemas-microsoft-com:office:word" xmlns:w="http://schemas.openxmlformats.org/wordprocessingml/2006/main" xmlns:w14="http://schemas.microsoft.com/office/word/2010/wordml" xmlns:w15="http://schemas.microsoft.com/office/word/2012/wordml" xmlns:wpg="http://schemas.microsoft.com/office/word/2010/wordprocessingGroup" xmlns:wpi="http://schemas.microsoft.com/office/word/2010/wordprocessingInk" xmlns:wne="http://schemas.microsoft.com/office/word/2006/wordml" xmlns:wps="http://schemas.microsoft.com/office/word/2010/wordprocessingShape" mc:Ignorable="w14 w15 wp14">
+<w:numbering xmlns:wpc="http://schemas.microsoft.com/office/word/2010/wordprocessingCanvas" xmlns:cx="http://schemas.microsoft.com/office/drawing/2014/chartex" xmlns:cx1="http://schemas.microsoft.com/office/drawing/2015/9/8/chartex" xmlns:cx2="http://schemas.microsoft.com/office/drawing/2015/10/21/chartex" xmlns:cx3="http://schemas.microsoft.com/office/drawing/2016/5/9/chartex" xmlns:cx4="http://schemas.microsoft.com/office/drawing/2016/5/10/chartex" xmlns:cx5="http://schemas.microsoft.com/office/drawing/2016/5/11/chartex" xmlns:cx6="http://schemas.microsoft.com/office/drawing/2016/5/12/chartex" xmlns:cx7="http://schemas.microsoft.com/office/drawing/2016/5/13/chartex" xmlns:cx8="http://schemas.microsoft.com/office/drawing/2016/5/14/chartex" xmlns:mc="http://schemas.openxmlformats.org/markup-compatibility/2006" xmlns:aink="http://schemas.microsoft.com/office/drawing/2016/ink" xmlns:am3d="http://schemas.microsoft.com/office/drawing/2017/model3d" xmlns:o="urn:schemas-microsoft-com:office:office" xmlns:r="http://schemas.openxmlformats.org/officeDocument/2006/relationships" xmlns:m="http://schemas.openxmlformats.org/officeDocument/2006/math" xmlns:v="urn:schemas-microsoft-com:vml" xmlns:wp14="http://schemas.microsoft.com/office/word/2010/wordprocessingDrawing" xmlns:wp="http://schemas.openxmlformats.org/drawingml/2006/wordprocessingDrawing" xmlns:w10="urn:schemas-microsoft-com:office:word" xmlns:w="http://schemas.openxmlformats.org/wordprocessingml/2006/main" xmlns:w14="http://schemas.microsoft.com/office/word/2010/wordml" xmlns:w15="http://schemas.microsoft.com/office/word/2012/wordml" xmlns:w16cid="http://schemas.microsoft.com/office/word/2016/wordml/cid" xmlns:w16se="http://schemas.microsoft.com/office/word/2015/wordml/symex" xmlns:wpg="http://schemas.microsoft.com/office/word/2010/wordprocessingGroup" xmlns:wpi="http://schemas.microsoft.com/office/word/2010/wordprocessingInk" xmlns:wne="http://schemas.microsoft.com/office/word/2006/wordml" xmlns:wps="http://schemas.microsoft.com/office/word/2010/wordprocessingShape" mc:Ignorable="w14 w15 w16se w16cid wp14">
   <w:abstractNum w:abstractNumId="0" w15:restartNumberingAfterBreak="0">
     <w:nsid w:val="05413328"/>
     <w:multiLevelType w:val="hybridMultilevel"/>
@@ -9343,7 +9360,7 @@
 </file>
 
 <file path=word/styles.xml><?xml version="1.0" encoding="utf-8"?>
-<w:styles xmlns:mc="http://schemas.openxmlformats.org/markup-compatibility/2006" xmlns:r="http://schemas.openxmlformats.org/officeDocument/2006/relationships" xmlns:w="http://schemas.openxmlformats.org/wordprocessingml/2006/main" xmlns:w14="http://schemas.microsoft.com/office/word/2010/wordml" xmlns:w15="http://schemas.microsoft.com/office/word/2012/wordml" mc:Ignorable="w14 w15">
+<w:styles xmlns:mc="http://schemas.openxmlformats.org/markup-compatibility/2006" xmlns:r="http://schemas.openxmlformats.org/officeDocument/2006/relationships" xmlns:w="http://schemas.openxmlformats.org/wordprocessingml/2006/main" xmlns:w14="http://schemas.microsoft.com/office/word/2010/wordml" xmlns:w15="http://schemas.microsoft.com/office/word/2012/wordml" xmlns:w16cid="http://schemas.microsoft.com/office/word/2016/wordml/cid" xmlns:w16se="http://schemas.microsoft.com/office/word/2015/wordml/symex" mc:Ignorable="w14 w15 w16se w16cid">
   <w:docDefaults>
     <w:rPrDefault>
       <w:rPr>
@@ -9359,7 +9376,7 @@
       </w:pPr>
     </w:pPrDefault>
   </w:docDefaults>
-  <w:latentStyles w:defLockedState="0" w:defUIPriority="99" w:defSemiHidden="0" w:defUnhideWhenUsed="0" w:defQFormat="0" w:count="371">
+  <w:latentStyles w:defLockedState="0" w:defUIPriority="99" w:defSemiHidden="0" w:defUnhideWhenUsed="0" w:defQFormat="0" w:count="375">
     <w:lsdException w:name="Normal" w:uiPriority="0" w:qFormat="1"/>
     <w:lsdException w:name="heading 1" w:uiPriority="9" w:qFormat="1"/>
     <w:lsdException w:name="heading 2" w:semiHidden="1" w:uiPriority="9" w:unhideWhenUsed="1" w:qFormat="1"/>
@@ -9465,7 +9482,6 @@
     <w:lsdException w:name="HTML Sample" w:semiHidden="1" w:unhideWhenUsed="1"/>
     <w:lsdException w:name="HTML Typewriter" w:semiHidden="1" w:unhideWhenUsed="1"/>
     <w:lsdException w:name="HTML Variable" w:semiHidden="1" w:unhideWhenUsed="1"/>
-    <w:lsdException w:name="Normal Table" w:semiHidden="1" w:unhideWhenUsed="1"/>
     <w:lsdException w:name="annotation subject" w:semiHidden="1" w:unhideWhenUsed="1"/>
     <w:lsdException w:name="No List" w:semiHidden="1" w:unhideWhenUsed="1"/>
     <w:lsdException w:name="Outline List 1" w:semiHidden="1" w:unhideWhenUsed="1"/>
@@ -9509,10 +9525,8 @@
     <w:lsdException w:name="Table Elegant" w:semiHidden="1" w:unhideWhenUsed="1"/>
     <w:lsdException w:name="Table Professional" w:semiHidden="1" w:unhideWhenUsed="1"/>
     <w:lsdException w:name="Table Subtle 1" w:semiHidden="1" w:unhideWhenUsed="1"/>
-    <w:lsdException w:name="Table Subtle 2" w:semiHidden="1" w:unhideWhenUsed="1"/>
     <w:lsdException w:name="Table Web 1" w:semiHidden="1" w:unhideWhenUsed="1"/>
     <w:lsdException w:name="Table Web 2" w:semiHidden="1" w:unhideWhenUsed="1"/>
-    <w:lsdException w:name="Table Web 3" w:semiHidden="1" w:unhideWhenUsed="1"/>
     <w:lsdException w:name="Balloon Text" w:semiHidden="1" w:unhideWhenUsed="1"/>
     <w:lsdException w:name="Table Grid" w:uiPriority="59"/>
     <w:lsdException w:name="Table Theme" w:semiHidden="1" w:unhideWhenUsed="1"/>
@@ -9731,6 +9745,10 @@
     <w:lsdException w:name="List Table 5 Dark Accent 6" w:uiPriority="50"/>
     <w:lsdException w:name="List Table 6 Colorful Accent 6" w:uiPriority="51"/>
     <w:lsdException w:name="List Table 7 Colorful Accent 6" w:uiPriority="52"/>
+    <w:lsdException w:name="Mention" w:semiHidden="1" w:unhideWhenUsed="1"/>
+    <w:lsdException w:name="Smart Hyperlink" w:semiHidden="1" w:unhideWhenUsed="1"/>
+    <w:lsdException w:name="Hashtag" w:semiHidden="1" w:unhideWhenUsed="1"/>
+    <w:lsdException w:name="Unresolved Mention" w:semiHidden="1" w:unhideWhenUsed="1"/>
   </w:latentStyles>
   <w:style w:type="paragraph" w:default="1" w:styleId="Normal">
     <w:name w:val="Normal"/>
@@ -10123,8 +10141,8 @@
       <w:szCs w:val="24"/>
     </w:rPr>
   </w:style>
-  <w:style w:type="character" w:customStyle="1" w:styleId="UnresolvedMention">
-    <w:name w:val="Unresolved Mention"/>
+  <w:style w:type="character" w:customStyle="1" w:styleId="UnresolvedMention2">
+    <w:name w:val="Unresolved Mention2"/>
     <w:basedOn w:val="DefaultParagraphFont"/>
     <w:uiPriority w:val="99"/>
     <w:semiHidden/>
@@ -10488,7 +10506,7 @@
 </file>
 
 <file path=customXml/itemProps2.xml><?xml version="1.0" encoding="utf-8"?>
-<ds:datastoreItem xmlns:ds="http://schemas.openxmlformats.org/officeDocument/2006/customXml" ds:itemID="{8C254ACF-58AE-46D9-94B6-AB923274A1E3}">
+<ds:datastoreItem xmlns:ds="http://schemas.openxmlformats.org/officeDocument/2006/customXml" ds:itemID="{B9C3A91B-B4B6-4DF8-A05C-E7299B67F179}">
   <ds:schemaRefs>
     <ds:schemaRef ds:uri="http://schemas.openxmlformats.org/officeDocument/2006/bibliography"/>
   </ds:schemaRefs>

</xml_diff>

<commit_message>
Added more to the Audience
</commit_message>
<xml_diff>
--- a/CatalogueLookup/SalesDecisionSupportV1.docx
+++ b/CatalogueLookup/SalesDecisionSupportV1.docx
@@ -2745,6 +2745,14 @@
       </w:pPr>
       <w:r>
         <w:t>Pricing</w:t>
+      </w:r>
+    </w:p>
+    <w:p>
+      <w:pPr>
+        <w:ind w:left="720"/>
+      </w:pPr>
+      <w:r>
+        <w:t>Management</w:t>
       </w:r>
       <w:bookmarkStart w:id="3" w:name="_GoBack"/>
       <w:bookmarkEnd w:id="3"/>
@@ -10506,7 +10514,7 @@
 </file>
 
 <file path=customXml/itemProps2.xml><?xml version="1.0" encoding="utf-8"?>
-<ds:datastoreItem xmlns:ds="http://schemas.openxmlformats.org/officeDocument/2006/customXml" ds:itemID="{B9C3A91B-B4B6-4DF8-A05C-E7299B67F179}">
+<ds:datastoreItem xmlns:ds="http://schemas.openxmlformats.org/officeDocument/2006/customXml" ds:itemID="{590CEB9A-9B73-45F9-97F9-9E22ECBFEE9A}">
   <ds:schemaRefs>
     <ds:schemaRef ds:uri="http://schemas.openxmlformats.org/officeDocument/2006/bibliography"/>
   </ds:schemaRefs>

</xml_diff>

<commit_message>
Changed text to Test.
</commit_message>
<xml_diff>
--- a/CatalogueLookup/SalesDecisionSupportV1.docx
+++ b/CatalogueLookup/SalesDecisionSupportV1.docx
@@ -1,6 +1,6 @@
 
 <file path=word/document.xml><?xml version="1.0" encoding="utf-8"?>
-<w:document xmlns:wpc="http://schemas.microsoft.com/office/word/2010/wordprocessingCanvas" xmlns:cx="http://schemas.microsoft.com/office/drawing/2014/chartex" xmlns:cx1="http://schemas.microsoft.com/office/drawing/2015/9/8/chartex" xmlns:cx2="http://schemas.microsoft.com/office/drawing/2015/10/21/chartex" xmlns:cx3="http://schemas.microsoft.com/office/drawing/2016/5/9/chartex" xmlns:cx4="http://schemas.microsoft.com/office/drawing/2016/5/10/chartex" xmlns:cx5="http://schemas.microsoft.com/office/drawing/2016/5/11/chartex" xmlns:cx6="http://schemas.microsoft.com/office/drawing/2016/5/12/chartex" xmlns:cx7="http://schemas.microsoft.com/office/drawing/2016/5/13/chartex" xmlns:cx8="http://schemas.microsoft.com/office/drawing/2016/5/14/chartex" xmlns:mc="http://schemas.openxmlformats.org/markup-compatibility/2006" xmlns:aink="http://schemas.microsoft.com/office/drawing/2016/ink" xmlns:am3d="http://schemas.microsoft.com/office/drawing/2017/model3d" xmlns:o="urn:schemas-microsoft-com:office:office" xmlns:r="http://schemas.openxmlformats.org/officeDocument/2006/relationships" xmlns:m="http://schemas.openxmlformats.org/officeDocument/2006/math" xmlns:v="urn:schemas-microsoft-com:vml" xmlns:wp14="http://schemas.microsoft.com/office/word/2010/wordprocessingDrawing" xmlns:wp="http://schemas.openxmlformats.org/drawingml/2006/wordprocessingDrawing" xmlns:w10="urn:schemas-microsoft-com:office:word" xmlns:w="http://schemas.openxmlformats.org/wordprocessingml/2006/main" xmlns:w14="http://schemas.microsoft.com/office/word/2010/wordml" xmlns:w15="http://schemas.microsoft.com/office/word/2012/wordml" xmlns:w16cid="http://schemas.microsoft.com/office/word/2016/wordml/cid" xmlns:w16se="http://schemas.microsoft.com/office/word/2015/wordml/symex" xmlns:wpg="http://schemas.microsoft.com/office/word/2010/wordprocessingGroup" xmlns:wpi="http://schemas.microsoft.com/office/word/2010/wordprocessingInk" xmlns:wne="http://schemas.microsoft.com/office/word/2006/wordml" xmlns:wps="http://schemas.microsoft.com/office/word/2010/wordprocessingShape" mc:Ignorable="w14 w15 w16se w16cid wp14">
+<w:document xmlns:wpc="http://schemas.microsoft.com/office/word/2010/wordprocessingCanvas" xmlns:mc="http://schemas.openxmlformats.org/markup-compatibility/2006" xmlns:o="urn:schemas-microsoft-com:office:office" xmlns:r="http://schemas.openxmlformats.org/officeDocument/2006/relationships" xmlns:m="http://schemas.openxmlformats.org/officeDocument/2006/math" xmlns:v="urn:schemas-microsoft-com:vml" xmlns:wp14="http://schemas.microsoft.com/office/word/2010/wordprocessingDrawing" xmlns:wp="http://schemas.openxmlformats.org/drawingml/2006/wordprocessingDrawing" xmlns:w10="urn:schemas-microsoft-com:office:word" xmlns:w="http://schemas.openxmlformats.org/wordprocessingml/2006/main" xmlns:w14="http://schemas.microsoft.com/office/word/2010/wordml" xmlns:w15="http://schemas.microsoft.com/office/word/2012/wordml" xmlns:wpg="http://schemas.microsoft.com/office/word/2010/wordprocessingGroup" xmlns:wpi="http://schemas.microsoft.com/office/word/2010/wordprocessingInk" xmlns:wne="http://schemas.microsoft.com/office/word/2006/wordml" xmlns:wps="http://schemas.microsoft.com/office/word/2010/wordprocessingShape" mc:Ignorable="w14 w15 wp14">
   <w:body>
     <w:sdt>
       <w:sdtPr>
@@ -329,7 +329,7 @@
                   </wp:anchor>
                 </w:drawing>
               </mc:Choice>
-              <mc:Fallback>
+              <mc:Fallback xmlns:w16se="http://schemas.microsoft.com/office/word/2015/wordml/symex" xmlns:w16cid="http://schemas.microsoft.com/office/word/2016/wordml/cid" xmlns:am3d="http://schemas.microsoft.com/office/drawing/2017/model3d" xmlns:aink="http://schemas.microsoft.com/office/drawing/2016/ink" xmlns:cx8="http://schemas.microsoft.com/office/drawing/2016/5/14/chartex" xmlns:cx7="http://schemas.microsoft.com/office/drawing/2016/5/13/chartex" xmlns:cx6="http://schemas.microsoft.com/office/drawing/2016/5/12/chartex" xmlns:cx5="http://schemas.microsoft.com/office/drawing/2016/5/11/chartex" xmlns:cx4="http://schemas.microsoft.com/office/drawing/2016/5/10/chartex" xmlns:cx3="http://schemas.microsoft.com/office/drawing/2016/5/9/chartex" xmlns:cx2="http://schemas.microsoft.com/office/drawing/2015/10/21/chartex" xmlns:cx1="http://schemas.microsoft.com/office/drawing/2015/9/8/chartex" xmlns:cx="http://schemas.microsoft.com/office/drawing/2014/chartex">
                 <w:pict>
                   <v:group w14:anchorId="582816FD" id="Group 453" o:spid="_x0000_s1026" style="position:absolute;margin-left:355.85pt;margin-top:6.2pt;width:245.15pt;height:11in;z-index:251658240;mso-width-percent:400;mso-height-percent:1000;mso-position-horizontal-relative:page;mso-position-vertical-relative:page;mso-width-percent:400;mso-height-percent:1000" coordsize="31136,100584" o:gfxdata="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">
                     <v:rect id="Rectangle 459" o:spid="_x0000_s1027" alt="Light vertical" style="position:absolute;width:1385;height:100584;visibility:visible;mso-wrap-style:square;v-text-anchor:middle" o:gfxdata="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" filled="f" stroked="f" strokecolor="white" strokeweight="1pt">
@@ -706,7 +706,7 @@
                   </wp:anchor>
                 </w:drawing>
               </mc:Choice>
-              <mc:Fallback>
+              <mc:Fallback xmlns:w16se="http://schemas.microsoft.com/office/word/2015/wordml/symex" xmlns:w16cid="http://schemas.microsoft.com/office/word/2016/wordml/cid" xmlns:am3d="http://schemas.microsoft.com/office/drawing/2017/model3d" xmlns:aink="http://schemas.microsoft.com/office/drawing/2016/ink" xmlns:cx8="http://schemas.microsoft.com/office/drawing/2016/5/14/chartex" xmlns:cx7="http://schemas.microsoft.com/office/drawing/2016/5/13/chartex" xmlns:cx6="http://schemas.microsoft.com/office/drawing/2016/5/12/chartex" xmlns:cx5="http://schemas.microsoft.com/office/drawing/2016/5/11/chartex" xmlns:cx4="http://schemas.microsoft.com/office/drawing/2016/5/10/chartex" xmlns:cx3="http://schemas.microsoft.com/office/drawing/2016/5/9/chartex" xmlns:cx2="http://schemas.microsoft.com/office/drawing/2015/10/21/chartex" xmlns:cx1="http://schemas.microsoft.com/office/drawing/2015/9/8/chartex" xmlns:cx="http://schemas.microsoft.com/office/drawing/2014/chartex">
                 <w:pict>
                   <v:shapetype w14:anchorId="50E3DD7E" id="_x0000_t202" coordsize="21600,21600" o:spt="202" path="m,l,21600r21600,l21600,xe">
                     <v:stroke joinstyle="miter"/>
@@ -954,7 +954,7 @@
                   </wp:anchor>
                 </w:drawing>
               </mc:Choice>
-              <mc:Fallback>
+              <mc:Fallback xmlns:w16se="http://schemas.microsoft.com/office/word/2015/wordml/symex" xmlns:w16cid="http://schemas.microsoft.com/office/word/2016/wordml/cid" xmlns:am3d="http://schemas.microsoft.com/office/drawing/2017/model3d" xmlns:aink="http://schemas.microsoft.com/office/drawing/2016/ink" xmlns:cx8="http://schemas.microsoft.com/office/drawing/2016/5/14/chartex" xmlns:cx7="http://schemas.microsoft.com/office/drawing/2016/5/13/chartex" xmlns:cx6="http://schemas.microsoft.com/office/drawing/2016/5/12/chartex" xmlns:cx5="http://schemas.microsoft.com/office/drawing/2016/5/11/chartex" xmlns:cx4="http://schemas.microsoft.com/office/drawing/2016/5/10/chartex" xmlns:cx3="http://schemas.microsoft.com/office/drawing/2016/5/9/chartex" xmlns:cx2="http://schemas.microsoft.com/office/drawing/2015/10/21/chartex" xmlns:cx1="http://schemas.microsoft.com/office/drawing/2015/9/8/chartex" xmlns:cx="http://schemas.microsoft.com/office/drawing/2014/chartex">
                 <w:pict>
                   <v:rect w14:anchorId="4CEEBC27" id="Rectangle 16" o:spid="_x0000_s1032" style="position:absolute;margin-left:0;margin-top:0;width:589.5pt;height:50.4pt;z-index:251660288;visibility:visible;mso-wrap-style:square;mso-width-percent:0;mso-height-percent:73;mso-top-percent:250;mso-wrap-distance-left:9pt;mso-wrap-distance-top:0;mso-wrap-distance-right:9pt;mso-wrap-distance-bottom:0;mso-position-horizontal:left;mso-position-horizontal-relative:page;mso-position-vertical-relative:page;mso-width-percent:0;mso-height-percent:73;mso-top-percent:250;mso-width-relative:page;mso-height-relative:page;v-text-anchor:middle" o:gfxdata="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" o:allowincell="f" fillcolor="black [3213]" strokecolor="black [3213]" strokeweight="1.5pt">
                     <v:textbox style="mso-fit-shape-to-text:t" inset="14.4pt,,14.4pt">
@@ -2760,7 +2760,16 @@
         <w:ind w:left="720"/>
       </w:pPr>
       <w:r>
-        <w:t>text</w:t>
+        <w:t>T</w:t>
+      </w:r>
+      <w:r>
+        <w:t>e</w:t>
+      </w:r>
+      <w:r>
+        <w:t>s</w:t>
+      </w:r>
+      <w:r>
+        <w:t>t</w:t>
       </w:r>
       <w:bookmarkStart w:id="3" w:name="_GoBack"/>
       <w:bookmarkEnd w:id="3"/>
@@ -4087,7 +4096,7 @@
               </wp:anchor>
             </w:drawing>
           </mc:Choice>
-          <mc:Fallback>
+          <mc:Fallback xmlns:w16se="http://schemas.microsoft.com/office/word/2015/wordml/symex" xmlns:w16cid="http://schemas.microsoft.com/office/word/2016/wordml/cid" xmlns:am3d="http://schemas.microsoft.com/office/drawing/2017/model3d" xmlns:aink="http://schemas.microsoft.com/office/drawing/2016/ink" xmlns:cx8="http://schemas.microsoft.com/office/drawing/2016/5/14/chartex" xmlns:cx7="http://schemas.microsoft.com/office/drawing/2016/5/13/chartex" xmlns:cx6="http://schemas.microsoft.com/office/drawing/2016/5/12/chartex" xmlns:cx5="http://schemas.microsoft.com/office/drawing/2016/5/11/chartex" xmlns:cx4="http://schemas.microsoft.com/office/drawing/2016/5/10/chartex" xmlns:cx3="http://schemas.microsoft.com/office/drawing/2016/5/9/chartex" xmlns:cx2="http://schemas.microsoft.com/office/drawing/2015/10/21/chartex" xmlns:cx1="http://schemas.microsoft.com/office/drawing/2015/9/8/chartex" xmlns:cx="http://schemas.microsoft.com/office/drawing/2014/chartex">
             <w:pict>
               <v:shapetype w14:anchorId="082F039A" id="_x0000_t38" coordsize="21600,21600" o:spt="38" o:oned="t" path="m,c@0,0@1,5400@1,10800@1,16200@2,21600,21600,21600e" filled="f">
                 <v:formulas>
@@ -4176,7 +4185,7 @@
               </wp:anchor>
             </w:drawing>
           </mc:Choice>
-          <mc:Fallback>
+          <mc:Fallback xmlns:w16se="http://schemas.microsoft.com/office/word/2015/wordml/symex" xmlns:w16cid="http://schemas.microsoft.com/office/word/2016/wordml/cid" xmlns:am3d="http://schemas.microsoft.com/office/drawing/2017/model3d" xmlns:aink="http://schemas.microsoft.com/office/drawing/2016/ink" xmlns:cx8="http://schemas.microsoft.com/office/drawing/2016/5/14/chartex" xmlns:cx7="http://schemas.microsoft.com/office/drawing/2016/5/13/chartex" xmlns:cx6="http://schemas.microsoft.com/office/drawing/2016/5/12/chartex" xmlns:cx5="http://schemas.microsoft.com/office/drawing/2016/5/11/chartex" xmlns:cx4="http://schemas.microsoft.com/office/drawing/2016/5/10/chartex" xmlns:cx3="http://schemas.microsoft.com/office/drawing/2016/5/9/chartex" xmlns:cx2="http://schemas.microsoft.com/office/drawing/2015/10/21/chartex" xmlns:cx1="http://schemas.microsoft.com/office/drawing/2015/9/8/chartex" xmlns:cx="http://schemas.microsoft.com/office/drawing/2014/chartex">
             <w:pict>
               <v:shape w14:anchorId="42DE39AE" id="Curved Connector 9" o:spid="_x0000_s1026" type="#_x0000_t38" style="position:absolute;margin-left:92.25pt;margin-top:58.2pt;width:12pt;height:344.25pt;z-index:251667456;visibility:visible;mso-wrap-style:square;mso-width-percent:0;mso-height-percent:0;mso-wrap-distance-left:9pt;mso-wrap-distance-top:0;mso-wrap-distance-right:9pt;mso-wrap-distance-bottom:0;mso-position-horizontal:absolute;mso-position-horizontal-relative:text;mso-position-vertical:absolute;mso-position-vertical-relative:text;mso-width-percent:0;mso-height-percent:0;mso-width-relative:margin;mso-height-relative:margin" o:gfxdata="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" adj="10800" strokecolor="red" strokeweight="2pt">
                 <v:stroke startarrow="block" endarrow="block" joinstyle="miter"/>
@@ -4682,7 +4691,7 @@
               </wp:anchor>
             </w:drawing>
           </mc:Choice>
-          <mc:Fallback>
+          <mc:Fallback xmlns:w16se="http://schemas.microsoft.com/office/word/2015/wordml/symex" xmlns:w16cid="http://schemas.microsoft.com/office/word/2016/wordml/cid" xmlns:am3d="http://schemas.microsoft.com/office/drawing/2017/model3d" xmlns:aink="http://schemas.microsoft.com/office/drawing/2016/ink" xmlns:cx8="http://schemas.microsoft.com/office/drawing/2016/5/14/chartex" xmlns:cx7="http://schemas.microsoft.com/office/drawing/2016/5/13/chartex" xmlns:cx6="http://schemas.microsoft.com/office/drawing/2016/5/12/chartex" xmlns:cx5="http://schemas.microsoft.com/office/drawing/2016/5/11/chartex" xmlns:cx4="http://schemas.microsoft.com/office/drawing/2016/5/10/chartex" xmlns:cx3="http://schemas.microsoft.com/office/drawing/2016/5/9/chartex" xmlns:cx2="http://schemas.microsoft.com/office/drawing/2015/10/21/chartex" xmlns:cx1="http://schemas.microsoft.com/office/drawing/2015/9/8/chartex" xmlns:cx="http://schemas.microsoft.com/office/drawing/2014/chartex">
             <w:pict>
               <v:group w14:anchorId="2B4DC863" id="Group 3" o:spid="_x0000_s1033" style="position:absolute;left:0;text-align:left;margin-left:16.5pt;margin-top:23.25pt;width:416.95pt;height:623.3pt;z-index:251684864;mso-width-relative:margin;mso-height-relative:margin" coordsize="52959,79146" o:gfxdata="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">
                 <v:shapetype id="_x0000_t75" coordsize="21600,21600" o:spt="75" o:preferrelative="t" path="m@4@5l@4@11@9@11@9@5xe" filled="f" stroked="f">
@@ -5582,7 +5591,7 @@
 </file>
 
 <file path=word/endnotes.xml><?xml version="1.0" encoding="utf-8"?>
-<w:endnotes xmlns:wpc="http://schemas.microsoft.com/office/word/2010/wordprocessingCanvas" xmlns:cx="http://schemas.microsoft.com/office/drawing/2014/chartex" xmlns:cx1="http://schemas.microsoft.com/office/drawing/2015/9/8/chartex" xmlns:cx2="http://schemas.microsoft.com/office/drawing/2015/10/21/chartex" xmlns:cx3="http://schemas.microsoft.com/office/drawing/2016/5/9/chartex" xmlns:cx4="http://schemas.microsoft.com/office/drawing/2016/5/10/chartex" xmlns:cx5="http://schemas.microsoft.com/office/drawing/2016/5/11/chartex" xmlns:cx6="http://schemas.microsoft.com/office/drawing/2016/5/12/chartex" xmlns:cx7="http://schemas.microsoft.com/office/drawing/2016/5/13/chartex" xmlns:cx8="http://schemas.microsoft.com/office/drawing/2016/5/14/chartex" xmlns:mc="http://schemas.openxmlformats.org/markup-compatibility/2006" xmlns:aink="http://schemas.microsoft.com/office/drawing/2016/ink" xmlns:am3d="http://schemas.microsoft.com/office/drawing/2017/model3d" xmlns:o="urn:schemas-microsoft-com:office:office" xmlns:r="http://schemas.openxmlformats.org/officeDocument/2006/relationships" xmlns:m="http://schemas.openxmlformats.org/officeDocument/2006/math" xmlns:v="urn:schemas-microsoft-com:vml" xmlns:wp14="http://schemas.microsoft.com/office/word/2010/wordprocessingDrawing" xmlns:wp="http://schemas.openxmlformats.org/drawingml/2006/wordprocessingDrawing" xmlns:w10="urn:schemas-microsoft-com:office:word" xmlns:w="http://schemas.openxmlformats.org/wordprocessingml/2006/main" xmlns:w14="http://schemas.microsoft.com/office/word/2010/wordml" xmlns:w15="http://schemas.microsoft.com/office/word/2012/wordml" xmlns:w16cid="http://schemas.microsoft.com/office/word/2016/wordml/cid" xmlns:w16se="http://schemas.microsoft.com/office/word/2015/wordml/symex" xmlns:wpg="http://schemas.microsoft.com/office/word/2010/wordprocessingGroup" xmlns:wpi="http://schemas.microsoft.com/office/word/2010/wordprocessingInk" xmlns:wne="http://schemas.microsoft.com/office/word/2006/wordml" xmlns:wps="http://schemas.microsoft.com/office/word/2010/wordprocessingShape" mc:Ignorable="w14 w15 w16se w16cid wp14">
+<w:endnotes xmlns:wpc="http://schemas.microsoft.com/office/word/2010/wordprocessingCanvas" xmlns:mc="http://schemas.openxmlformats.org/markup-compatibility/2006" xmlns:o="urn:schemas-microsoft-com:office:office" xmlns:r="http://schemas.openxmlformats.org/officeDocument/2006/relationships" xmlns:m="http://schemas.openxmlformats.org/officeDocument/2006/math" xmlns:v="urn:schemas-microsoft-com:vml" xmlns:wp14="http://schemas.microsoft.com/office/word/2010/wordprocessingDrawing" xmlns:wp="http://schemas.openxmlformats.org/drawingml/2006/wordprocessingDrawing" xmlns:w10="urn:schemas-microsoft-com:office:word" xmlns:w="http://schemas.openxmlformats.org/wordprocessingml/2006/main" xmlns:w14="http://schemas.microsoft.com/office/word/2010/wordml" xmlns:w15="http://schemas.microsoft.com/office/word/2012/wordml" xmlns:wpg="http://schemas.microsoft.com/office/word/2010/wordprocessingGroup" xmlns:wpi="http://schemas.microsoft.com/office/word/2010/wordprocessingInk" xmlns:wne="http://schemas.microsoft.com/office/word/2006/wordml" xmlns:wps="http://schemas.microsoft.com/office/word/2010/wordprocessingShape" mc:Ignorable="w14 w15 wp14">
   <w:endnote w:type="separator" w:id="-1">
     <w:p>
       <w:pPr>
@@ -5607,7 +5616,7 @@
 </file>
 
 <file path=word/footer1.xml><?xml version="1.0" encoding="utf-8"?>
-<w:ftr xmlns:wpc="http://schemas.microsoft.com/office/word/2010/wordprocessingCanvas" xmlns:cx="http://schemas.microsoft.com/office/drawing/2014/chartex" xmlns:cx1="http://schemas.microsoft.com/office/drawing/2015/9/8/chartex" xmlns:cx2="http://schemas.microsoft.com/office/drawing/2015/10/21/chartex" xmlns:cx3="http://schemas.microsoft.com/office/drawing/2016/5/9/chartex" xmlns:cx4="http://schemas.microsoft.com/office/drawing/2016/5/10/chartex" xmlns:cx5="http://schemas.microsoft.com/office/drawing/2016/5/11/chartex" xmlns:cx6="http://schemas.microsoft.com/office/drawing/2016/5/12/chartex" xmlns:cx7="http://schemas.microsoft.com/office/drawing/2016/5/13/chartex" xmlns:cx8="http://schemas.microsoft.com/office/drawing/2016/5/14/chartex" xmlns:mc="http://schemas.openxmlformats.org/markup-compatibility/2006" xmlns:aink="http://schemas.microsoft.com/office/drawing/2016/ink" xmlns:am3d="http://schemas.microsoft.com/office/drawing/2017/model3d" xmlns:o="urn:schemas-microsoft-com:office:office" xmlns:r="http://schemas.openxmlformats.org/officeDocument/2006/relationships" xmlns:m="http://schemas.openxmlformats.org/officeDocument/2006/math" xmlns:v="urn:schemas-microsoft-com:vml" xmlns:wp14="http://schemas.microsoft.com/office/word/2010/wordprocessingDrawing" xmlns:wp="http://schemas.openxmlformats.org/drawingml/2006/wordprocessingDrawing" xmlns:w10="urn:schemas-microsoft-com:office:word" xmlns:w="http://schemas.openxmlformats.org/wordprocessingml/2006/main" xmlns:w14="http://schemas.microsoft.com/office/word/2010/wordml" xmlns:w15="http://schemas.microsoft.com/office/word/2012/wordml" xmlns:w16cid="http://schemas.microsoft.com/office/word/2016/wordml/cid" xmlns:w16se="http://schemas.microsoft.com/office/word/2015/wordml/symex" xmlns:wpg="http://schemas.microsoft.com/office/word/2010/wordprocessingGroup" xmlns:wpi="http://schemas.microsoft.com/office/word/2010/wordprocessingInk" xmlns:wne="http://schemas.microsoft.com/office/word/2006/wordml" xmlns:wps="http://schemas.microsoft.com/office/word/2010/wordprocessingShape" mc:Ignorable="w14 w15 w16se w16cid wp14">
+<w:ftr xmlns:wpc="http://schemas.microsoft.com/office/word/2010/wordprocessingCanvas" xmlns:mc="http://schemas.openxmlformats.org/markup-compatibility/2006" xmlns:o="urn:schemas-microsoft-com:office:office" xmlns:r="http://schemas.openxmlformats.org/officeDocument/2006/relationships" xmlns:m="http://schemas.openxmlformats.org/officeDocument/2006/math" xmlns:v="urn:schemas-microsoft-com:vml" xmlns:wp14="http://schemas.microsoft.com/office/word/2010/wordprocessingDrawing" xmlns:wp="http://schemas.openxmlformats.org/drawingml/2006/wordprocessingDrawing" xmlns:w10="urn:schemas-microsoft-com:office:word" xmlns:w="http://schemas.openxmlformats.org/wordprocessingml/2006/main" xmlns:w14="http://schemas.microsoft.com/office/word/2010/wordml" xmlns:w15="http://schemas.microsoft.com/office/word/2012/wordml" xmlns:wpg="http://schemas.microsoft.com/office/word/2010/wordprocessingGroup" xmlns:wpi="http://schemas.microsoft.com/office/word/2010/wordprocessingInk" xmlns:wne="http://schemas.microsoft.com/office/word/2006/wordml" xmlns:wps="http://schemas.microsoft.com/office/word/2010/wordprocessingShape" mc:Ignorable="w14 w15 wp14">
   <w:p>
     <w:pPr>
       <w:tabs>
@@ -5719,7 +5728,7 @@
 </file>
 
 <file path=word/footnotes.xml><?xml version="1.0" encoding="utf-8"?>
-<w:footnotes xmlns:wpc="http://schemas.microsoft.com/office/word/2010/wordprocessingCanvas" xmlns:cx="http://schemas.microsoft.com/office/drawing/2014/chartex" xmlns:cx1="http://schemas.microsoft.com/office/drawing/2015/9/8/chartex" xmlns:cx2="http://schemas.microsoft.com/office/drawing/2015/10/21/chartex" xmlns:cx3="http://schemas.microsoft.com/office/drawing/2016/5/9/chartex" xmlns:cx4="http://schemas.microsoft.com/office/drawing/2016/5/10/chartex" xmlns:cx5="http://schemas.microsoft.com/office/drawing/2016/5/11/chartex" xmlns:cx6="http://schemas.microsoft.com/office/drawing/2016/5/12/chartex" xmlns:cx7="http://schemas.microsoft.com/office/drawing/2016/5/13/chartex" xmlns:cx8="http://schemas.microsoft.com/office/drawing/2016/5/14/chartex" xmlns:mc="http://schemas.openxmlformats.org/markup-compatibility/2006" xmlns:aink="http://schemas.microsoft.com/office/drawing/2016/ink" xmlns:am3d="http://schemas.microsoft.com/office/drawing/2017/model3d" xmlns:o="urn:schemas-microsoft-com:office:office" xmlns:r="http://schemas.openxmlformats.org/officeDocument/2006/relationships" xmlns:m="http://schemas.openxmlformats.org/officeDocument/2006/math" xmlns:v="urn:schemas-microsoft-com:vml" xmlns:wp14="http://schemas.microsoft.com/office/word/2010/wordprocessingDrawing" xmlns:wp="http://schemas.openxmlformats.org/drawingml/2006/wordprocessingDrawing" xmlns:w10="urn:schemas-microsoft-com:office:word" xmlns:w="http://schemas.openxmlformats.org/wordprocessingml/2006/main" xmlns:w14="http://schemas.microsoft.com/office/word/2010/wordml" xmlns:w15="http://schemas.microsoft.com/office/word/2012/wordml" xmlns:w16cid="http://schemas.microsoft.com/office/word/2016/wordml/cid" xmlns:w16se="http://schemas.microsoft.com/office/word/2015/wordml/symex" xmlns:wpg="http://schemas.microsoft.com/office/word/2010/wordprocessingGroup" xmlns:wpi="http://schemas.microsoft.com/office/word/2010/wordprocessingInk" xmlns:wne="http://schemas.microsoft.com/office/word/2006/wordml" xmlns:wps="http://schemas.microsoft.com/office/word/2010/wordprocessingShape" mc:Ignorable="w14 w15 w16se w16cid wp14">
+<w:footnotes xmlns:wpc="http://schemas.microsoft.com/office/word/2010/wordprocessingCanvas" xmlns:mc="http://schemas.openxmlformats.org/markup-compatibility/2006" xmlns:o="urn:schemas-microsoft-com:office:office" xmlns:r="http://schemas.openxmlformats.org/officeDocument/2006/relationships" xmlns:m="http://schemas.openxmlformats.org/officeDocument/2006/math" xmlns:v="urn:schemas-microsoft-com:vml" xmlns:wp14="http://schemas.microsoft.com/office/word/2010/wordprocessingDrawing" xmlns:wp="http://schemas.openxmlformats.org/drawingml/2006/wordprocessingDrawing" xmlns:w10="urn:schemas-microsoft-com:office:word" xmlns:w="http://schemas.openxmlformats.org/wordprocessingml/2006/main" xmlns:w14="http://schemas.microsoft.com/office/word/2010/wordml" xmlns:w15="http://schemas.microsoft.com/office/word/2012/wordml" xmlns:wpg="http://schemas.microsoft.com/office/word/2010/wordprocessingGroup" xmlns:wpi="http://schemas.microsoft.com/office/word/2010/wordprocessingInk" xmlns:wne="http://schemas.microsoft.com/office/word/2006/wordml" xmlns:wps="http://schemas.microsoft.com/office/word/2010/wordprocessingShape" mc:Ignorable="w14 w15 wp14">
   <w:footnote w:type="separator" w:id="-1">
     <w:p>
       <w:pPr>
@@ -5744,7 +5753,7 @@
 </file>
 
 <file path=word/header1.xml><?xml version="1.0" encoding="utf-8"?>
-<w:hdr xmlns:wpc="http://schemas.microsoft.com/office/word/2010/wordprocessingCanvas" xmlns:cx="http://schemas.microsoft.com/office/drawing/2014/chartex" xmlns:cx1="http://schemas.microsoft.com/office/drawing/2015/9/8/chartex" xmlns:cx2="http://schemas.microsoft.com/office/drawing/2015/10/21/chartex" xmlns:cx3="http://schemas.microsoft.com/office/drawing/2016/5/9/chartex" xmlns:cx4="http://schemas.microsoft.com/office/drawing/2016/5/10/chartex" xmlns:cx5="http://schemas.microsoft.com/office/drawing/2016/5/11/chartex" xmlns:cx6="http://schemas.microsoft.com/office/drawing/2016/5/12/chartex" xmlns:cx7="http://schemas.microsoft.com/office/drawing/2016/5/13/chartex" xmlns:cx8="http://schemas.microsoft.com/office/drawing/2016/5/14/chartex" xmlns:mc="http://schemas.openxmlformats.org/markup-compatibility/2006" xmlns:aink="http://schemas.microsoft.com/office/drawing/2016/ink" xmlns:am3d="http://schemas.microsoft.com/office/drawing/2017/model3d" xmlns:o="urn:schemas-microsoft-com:office:office" xmlns:r="http://schemas.openxmlformats.org/officeDocument/2006/relationships" xmlns:m="http://schemas.openxmlformats.org/officeDocument/2006/math" xmlns:v="urn:schemas-microsoft-com:vml" xmlns:wp14="http://schemas.microsoft.com/office/word/2010/wordprocessingDrawing" xmlns:wp="http://schemas.openxmlformats.org/drawingml/2006/wordprocessingDrawing" xmlns:w10="urn:schemas-microsoft-com:office:word" xmlns:w="http://schemas.openxmlformats.org/wordprocessingml/2006/main" xmlns:w14="http://schemas.microsoft.com/office/word/2010/wordml" xmlns:w15="http://schemas.microsoft.com/office/word/2012/wordml" xmlns:w16cid="http://schemas.microsoft.com/office/word/2016/wordml/cid" xmlns:w16se="http://schemas.microsoft.com/office/word/2015/wordml/symex" xmlns:wpg="http://schemas.microsoft.com/office/word/2010/wordprocessingGroup" xmlns:wpi="http://schemas.microsoft.com/office/word/2010/wordprocessingInk" xmlns:wne="http://schemas.microsoft.com/office/word/2006/wordml" xmlns:wps="http://schemas.microsoft.com/office/word/2010/wordprocessingShape" mc:Ignorable="w14 w15 w16se w16cid wp14">
+<w:hdr xmlns:wpc="http://schemas.microsoft.com/office/word/2010/wordprocessingCanvas" xmlns:mc="http://schemas.openxmlformats.org/markup-compatibility/2006" xmlns:o="urn:schemas-microsoft-com:office:office" xmlns:r="http://schemas.openxmlformats.org/officeDocument/2006/relationships" xmlns:m="http://schemas.openxmlformats.org/officeDocument/2006/math" xmlns:v="urn:schemas-microsoft-com:vml" xmlns:wp14="http://schemas.microsoft.com/office/word/2010/wordprocessingDrawing" xmlns:wp="http://schemas.openxmlformats.org/drawingml/2006/wordprocessingDrawing" xmlns:w10="urn:schemas-microsoft-com:office:word" xmlns:w="http://schemas.openxmlformats.org/wordprocessingml/2006/main" xmlns:w14="http://schemas.microsoft.com/office/word/2010/wordml" xmlns:w15="http://schemas.microsoft.com/office/word/2012/wordml" xmlns:wpg="http://schemas.microsoft.com/office/word/2010/wordprocessingGroup" xmlns:wpi="http://schemas.microsoft.com/office/word/2010/wordprocessingInk" xmlns:wne="http://schemas.microsoft.com/office/word/2006/wordml" xmlns:wps="http://schemas.microsoft.com/office/word/2010/wordprocessingShape" mc:Ignorable="w14 w15 wp14">
   <w:p>
     <w:pPr>
       <w:pStyle w:val="Header"/>
@@ -5765,7 +5774,7 @@
 </file>
 
 <file path=word/numbering.xml><?xml version="1.0" encoding="utf-8"?>
-<w:numbering xmlns:wpc="http://schemas.microsoft.com/office/word/2010/wordprocessingCanvas" xmlns:cx="http://schemas.microsoft.com/office/drawing/2014/chartex" xmlns:cx1="http://schemas.microsoft.com/office/drawing/2015/9/8/chartex" xmlns:cx2="http://schemas.microsoft.com/office/drawing/2015/10/21/chartex" xmlns:cx3="http://schemas.microsoft.com/office/drawing/2016/5/9/chartex" xmlns:cx4="http://schemas.microsoft.com/office/drawing/2016/5/10/chartex" xmlns:cx5="http://schemas.microsoft.com/office/drawing/2016/5/11/chartex" xmlns:cx6="http://schemas.microsoft.com/office/drawing/2016/5/12/chartex" xmlns:cx7="http://schemas.microsoft.com/office/drawing/2016/5/13/chartex" xmlns:cx8="http://schemas.microsoft.com/office/drawing/2016/5/14/chartex" xmlns:mc="http://schemas.openxmlformats.org/markup-compatibility/2006" xmlns:aink="http://schemas.microsoft.com/office/drawing/2016/ink" xmlns:am3d="http://schemas.microsoft.com/office/drawing/2017/model3d" xmlns:o="urn:schemas-microsoft-com:office:office" xmlns:r="http://schemas.openxmlformats.org/officeDocument/2006/relationships" xmlns:m="http://schemas.openxmlformats.org/officeDocument/2006/math" xmlns:v="urn:schemas-microsoft-com:vml" xmlns:wp14="http://schemas.microsoft.com/office/word/2010/wordprocessingDrawing" xmlns:wp="http://schemas.openxmlformats.org/drawingml/2006/wordprocessingDrawing" xmlns:w10="urn:schemas-microsoft-com:office:word" xmlns:w="http://schemas.openxmlformats.org/wordprocessingml/2006/main" xmlns:w14="http://schemas.microsoft.com/office/word/2010/wordml" xmlns:w15="http://schemas.microsoft.com/office/word/2012/wordml" xmlns:w16cid="http://schemas.microsoft.com/office/word/2016/wordml/cid" xmlns:w16se="http://schemas.microsoft.com/office/word/2015/wordml/symex" xmlns:wpg="http://schemas.microsoft.com/office/word/2010/wordprocessingGroup" xmlns:wpi="http://schemas.microsoft.com/office/word/2010/wordprocessingInk" xmlns:wne="http://schemas.microsoft.com/office/word/2006/wordml" xmlns:wps="http://schemas.microsoft.com/office/word/2010/wordprocessingShape" mc:Ignorable="w14 w15 w16se w16cid wp14">
+<w:numbering xmlns:wpc="http://schemas.microsoft.com/office/word/2010/wordprocessingCanvas" xmlns:mc="http://schemas.openxmlformats.org/markup-compatibility/2006" xmlns:o="urn:schemas-microsoft-com:office:office" xmlns:r="http://schemas.openxmlformats.org/officeDocument/2006/relationships" xmlns:m="http://schemas.openxmlformats.org/officeDocument/2006/math" xmlns:v="urn:schemas-microsoft-com:vml" xmlns:wp14="http://schemas.microsoft.com/office/word/2010/wordprocessingDrawing" xmlns:wp="http://schemas.openxmlformats.org/drawingml/2006/wordprocessingDrawing" xmlns:w10="urn:schemas-microsoft-com:office:word" xmlns:w="http://schemas.openxmlformats.org/wordprocessingml/2006/main" xmlns:w14="http://schemas.microsoft.com/office/word/2010/wordml" xmlns:w15="http://schemas.microsoft.com/office/word/2012/wordml" xmlns:wpg="http://schemas.microsoft.com/office/word/2010/wordprocessingGroup" xmlns:wpi="http://schemas.microsoft.com/office/word/2010/wordprocessingInk" xmlns:wne="http://schemas.microsoft.com/office/word/2006/wordml" xmlns:wps="http://schemas.microsoft.com/office/word/2010/wordprocessingShape" mc:Ignorable="w14 w15 wp14">
   <w:abstractNum w:abstractNumId="0" w15:restartNumberingAfterBreak="0">
     <w:nsid w:val="05413328"/>
     <w:multiLevelType w:val="hybridMultilevel"/>
@@ -9376,7 +9385,7 @@
 </file>
 
 <file path=word/styles.xml><?xml version="1.0" encoding="utf-8"?>
-<w:styles xmlns:mc="http://schemas.openxmlformats.org/markup-compatibility/2006" xmlns:r="http://schemas.openxmlformats.org/officeDocument/2006/relationships" xmlns:w="http://schemas.openxmlformats.org/wordprocessingml/2006/main" xmlns:w14="http://schemas.microsoft.com/office/word/2010/wordml" xmlns:w15="http://schemas.microsoft.com/office/word/2012/wordml" xmlns:w16cid="http://schemas.microsoft.com/office/word/2016/wordml/cid" xmlns:w16se="http://schemas.microsoft.com/office/word/2015/wordml/symex" mc:Ignorable="w14 w15 w16se w16cid">
+<w:styles xmlns:mc="http://schemas.openxmlformats.org/markup-compatibility/2006" xmlns:r="http://schemas.openxmlformats.org/officeDocument/2006/relationships" xmlns:w="http://schemas.openxmlformats.org/wordprocessingml/2006/main" xmlns:w14="http://schemas.microsoft.com/office/word/2010/wordml" xmlns:w15="http://schemas.microsoft.com/office/word/2012/wordml" mc:Ignorable="w14 w15">
   <w:docDefaults>
     <w:rPrDefault>
       <w:rPr>
@@ -9392,7 +9401,7 @@
       </w:pPr>
     </w:pPrDefault>
   </w:docDefaults>
-  <w:latentStyles w:defLockedState="0" w:defUIPriority="99" w:defSemiHidden="0" w:defUnhideWhenUsed="0" w:defQFormat="0" w:count="375">
+  <w:latentStyles w:defLockedState="0" w:defUIPriority="99" w:defSemiHidden="0" w:defUnhideWhenUsed="0" w:defQFormat="0" w:count="371">
     <w:lsdException w:name="Normal" w:uiPriority="0" w:qFormat="1"/>
     <w:lsdException w:name="heading 1" w:uiPriority="9" w:qFormat="1"/>
     <w:lsdException w:name="heading 2" w:semiHidden="1" w:uiPriority="9" w:unhideWhenUsed="1" w:qFormat="1"/>
@@ -9498,6 +9507,7 @@
     <w:lsdException w:name="HTML Sample" w:semiHidden="1" w:unhideWhenUsed="1"/>
     <w:lsdException w:name="HTML Typewriter" w:semiHidden="1" w:unhideWhenUsed="1"/>
     <w:lsdException w:name="HTML Variable" w:semiHidden="1" w:unhideWhenUsed="1"/>
+    <w:lsdException w:name="Normal Table" w:semiHidden="1" w:unhideWhenUsed="1"/>
     <w:lsdException w:name="annotation subject" w:semiHidden="1" w:unhideWhenUsed="1"/>
     <w:lsdException w:name="No List" w:semiHidden="1" w:unhideWhenUsed="1"/>
     <w:lsdException w:name="Outline List 1" w:semiHidden="1" w:unhideWhenUsed="1"/>
@@ -9541,8 +9551,10 @@
     <w:lsdException w:name="Table Elegant" w:semiHidden="1" w:unhideWhenUsed="1"/>
     <w:lsdException w:name="Table Professional" w:semiHidden="1" w:unhideWhenUsed="1"/>
     <w:lsdException w:name="Table Subtle 1" w:semiHidden="1" w:unhideWhenUsed="1"/>
+    <w:lsdException w:name="Table Subtle 2" w:semiHidden="1" w:unhideWhenUsed="1"/>
     <w:lsdException w:name="Table Web 1" w:semiHidden="1" w:unhideWhenUsed="1"/>
     <w:lsdException w:name="Table Web 2" w:semiHidden="1" w:unhideWhenUsed="1"/>
+    <w:lsdException w:name="Table Web 3" w:semiHidden="1" w:unhideWhenUsed="1"/>
     <w:lsdException w:name="Balloon Text" w:semiHidden="1" w:unhideWhenUsed="1"/>
     <w:lsdException w:name="Table Grid" w:uiPriority="59"/>
     <w:lsdException w:name="Table Theme" w:semiHidden="1" w:unhideWhenUsed="1"/>
@@ -9761,10 +9773,6 @@
     <w:lsdException w:name="List Table 5 Dark Accent 6" w:uiPriority="50"/>
     <w:lsdException w:name="List Table 6 Colorful Accent 6" w:uiPriority="51"/>
     <w:lsdException w:name="List Table 7 Colorful Accent 6" w:uiPriority="52"/>
-    <w:lsdException w:name="Mention" w:semiHidden="1" w:unhideWhenUsed="1"/>
-    <w:lsdException w:name="Smart Hyperlink" w:semiHidden="1" w:unhideWhenUsed="1"/>
-    <w:lsdException w:name="Hashtag" w:semiHidden="1" w:unhideWhenUsed="1"/>
-    <w:lsdException w:name="Unresolved Mention" w:semiHidden="1" w:unhideWhenUsed="1"/>
   </w:latentStyles>
   <w:style w:type="paragraph" w:default="1" w:styleId="Normal">
     <w:name w:val="Normal"/>
@@ -10522,7 +10530,7 @@
 </file>
 
 <file path=customXml/itemProps2.xml><?xml version="1.0" encoding="utf-8"?>
-<ds:datastoreItem xmlns:ds="http://schemas.openxmlformats.org/officeDocument/2006/customXml" ds:itemID="{34DE95DF-389A-4DC0-94CF-4766CD0F8A88}">
+<ds:datastoreItem xmlns:ds="http://schemas.openxmlformats.org/officeDocument/2006/customXml" ds:itemID="{6E810114-0730-463F-981D-FEADE612426A}">
   <ds:schemaRefs>
     <ds:schemaRef ds:uri="http://schemas.openxmlformats.org/officeDocument/2006/bibliography"/>
   </ds:schemaRefs>

</xml_diff>

<commit_message>
Chnged TEst to TEst1 for conflic review
</commit_message>
<xml_diff>
--- a/CatalogueLookup/SalesDecisionSupportV1.docx
+++ b/CatalogueLookup/SalesDecisionSupportV1.docx
@@ -1,6 +1,6 @@
 
 <file path=word/document.xml><?xml version="1.0" encoding="utf-8"?>
-<w:document xmlns:wpc="http://schemas.microsoft.com/office/word/2010/wordprocessingCanvas" xmlns:mc="http://schemas.openxmlformats.org/markup-compatibility/2006" xmlns:o="urn:schemas-microsoft-com:office:office" xmlns:r="http://schemas.openxmlformats.org/officeDocument/2006/relationships" xmlns:m="http://schemas.openxmlformats.org/officeDocument/2006/math" xmlns:v="urn:schemas-microsoft-com:vml" xmlns:wp14="http://schemas.microsoft.com/office/word/2010/wordprocessingDrawing" xmlns:wp="http://schemas.openxmlformats.org/drawingml/2006/wordprocessingDrawing" xmlns:w10="urn:schemas-microsoft-com:office:word" xmlns:w="http://schemas.openxmlformats.org/wordprocessingml/2006/main" xmlns:w14="http://schemas.microsoft.com/office/word/2010/wordml" xmlns:w15="http://schemas.microsoft.com/office/word/2012/wordml" xmlns:wpg="http://schemas.microsoft.com/office/word/2010/wordprocessingGroup" xmlns:wpi="http://schemas.microsoft.com/office/word/2010/wordprocessingInk" xmlns:wne="http://schemas.microsoft.com/office/word/2006/wordml" xmlns:wps="http://schemas.microsoft.com/office/word/2010/wordprocessingShape" mc:Ignorable="w14 w15 wp14">
+<w:document xmlns:wpc="http://schemas.microsoft.com/office/word/2010/wordprocessingCanvas" xmlns:cx="http://schemas.microsoft.com/office/drawing/2014/chartex" xmlns:cx1="http://schemas.microsoft.com/office/drawing/2015/9/8/chartex" xmlns:cx2="http://schemas.microsoft.com/office/drawing/2015/10/21/chartex" xmlns:cx3="http://schemas.microsoft.com/office/drawing/2016/5/9/chartex" xmlns:cx4="http://schemas.microsoft.com/office/drawing/2016/5/10/chartex" xmlns:cx5="http://schemas.microsoft.com/office/drawing/2016/5/11/chartex" xmlns:cx6="http://schemas.microsoft.com/office/drawing/2016/5/12/chartex" xmlns:cx7="http://schemas.microsoft.com/office/drawing/2016/5/13/chartex" xmlns:cx8="http://schemas.microsoft.com/office/drawing/2016/5/14/chartex" xmlns:mc="http://schemas.openxmlformats.org/markup-compatibility/2006" xmlns:aink="http://schemas.microsoft.com/office/drawing/2016/ink" xmlns:am3d="http://schemas.microsoft.com/office/drawing/2017/model3d" xmlns:o="urn:schemas-microsoft-com:office:office" xmlns:r="http://schemas.openxmlformats.org/officeDocument/2006/relationships" xmlns:m="http://schemas.openxmlformats.org/officeDocument/2006/math" xmlns:v="urn:schemas-microsoft-com:vml" xmlns:wp14="http://schemas.microsoft.com/office/word/2010/wordprocessingDrawing" xmlns:wp="http://schemas.openxmlformats.org/drawingml/2006/wordprocessingDrawing" xmlns:w10="urn:schemas-microsoft-com:office:word" xmlns:w="http://schemas.openxmlformats.org/wordprocessingml/2006/main" xmlns:w14="http://schemas.microsoft.com/office/word/2010/wordml" xmlns:w15="http://schemas.microsoft.com/office/word/2012/wordml" xmlns:w16cid="http://schemas.microsoft.com/office/word/2016/wordml/cid" xmlns:w16se="http://schemas.microsoft.com/office/word/2015/wordml/symex" xmlns:wpg="http://schemas.microsoft.com/office/word/2010/wordprocessingGroup" xmlns:wpi="http://schemas.microsoft.com/office/word/2010/wordprocessingInk" xmlns:wne="http://schemas.microsoft.com/office/word/2006/wordml" xmlns:wps="http://schemas.microsoft.com/office/word/2010/wordprocessingShape" mc:Ignorable="w14 w15 w16se w16cid wp14">
   <w:body>
     <w:sdt>
       <w:sdtPr>
@@ -329,7 +329,7 @@
                   </wp:anchor>
                 </w:drawing>
               </mc:Choice>
-              <mc:Fallback xmlns:w16se="http://schemas.microsoft.com/office/word/2015/wordml/symex" xmlns:w16cid="http://schemas.microsoft.com/office/word/2016/wordml/cid" xmlns:am3d="http://schemas.microsoft.com/office/drawing/2017/model3d" xmlns:aink="http://schemas.microsoft.com/office/drawing/2016/ink" xmlns:cx8="http://schemas.microsoft.com/office/drawing/2016/5/14/chartex" xmlns:cx7="http://schemas.microsoft.com/office/drawing/2016/5/13/chartex" xmlns:cx6="http://schemas.microsoft.com/office/drawing/2016/5/12/chartex" xmlns:cx5="http://schemas.microsoft.com/office/drawing/2016/5/11/chartex" xmlns:cx4="http://schemas.microsoft.com/office/drawing/2016/5/10/chartex" xmlns:cx3="http://schemas.microsoft.com/office/drawing/2016/5/9/chartex" xmlns:cx2="http://schemas.microsoft.com/office/drawing/2015/10/21/chartex" xmlns:cx1="http://schemas.microsoft.com/office/drawing/2015/9/8/chartex" xmlns:cx="http://schemas.microsoft.com/office/drawing/2014/chartex">
+              <mc:Fallback>
                 <w:pict>
                   <v:group w14:anchorId="582816FD" id="Group 453" o:spid="_x0000_s1026" style="position:absolute;margin-left:355.85pt;margin-top:6.2pt;width:245.15pt;height:11in;z-index:251658240;mso-width-percent:400;mso-height-percent:1000;mso-position-horizontal-relative:page;mso-position-vertical-relative:page;mso-width-percent:400;mso-height-percent:1000" coordsize="31136,100584" o:gfxdata="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">
                     <v:rect id="Rectangle 459" o:spid="_x0000_s1027" alt="Light vertical" style="position:absolute;width:1385;height:100584;visibility:visible;mso-wrap-style:square;v-text-anchor:middle" o:gfxdata="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" filled="f" stroked="f" strokecolor="white" strokeweight="1pt">
@@ -706,7 +706,7 @@
                   </wp:anchor>
                 </w:drawing>
               </mc:Choice>
-              <mc:Fallback xmlns:w16se="http://schemas.microsoft.com/office/word/2015/wordml/symex" xmlns:w16cid="http://schemas.microsoft.com/office/word/2016/wordml/cid" xmlns:am3d="http://schemas.microsoft.com/office/drawing/2017/model3d" xmlns:aink="http://schemas.microsoft.com/office/drawing/2016/ink" xmlns:cx8="http://schemas.microsoft.com/office/drawing/2016/5/14/chartex" xmlns:cx7="http://schemas.microsoft.com/office/drawing/2016/5/13/chartex" xmlns:cx6="http://schemas.microsoft.com/office/drawing/2016/5/12/chartex" xmlns:cx5="http://schemas.microsoft.com/office/drawing/2016/5/11/chartex" xmlns:cx4="http://schemas.microsoft.com/office/drawing/2016/5/10/chartex" xmlns:cx3="http://schemas.microsoft.com/office/drawing/2016/5/9/chartex" xmlns:cx2="http://schemas.microsoft.com/office/drawing/2015/10/21/chartex" xmlns:cx1="http://schemas.microsoft.com/office/drawing/2015/9/8/chartex" xmlns:cx="http://schemas.microsoft.com/office/drawing/2014/chartex">
+              <mc:Fallback>
                 <w:pict>
                   <v:shapetype w14:anchorId="50E3DD7E" id="_x0000_t202" coordsize="21600,21600" o:spt="202" path="m,l,21600r21600,l21600,xe">
                     <v:stroke joinstyle="miter"/>
@@ -954,7 +954,7 @@
                   </wp:anchor>
                 </w:drawing>
               </mc:Choice>
-              <mc:Fallback xmlns:w16se="http://schemas.microsoft.com/office/word/2015/wordml/symex" xmlns:w16cid="http://schemas.microsoft.com/office/word/2016/wordml/cid" xmlns:am3d="http://schemas.microsoft.com/office/drawing/2017/model3d" xmlns:aink="http://schemas.microsoft.com/office/drawing/2016/ink" xmlns:cx8="http://schemas.microsoft.com/office/drawing/2016/5/14/chartex" xmlns:cx7="http://schemas.microsoft.com/office/drawing/2016/5/13/chartex" xmlns:cx6="http://schemas.microsoft.com/office/drawing/2016/5/12/chartex" xmlns:cx5="http://schemas.microsoft.com/office/drawing/2016/5/11/chartex" xmlns:cx4="http://schemas.microsoft.com/office/drawing/2016/5/10/chartex" xmlns:cx3="http://schemas.microsoft.com/office/drawing/2016/5/9/chartex" xmlns:cx2="http://schemas.microsoft.com/office/drawing/2015/10/21/chartex" xmlns:cx1="http://schemas.microsoft.com/office/drawing/2015/9/8/chartex" xmlns:cx="http://schemas.microsoft.com/office/drawing/2014/chartex">
+              <mc:Fallback>
                 <w:pict>
                   <v:rect w14:anchorId="4CEEBC27" id="Rectangle 16" o:spid="_x0000_s1032" style="position:absolute;margin-left:0;margin-top:0;width:589.5pt;height:50.4pt;z-index:251660288;visibility:visible;mso-wrap-style:square;mso-width-percent:0;mso-height-percent:73;mso-top-percent:250;mso-wrap-distance-left:9pt;mso-wrap-distance-top:0;mso-wrap-distance-right:9pt;mso-wrap-distance-bottom:0;mso-position-horizontal:left;mso-position-horizontal-relative:page;mso-position-vertical-relative:page;mso-width-percent:0;mso-height-percent:73;mso-top-percent:250;mso-width-relative:page;mso-height-relative:page;v-text-anchor:middle" o:gfxdata="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" o:allowincell="f" fillcolor="black [3213]" strokecolor="black [3213]" strokeweight="1.5pt">
                     <v:textbox style="mso-fit-shape-to-text:t" inset="14.4pt,,14.4pt">
@@ -2771,6 +2771,9 @@
       <w:r>
         <w:t>t</w:t>
       </w:r>
+      <w:r>
+        <w:t>1</w:t>
+      </w:r>
       <w:bookmarkStart w:id="3" w:name="_GoBack"/>
       <w:bookmarkEnd w:id="3"/>
     </w:p>
@@ -4096,7 +4099,7 @@
               </wp:anchor>
             </w:drawing>
           </mc:Choice>
-          <mc:Fallback xmlns:w16se="http://schemas.microsoft.com/office/word/2015/wordml/symex" xmlns:w16cid="http://schemas.microsoft.com/office/word/2016/wordml/cid" xmlns:am3d="http://schemas.microsoft.com/office/drawing/2017/model3d" xmlns:aink="http://schemas.microsoft.com/office/drawing/2016/ink" xmlns:cx8="http://schemas.microsoft.com/office/drawing/2016/5/14/chartex" xmlns:cx7="http://schemas.microsoft.com/office/drawing/2016/5/13/chartex" xmlns:cx6="http://schemas.microsoft.com/office/drawing/2016/5/12/chartex" xmlns:cx5="http://schemas.microsoft.com/office/drawing/2016/5/11/chartex" xmlns:cx4="http://schemas.microsoft.com/office/drawing/2016/5/10/chartex" xmlns:cx3="http://schemas.microsoft.com/office/drawing/2016/5/9/chartex" xmlns:cx2="http://schemas.microsoft.com/office/drawing/2015/10/21/chartex" xmlns:cx1="http://schemas.microsoft.com/office/drawing/2015/9/8/chartex" xmlns:cx="http://schemas.microsoft.com/office/drawing/2014/chartex">
+          <mc:Fallback>
             <w:pict>
               <v:shapetype w14:anchorId="082F039A" id="_x0000_t38" coordsize="21600,21600" o:spt="38" o:oned="t" path="m,c@0,0@1,5400@1,10800@1,16200@2,21600,21600,21600e" filled="f">
                 <v:formulas>
@@ -4185,7 +4188,7 @@
               </wp:anchor>
             </w:drawing>
           </mc:Choice>
-          <mc:Fallback xmlns:w16se="http://schemas.microsoft.com/office/word/2015/wordml/symex" xmlns:w16cid="http://schemas.microsoft.com/office/word/2016/wordml/cid" xmlns:am3d="http://schemas.microsoft.com/office/drawing/2017/model3d" xmlns:aink="http://schemas.microsoft.com/office/drawing/2016/ink" xmlns:cx8="http://schemas.microsoft.com/office/drawing/2016/5/14/chartex" xmlns:cx7="http://schemas.microsoft.com/office/drawing/2016/5/13/chartex" xmlns:cx6="http://schemas.microsoft.com/office/drawing/2016/5/12/chartex" xmlns:cx5="http://schemas.microsoft.com/office/drawing/2016/5/11/chartex" xmlns:cx4="http://schemas.microsoft.com/office/drawing/2016/5/10/chartex" xmlns:cx3="http://schemas.microsoft.com/office/drawing/2016/5/9/chartex" xmlns:cx2="http://schemas.microsoft.com/office/drawing/2015/10/21/chartex" xmlns:cx1="http://schemas.microsoft.com/office/drawing/2015/9/8/chartex" xmlns:cx="http://schemas.microsoft.com/office/drawing/2014/chartex">
+          <mc:Fallback>
             <w:pict>
               <v:shape w14:anchorId="42DE39AE" id="Curved Connector 9" o:spid="_x0000_s1026" type="#_x0000_t38" style="position:absolute;margin-left:92.25pt;margin-top:58.2pt;width:12pt;height:344.25pt;z-index:251667456;visibility:visible;mso-wrap-style:square;mso-width-percent:0;mso-height-percent:0;mso-wrap-distance-left:9pt;mso-wrap-distance-top:0;mso-wrap-distance-right:9pt;mso-wrap-distance-bottom:0;mso-position-horizontal:absolute;mso-position-horizontal-relative:text;mso-position-vertical:absolute;mso-position-vertical-relative:text;mso-width-percent:0;mso-height-percent:0;mso-width-relative:margin;mso-height-relative:margin" o:gfxdata="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" adj="10800" strokecolor="red" strokeweight="2pt">
                 <v:stroke startarrow="block" endarrow="block" joinstyle="miter"/>
@@ -4691,7 +4694,7 @@
               </wp:anchor>
             </w:drawing>
           </mc:Choice>
-          <mc:Fallback xmlns:w16se="http://schemas.microsoft.com/office/word/2015/wordml/symex" xmlns:w16cid="http://schemas.microsoft.com/office/word/2016/wordml/cid" xmlns:am3d="http://schemas.microsoft.com/office/drawing/2017/model3d" xmlns:aink="http://schemas.microsoft.com/office/drawing/2016/ink" xmlns:cx8="http://schemas.microsoft.com/office/drawing/2016/5/14/chartex" xmlns:cx7="http://schemas.microsoft.com/office/drawing/2016/5/13/chartex" xmlns:cx6="http://schemas.microsoft.com/office/drawing/2016/5/12/chartex" xmlns:cx5="http://schemas.microsoft.com/office/drawing/2016/5/11/chartex" xmlns:cx4="http://schemas.microsoft.com/office/drawing/2016/5/10/chartex" xmlns:cx3="http://schemas.microsoft.com/office/drawing/2016/5/9/chartex" xmlns:cx2="http://schemas.microsoft.com/office/drawing/2015/10/21/chartex" xmlns:cx1="http://schemas.microsoft.com/office/drawing/2015/9/8/chartex" xmlns:cx="http://schemas.microsoft.com/office/drawing/2014/chartex">
+          <mc:Fallback>
             <w:pict>
               <v:group w14:anchorId="2B4DC863" id="Group 3" o:spid="_x0000_s1033" style="position:absolute;left:0;text-align:left;margin-left:16.5pt;margin-top:23.25pt;width:416.95pt;height:623.3pt;z-index:251684864;mso-width-relative:margin;mso-height-relative:margin" coordsize="52959,79146" o:gfxdata="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">
                 <v:shapetype id="_x0000_t75" coordsize="21600,21600" o:spt="75" o:preferrelative="t" path="m@4@5l@4@11@9@11@9@5xe" filled="f" stroked="f">
@@ -5591,7 +5594,7 @@
 </file>
 
 <file path=word/endnotes.xml><?xml version="1.0" encoding="utf-8"?>
-<w:endnotes xmlns:wpc="http://schemas.microsoft.com/office/word/2010/wordprocessingCanvas" xmlns:mc="http://schemas.openxmlformats.org/markup-compatibility/2006" xmlns:o="urn:schemas-microsoft-com:office:office" xmlns:r="http://schemas.openxmlformats.org/officeDocument/2006/relationships" xmlns:m="http://schemas.openxmlformats.org/officeDocument/2006/math" xmlns:v="urn:schemas-microsoft-com:vml" xmlns:wp14="http://schemas.microsoft.com/office/word/2010/wordprocessingDrawing" xmlns:wp="http://schemas.openxmlformats.org/drawingml/2006/wordprocessingDrawing" xmlns:w10="urn:schemas-microsoft-com:office:word" xmlns:w="http://schemas.openxmlformats.org/wordprocessingml/2006/main" xmlns:w14="http://schemas.microsoft.com/office/word/2010/wordml" xmlns:w15="http://schemas.microsoft.com/office/word/2012/wordml" xmlns:wpg="http://schemas.microsoft.com/office/word/2010/wordprocessingGroup" xmlns:wpi="http://schemas.microsoft.com/office/word/2010/wordprocessingInk" xmlns:wne="http://schemas.microsoft.com/office/word/2006/wordml" xmlns:wps="http://schemas.microsoft.com/office/word/2010/wordprocessingShape" mc:Ignorable="w14 w15 wp14">
+<w:endnotes xmlns:wpc="http://schemas.microsoft.com/office/word/2010/wordprocessingCanvas" xmlns:cx="http://schemas.microsoft.com/office/drawing/2014/chartex" xmlns:cx1="http://schemas.microsoft.com/office/drawing/2015/9/8/chartex" xmlns:cx2="http://schemas.microsoft.com/office/drawing/2015/10/21/chartex" xmlns:cx3="http://schemas.microsoft.com/office/drawing/2016/5/9/chartex" xmlns:cx4="http://schemas.microsoft.com/office/drawing/2016/5/10/chartex" xmlns:cx5="http://schemas.microsoft.com/office/drawing/2016/5/11/chartex" xmlns:cx6="http://schemas.microsoft.com/office/drawing/2016/5/12/chartex" xmlns:cx7="http://schemas.microsoft.com/office/drawing/2016/5/13/chartex" xmlns:cx8="http://schemas.microsoft.com/office/drawing/2016/5/14/chartex" xmlns:mc="http://schemas.openxmlformats.org/markup-compatibility/2006" xmlns:aink="http://schemas.microsoft.com/office/drawing/2016/ink" xmlns:am3d="http://schemas.microsoft.com/office/drawing/2017/model3d" xmlns:o="urn:schemas-microsoft-com:office:office" xmlns:r="http://schemas.openxmlformats.org/officeDocument/2006/relationships" xmlns:m="http://schemas.openxmlformats.org/officeDocument/2006/math" xmlns:v="urn:schemas-microsoft-com:vml" xmlns:wp14="http://schemas.microsoft.com/office/word/2010/wordprocessingDrawing" xmlns:wp="http://schemas.openxmlformats.org/drawingml/2006/wordprocessingDrawing" xmlns:w10="urn:schemas-microsoft-com:office:word" xmlns:w="http://schemas.openxmlformats.org/wordprocessingml/2006/main" xmlns:w14="http://schemas.microsoft.com/office/word/2010/wordml" xmlns:w15="http://schemas.microsoft.com/office/word/2012/wordml" xmlns:w16cid="http://schemas.microsoft.com/office/word/2016/wordml/cid" xmlns:w16se="http://schemas.microsoft.com/office/word/2015/wordml/symex" xmlns:wpg="http://schemas.microsoft.com/office/word/2010/wordprocessingGroup" xmlns:wpi="http://schemas.microsoft.com/office/word/2010/wordprocessingInk" xmlns:wne="http://schemas.microsoft.com/office/word/2006/wordml" xmlns:wps="http://schemas.microsoft.com/office/word/2010/wordprocessingShape" mc:Ignorable="w14 w15 w16se w16cid wp14">
   <w:endnote w:type="separator" w:id="-1">
     <w:p>
       <w:pPr>
@@ -5616,7 +5619,7 @@
 </file>
 
 <file path=word/footer1.xml><?xml version="1.0" encoding="utf-8"?>
-<w:ftr xmlns:wpc="http://schemas.microsoft.com/office/word/2010/wordprocessingCanvas" xmlns:mc="http://schemas.openxmlformats.org/markup-compatibility/2006" xmlns:o="urn:schemas-microsoft-com:office:office" xmlns:r="http://schemas.openxmlformats.org/officeDocument/2006/relationships" xmlns:m="http://schemas.openxmlformats.org/officeDocument/2006/math" xmlns:v="urn:schemas-microsoft-com:vml" xmlns:wp14="http://schemas.microsoft.com/office/word/2010/wordprocessingDrawing" xmlns:wp="http://schemas.openxmlformats.org/drawingml/2006/wordprocessingDrawing" xmlns:w10="urn:schemas-microsoft-com:office:word" xmlns:w="http://schemas.openxmlformats.org/wordprocessingml/2006/main" xmlns:w14="http://schemas.microsoft.com/office/word/2010/wordml" xmlns:w15="http://schemas.microsoft.com/office/word/2012/wordml" xmlns:wpg="http://schemas.microsoft.com/office/word/2010/wordprocessingGroup" xmlns:wpi="http://schemas.microsoft.com/office/word/2010/wordprocessingInk" xmlns:wne="http://schemas.microsoft.com/office/word/2006/wordml" xmlns:wps="http://schemas.microsoft.com/office/word/2010/wordprocessingShape" mc:Ignorable="w14 w15 wp14">
+<w:ftr xmlns:wpc="http://schemas.microsoft.com/office/word/2010/wordprocessingCanvas" xmlns:cx="http://schemas.microsoft.com/office/drawing/2014/chartex" xmlns:cx1="http://schemas.microsoft.com/office/drawing/2015/9/8/chartex" xmlns:cx2="http://schemas.microsoft.com/office/drawing/2015/10/21/chartex" xmlns:cx3="http://schemas.microsoft.com/office/drawing/2016/5/9/chartex" xmlns:cx4="http://schemas.microsoft.com/office/drawing/2016/5/10/chartex" xmlns:cx5="http://schemas.microsoft.com/office/drawing/2016/5/11/chartex" xmlns:cx6="http://schemas.microsoft.com/office/drawing/2016/5/12/chartex" xmlns:cx7="http://schemas.microsoft.com/office/drawing/2016/5/13/chartex" xmlns:cx8="http://schemas.microsoft.com/office/drawing/2016/5/14/chartex" xmlns:mc="http://schemas.openxmlformats.org/markup-compatibility/2006" xmlns:aink="http://schemas.microsoft.com/office/drawing/2016/ink" xmlns:am3d="http://schemas.microsoft.com/office/drawing/2017/model3d" xmlns:o="urn:schemas-microsoft-com:office:office" xmlns:r="http://schemas.openxmlformats.org/officeDocument/2006/relationships" xmlns:m="http://schemas.openxmlformats.org/officeDocument/2006/math" xmlns:v="urn:schemas-microsoft-com:vml" xmlns:wp14="http://schemas.microsoft.com/office/word/2010/wordprocessingDrawing" xmlns:wp="http://schemas.openxmlformats.org/drawingml/2006/wordprocessingDrawing" xmlns:w10="urn:schemas-microsoft-com:office:word" xmlns:w="http://schemas.openxmlformats.org/wordprocessingml/2006/main" xmlns:w14="http://schemas.microsoft.com/office/word/2010/wordml" xmlns:w15="http://schemas.microsoft.com/office/word/2012/wordml" xmlns:w16cid="http://schemas.microsoft.com/office/word/2016/wordml/cid" xmlns:w16se="http://schemas.microsoft.com/office/word/2015/wordml/symex" xmlns:wpg="http://schemas.microsoft.com/office/word/2010/wordprocessingGroup" xmlns:wpi="http://schemas.microsoft.com/office/word/2010/wordprocessingInk" xmlns:wne="http://schemas.microsoft.com/office/word/2006/wordml" xmlns:wps="http://schemas.microsoft.com/office/word/2010/wordprocessingShape" mc:Ignorable="w14 w15 w16se w16cid wp14">
   <w:p>
     <w:pPr>
       <w:tabs>
@@ -5728,7 +5731,7 @@
 </file>
 
 <file path=word/footnotes.xml><?xml version="1.0" encoding="utf-8"?>
-<w:footnotes xmlns:wpc="http://schemas.microsoft.com/office/word/2010/wordprocessingCanvas" xmlns:mc="http://schemas.openxmlformats.org/markup-compatibility/2006" xmlns:o="urn:schemas-microsoft-com:office:office" xmlns:r="http://schemas.openxmlformats.org/officeDocument/2006/relationships" xmlns:m="http://schemas.openxmlformats.org/officeDocument/2006/math" xmlns:v="urn:schemas-microsoft-com:vml" xmlns:wp14="http://schemas.microsoft.com/office/word/2010/wordprocessingDrawing" xmlns:wp="http://schemas.openxmlformats.org/drawingml/2006/wordprocessingDrawing" xmlns:w10="urn:schemas-microsoft-com:office:word" xmlns:w="http://schemas.openxmlformats.org/wordprocessingml/2006/main" xmlns:w14="http://schemas.microsoft.com/office/word/2010/wordml" xmlns:w15="http://schemas.microsoft.com/office/word/2012/wordml" xmlns:wpg="http://schemas.microsoft.com/office/word/2010/wordprocessingGroup" xmlns:wpi="http://schemas.microsoft.com/office/word/2010/wordprocessingInk" xmlns:wne="http://schemas.microsoft.com/office/word/2006/wordml" xmlns:wps="http://schemas.microsoft.com/office/word/2010/wordprocessingShape" mc:Ignorable="w14 w15 wp14">
+<w:footnotes xmlns:wpc="http://schemas.microsoft.com/office/word/2010/wordprocessingCanvas" xmlns:cx="http://schemas.microsoft.com/office/drawing/2014/chartex" xmlns:cx1="http://schemas.microsoft.com/office/drawing/2015/9/8/chartex" xmlns:cx2="http://schemas.microsoft.com/office/drawing/2015/10/21/chartex" xmlns:cx3="http://schemas.microsoft.com/office/drawing/2016/5/9/chartex" xmlns:cx4="http://schemas.microsoft.com/office/drawing/2016/5/10/chartex" xmlns:cx5="http://schemas.microsoft.com/office/drawing/2016/5/11/chartex" xmlns:cx6="http://schemas.microsoft.com/office/drawing/2016/5/12/chartex" xmlns:cx7="http://schemas.microsoft.com/office/drawing/2016/5/13/chartex" xmlns:cx8="http://schemas.microsoft.com/office/drawing/2016/5/14/chartex" xmlns:mc="http://schemas.openxmlformats.org/markup-compatibility/2006" xmlns:aink="http://schemas.microsoft.com/office/drawing/2016/ink" xmlns:am3d="http://schemas.microsoft.com/office/drawing/2017/model3d" xmlns:o="urn:schemas-microsoft-com:office:office" xmlns:r="http://schemas.openxmlformats.org/officeDocument/2006/relationships" xmlns:m="http://schemas.openxmlformats.org/officeDocument/2006/math" xmlns:v="urn:schemas-microsoft-com:vml" xmlns:wp14="http://schemas.microsoft.com/office/word/2010/wordprocessingDrawing" xmlns:wp="http://schemas.openxmlformats.org/drawingml/2006/wordprocessingDrawing" xmlns:w10="urn:schemas-microsoft-com:office:word" xmlns:w="http://schemas.openxmlformats.org/wordprocessingml/2006/main" xmlns:w14="http://schemas.microsoft.com/office/word/2010/wordml" xmlns:w15="http://schemas.microsoft.com/office/word/2012/wordml" xmlns:w16cid="http://schemas.microsoft.com/office/word/2016/wordml/cid" xmlns:w16se="http://schemas.microsoft.com/office/word/2015/wordml/symex" xmlns:wpg="http://schemas.microsoft.com/office/word/2010/wordprocessingGroup" xmlns:wpi="http://schemas.microsoft.com/office/word/2010/wordprocessingInk" xmlns:wne="http://schemas.microsoft.com/office/word/2006/wordml" xmlns:wps="http://schemas.microsoft.com/office/word/2010/wordprocessingShape" mc:Ignorable="w14 w15 w16se w16cid wp14">
   <w:footnote w:type="separator" w:id="-1">
     <w:p>
       <w:pPr>
@@ -5753,7 +5756,7 @@
 </file>
 
 <file path=word/header1.xml><?xml version="1.0" encoding="utf-8"?>
-<w:hdr xmlns:wpc="http://schemas.microsoft.com/office/word/2010/wordprocessingCanvas" xmlns:mc="http://schemas.openxmlformats.org/markup-compatibility/2006" xmlns:o="urn:schemas-microsoft-com:office:office" xmlns:r="http://schemas.openxmlformats.org/officeDocument/2006/relationships" xmlns:m="http://schemas.openxmlformats.org/officeDocument/2006/math" xmlns:v="urn:schemas-microsoft-com:vml" xmlns:wp14="http://schemas.microsoft.com/office/word/2010/wordprocessingDrawing" xmlns:wp="http://schemas.openxmlformats.org/drawingml/2006/wordprocessingDrawing" xmlns:w10="urn:schemas-microsoft-com:office:word" xmlns:w="http://schemas.openxmlformats.org/wordprocessingml/2006/main" xmlns:w14="http://schemas.microsoft.com/office/word/2010/wordml" xmlns:w15="http://schemas.microsoft.com/office/word/2012/wordml" xmlns:wpg="http://schemas.microsoft.com/office/word/2010/wordprocessingGroup" xmlns:wpi="http://schemas.microsoft.com/office/word/2010/wordprocessingInk" xmlns:wne="http://schemas.microsoft.com/office/word/2006/wordml" xmlns:wps="http://schemas.microsoft.com/office/word/2010/wordprocessingShape" mc:Ignorable="w14 w15 wp14">
+<w:hdr xmlns:wpc="http://schemas.microsoft.com/office/word/2010/wordprocessingCanvas" xmlns:cx="http://schemas.microsoft.com/office/drawing/2014/chartex" xmlns:cx1="http://schemas.microsoft.com/office/drawing/2015/9/8/chartex" xmlns:cx2="http://schemas.microsoft.com/office/drawing/2015/10/21/chartex" xmlns:cx3="http://schemas.microsoft.com/office/drawing/2016/5/9/chartex" xmlns:cx4="http://schemas.microsoft.com/office/drawing/2016/5/10/chartex" xmlns:cx5="http://schemas.microsoft.com/office/drawing/2016/5/11/chartex" xmlns:cx6="http://schemas.microsoft.com/office/drawing/2016/5/12/chartex" xmlns:cx7="http://schemas.microsoft.com/office/drawing/2016/5/13/chartex" xmlns:cx8="http://schemas.microsoft.com/office/drawing/2016/5/14/chartex" xmlns:mc="http://schemas.openxmlformats.org/markup-compatibility/2006" xmlns:aink="http://schemas.microsoft.com/office/drawing/2016/ink" xmlns:am3d="http://schemas.microsoft.com/office/drawing/2017/model3d" xmlns:o="urn:schemas-microsoft-com:office:office" xmlns:r="http://schemas.openxmlformats.org/officeDocument/2006/relationships" xmlns:m="http://schemas.openxmlformats.org/officeDocument/2006/math" xmlns:v="urn:schemas-microsoft-com:vml" xmlns:wp14="http://schemas.microsoft.com/office/word/2010/wordprocessingDrawing" xmlns:wp="http://schemas.openxmlformats.org/drawingml/2006/wordprocessingDrawing" xmlns:w10="urn:schemas-microsoft-com:office:word" xmlns:w="http://schemas.openxmlformats.org/wordprocessingml/2006/main" xmlns:w14="http://schemas.microsoft.com/office/word/2010/wordml" xmlns:w15="http://schemas.microsoft.com/office/word/2012/wordml" xmlns:w16cid="http://schemas.microsoft.com/office/word/2016/wordml/cid" xmlns:w16se="http://schemas.microsoft.com/office/word/2015/wordml/symex" xmlns:wpg="http://schemas.microsoft.com/office/word/2010/wordprocessingGroup" xmlns:wpi="http://schemas.microsoft.com/office/word/2010/wordprocessingInk" xmlns:wne="http://schemas.microsoft.com/office/word/2006/wordml" xmlns:wps="http://schemas.microsoft.com/office/word/2010/wordprocessingShape" mc:Ignorable="w14 w15 w16se w16cid wp14">
   <w:p>
     <w:pPr>
       <w:pStyle w:val="Header"/>
@@ -5774,7 +5777,7 @@
 </file>
 
 <file path=word/numbering.xml><?xml version="1.0" encoding="utf-8"?>
-<w:numbering xmlns:wpc="http://schemas.microsoft.com/office/word/2010/wordprocessingCanvas" xmlns:mc="http://schemas.openxmlformats.org/markup-compatibility/2006" xmlns:o="urn:schemas-microsoft-com:office:office" xmlns:r="http://schemas.openxmlformats.org/officeDocument/2006/relationships" xmlns:m="http://schemas.openxmlformats.org/officeDocument/2006/math" xmlns:v="urn:schemas-microsoft-com:vml" xmlns:wp14="http://schemas.microsoft.com/office/word/2010/wordprocessingDrawing" xmlns:wp="http://schemas.openxmlformats.org/drawingml/2006/wordprocessingDrawing" xmlns:w10="urn:schemas-microsoft-com:office:word" xmlns:w="http://schemas.openxmlformats.org/wordprocessingml/2006/main" xmlns:w14="http://schemas.microsoft.com/office/word/2010/wordml" xmlns:w15="http://schemas.microsoft.com/office/word/2012/wordml" xmlns:wpg="http://schemas.microsoft.com/office/word/2010/wordprocessingGroup" xmlns:wpi="http://schemas.microsoft.com/office/word/2010/wordprocessingInk" xmlns:wne="http://schemas.microsoft.com/office/word/2006/wordml" xmlns:wps="http://schemas.microsoft.com/office/word/2010/wordprocessingShape" mc:Ignorable="w14 w15 wp14">
+<w:numbering xmlns:wpc="http://schemas.microsoft.com/office/word/2010/wordprocessingCanvas" xmlns:cx="http://schemas.microsoft.com/office/drawing/2014/chartex" xmlns:cx1="http://schemas.microsoft.com/office/drawing/2015/9/8/chartex" xmlns:cx2="http://schemas.microsoft.com/office/drawing/2015/10/21/chartex" xmlns:cx3="http://schemas.microsoft.com/office/drawing/2016/5/9/chartex" xmlns:cx4="http://schemas.microsoft.com/office/drawing/2016/5/10/chartex" xmlns:cx5="http://schemas.microsoft.com/office/drawing/2016/5/11/chartex" xmlns:cx6="http://schemas.microsoft.com/office/drawing/2016/5/12/chartex" xmlns:cx7="http://schemas.microsoft.com/office/drawing/2016/5/13/chartex" xmlns:cx8="http://schemas.microsoft.com/office/drawing/2016/5/14/chartex" xmlns:mc="http://schemas.openxmlformats.org/markup-compatibility/2006" xmlns:aink="http://schemas.microsoft.com/office/drawing/2016/ink" xmlns:am3d="http://schemas.microsoft.com/office/drawing/2017/model3d" xmlns:o="urn:schemas-microsoft-com:office:office" xmlns:r="http://schemas.openxmlformats.org/officeDocument/2006/relationships" xmlns:m="http://schemas.openxmlformats.org/officeDocument/2006/math" xmlns:v="urn:schemas-microsoft-com:vml" xmlns:wp14="http://schemas.microsoft.com/office/word/2010/wordprocessingDrawing" xmlns:wp="http://schemas.openxmlformats.org/drawingml/2006/wordprocessingDrawing" xmlns:w10="urn:schemas-microsoft-com:office:word" xmlns:w="http://schemas.openxmlformats.org/wordprocessingml/2006/main" xmlns:w14="http://schemas.microsoft.com/office/word/2010/wordml" xmlns:w15="http://schemas.microsoft.com/office/word/2012/wordml" xmlns:w16cid="http://schemas.microsoft.com/office/word/2016/wordml/cid" xmlns:w16se="http://schemas.microsoft.com/office/word/2015/wordml/symex" xmlns:wpg="http://schemas.microsoft.com/office/word/2010/wordprocessingGroup" xmlns:wpi="http://schemas.microsoft.com/office/word/2010/wordprocessingInk" xmlns:wne="http://schemas.microsoft.com/office/word/2006/wordml" xmlns:wps="http://schemas.microsoft.com/office/word/2010/wordprocessingShape" mc:Ignorable="w14 w15 w16se w16cid wp14">
   <w:abstractNum w:abstractNumId="0" w15:restartNumberingAfterBreak="0">
     <w:nsid w:val="05413328"/>
     <w:multiLevelType w:val="hybridMultilevel"/>
@@ -9385,7 +9388,7 @@
 </file>
 
 <file path=word/styles.xml><?xml version="1.0" encoding="utf-8"?>
-<w:styles xmlns:mc="http://schemas.openxmlformats.org/markup-compatibility/2006" xmlns:r="http://schemas.openxmlformats.org/officeDocument/2006/relationships" xmlns:w="http://schemas.openxmlformats.org/wordprocessingml/2006/main" xmlns:w14="http://schemas.microsoft.com/office/word/2010/wordml" xmlns:w15="http://schemas.microsoft.com/office/word/2012/wordml" mc:Ignorable="w14 w15">
+<w:styles xmlns:mc="http://schemas.openxmlformats.org/markup-compatibility/2006" xmlns:r="http://schemas.openxmlformats.org/officeDocument/2006/relationships" xmlns:w="http://schemas.openxmlformats.org/wordprocessingml/2006/main" xmlns:w14="http://schemas.microsoft.com/office/word/2010/wordml" xmlns:w15="http://schemas.microsoft.com/office/word/2012/wordml" xmlns:w16cid="http://schemas.microsoft.com/office/word/2016/wordml/cid" xmlns:w16se="http://schemas.microsoft.com/office/word/2015/wordml/symex" mc:Ignorable="w14 w15 w16se w16cid">
   <w:docDefaults>
     <w:rPrDefault>
       <w:rPr>
@@ -9401,7 +9404,7 @@
       </w:pPr>
     </w:pPrDefault>
   </w:docDefaults>
-  <w:latentStyles w:defLockedState="0" w:defUIPriority="99" w:defSemiHidden="0" w:defUnhideWhenUsed="0" w:defQFormat="0" w:count="371">
+  <w:latentStyles w:defLockedState="0" w:defUIPriority="99" w:defSemiHidden="0" w:defUnhideWhenUsed="0" w:defQFormat="0" w:count="375">
     <w:lsdException w:name="Normal" w:uiPriority="0" w:qFormat="1"/>
     <w:lsdException w:name="heading 1" w:uiPriority="9" w:qFormat="1"/>
     <w:lsdException w:name="heading 2" w:semiHidden="1" w:uiPriority="9" w:unhideWhenUsed="1" w:qFormat="1"/>
@@ -9507,7 +9510,6 @@
     <w:lsdException w:name="HTML Sample" w:semiHidden="1" w:unhideWhenUsed="1"/>
     <w:lsdException w:name="HTML Typewriter" w:semiHidden="1" w:unhideWhenUsed="1"/>
     <w:lsdException w:name="HTML Variable" w:semiHidden="1" w:unhideWhenUsed="1"/>
-    <w:lsdException w:name="Normal Table" w:semiHidden="1" w:unhideWhenUsed="1"/>
     <w:lsdException w:name="annotation subject" w:semiHidden="1" w:unhideWhenUsed="1"/>
     <w:lsdException w:name="No List" w:semiHidden="1" w:unhideWhenUsed="1"/>
     <w:lsdException w:name="Outline List 1" w:semiHidden="1" w:unhideWhenUsed="1"/>
@@ -9551,10 +9553,8 @@
     <w:lsdException w:name="Table Elegant" w:semiHidden="1" w:unhideWhenUsed="1"/>
     <w:lsdException w:name="Table Professional" w:semiHidden="1" w:unhideWhenUsed="1"/>
     <w:lsdException w:name="Table Subtle 1" w:semiHidden="1" w:unhideWhenUsed="1"/>
-    <w:lsdException w:name="Table Subtle 2" w:semiHidden="1" w:unhideWhenUsed="1"/>
     <w:lsdException w:name="Table Web 1" w:semiHidden="1" w:unhideWhenUsed="1"/>
     <w:lsdException w:name="Table Web 2" w:semiHidden="1" w:unhideWhenUsed="1"/>
-    <w:lsdException w:name="Table Web 3" w:semiHidden="1" w:unhideWhenUsed="1"/>
     <w:lsdException w:name="Balloon Text" w:semiHidden="1" w:unhideWhenUsed="1"/>
     <w:lsdException w:name="Table Grid" w:uiPriority="59"/>
     <w:lsdException w:name="Table Theme" w:semiHidden="1" w:unhideWhenUsed="1"/>
@@ -9773,6 +9773,10 @@
     <w:lsdException w:name="List Table 5 Dark Accent 6" w:uiPriority="50"/>
     <w:lsdException w:name="List Table 6 Colorful Accent 6" w:uiPriority="51"/>
     <w:lsdException w:name="List Table 7 Colorful Accent 6" w:uiPriority="52"/>
+    <w:lsdException w:name="Mention" w:semiHidden="1" w:unhideWhenUsed="1"/>
+    <w:lsdException w:name="Smart Hyperlink" w:semiHidden="1" w:unhideWhenUsed="1"/>
+    <w:lsdException w:name="Hashtag" w:semiHidden="1" w:unhideWhenUsed="1"/>
+    <w:lsdException w:name="Unresolved Mention" w:semiHidden="1" w:unhideWhenUsed="1"/>
   </w:latentStyles>
   <w:style w:type="paragraph" w:default="1" w:styleId="Normal">
     <w:name w:val="Normal"/>
@@ -10530,7 +10534,7 @@
 </file>
 
 <file path=customXml/itemProps2.xml><?xml version="1.0" encoding="utf-8"?>
-<ds:datastoreItem xmlns:ds="http://schemas.openxmlformats.org/officeDocument/2006/customXml" ds:itemID="{6E810114-0730-463F-981D-FEADE612426A}">
+<ds:datastoreItem xmlns:ds="http://schemas.openxmlformats.org/officeDocument/2006/customXml" ds:itemID="{7DAE43BC-062A-4F14-8BF3-F990770572CC}">
   <ds:schemaRefs>
     <ds:schemaRef ds:uri="http://schemas.openxmlformats.org/officeDocument/2006/bibliography"/>
   </ds:schemaRefs>

</xml_diff>

<commit_message>
Tst change from remote site
</commit_message>
<xml_diff>
--- a/CatalogueLookup/SalesDecisionSupportV1.docx
+++ b/CatalogueLookup/SalesDecisionSupportV1.docx
@@ -2774,6 +2774,9 @@
       <w:r>
         <w:t>1</w:t>
       </w:r>
+      <w:r>
+        <w:t>a</w:t>
+      </w:r>
       <w:bookmarkStart w:id="3" w:name="_GoBack"/>
       <w:bookmarkEnd w:id="3"/>
     </w:p>
@@ -9510,6 +9513,7 @@
     <w:lsdException w:name="HTML Sample" w:semiHidden="1" w:unhideWhenUsed="1"/>
     <w:lsdException w:name="HTML Typewriter" w:semiHidden="1" w:unhideWhenUsed="1"/>
     <w:lsdException w:name="HTML Variable" w:semiHidden="1" w:unhideWhenUsed="1"/>
+    <w:lsdException w:name="Normal Table" w:semiHidden="1" w:unhideWhenUsed="1"/>
     <w:lsdException w:name="annotation subject" w:semiHidden="1" w:unhideWhenUsed="1"/>
     <w:lsdException w:name="No List" w:semiHidden="1" w:unhideWhenUsed="1"/>
     <w:lsdException w:name="Outline List 1" w:semiHidden="1" w:unhideWhenUsed="1"/>
@@ -9553,8 +9557,10 @@
     <w:lsdException w:name="Table Elegant" w:semiHidden="1" w:unhideWhenUsed="1"/>
     <w:lsdException w:name="Table Professional" w:semiHidden="1" w:unhideWhenUsed="1"/>
     <w:lsdException w:name="Table Subtle 1" w:semiHidden="1" w:unhideWhenUsed="1"/>
+    <w:lsdException w:name="Table Subtle 2" w:semiHidden="1" w:unhideWhenUsed="1"/>
     <w:lsdException w:name="Table Web 1" w:semiHidden="1" w:unhideWhenUsed="1"/>
     <w:lsdException w:name="Table Web 2" w:semiHidden="1" w:unhideWhenUsed="1"/>
+    <w:lsdException w:name="Table Web 3" w:semiHidden="1" w:unhideWhenUsed="1"/>
     <w:lsdException w:name="Balloon Text" w:semiHidden="1" w:unhideWhenUsed="1"/>
     <w:lsdException w:name="Table Grid" w:uiPriority="59"/>
     <w:lsdException w:name="Table Theme" w:semiHidden="1" w:unhideWhenUsed="1"/>
@@ -10534,7 +10540,7 @@
 </file>
 
 <file path=customXml/itemProps2.xml><?xml version="1.0" encoding="utf-8"?>
-<ds:datastoreItem xmlns:ds="http://schemas.openxmlformats.org/officeDocument/2006/customXml" ds:itemID="{7DAE43BC-062A-4F14-8BF3-F990770572CC}">
+<ds:datastoreItem xmlns:ds="http://schemas.openxmlformats.org/officeDocument/2006/customXml" ds:itemID="{30E0C21F-32B3-4212-9951-F0F093140A5D}">
   <ds:schemaRefs>
     <ds:schemaRef ds:uri="http://schemas.openxmlformats.org/officeDocument/2006/bibliography"/>
   </ds:schemaRefs>

</xml_diff>